<commit_message>
Add point 2.3 for Ilshat and Roma
</commit_message>
<xml_diff>
--- a/2023/Диплом/Ильшат Хабибрахманов/Диплом Ильшат.docx
+++ b/2023/Диплом/Ильшат Хабибрахманов/Диплом Ильшат.docx
@@ -2849,11 +2849,34 @@
       </w:r>
     </w:p>
     <w:p>
-      <w:pPr>
-        <w:spacing w:after="160" w:line="259" w:lineRule="auto"/>
-        <w:ind w:firstLine="0"/>
-        <w:jc w:val="left"/>
-      </w:pPr>
+      <w:r>
+        <w:t>Концентрация искомого компонента в смеси зависит от расходов жидкостей этилена с кислородом и сэвилена, а также от концентрации в них искомого компонента. Все эти параметры определяются технологическим режимом предыдущих процессов, и воздействовать на них из соображений достижения цели управления процессом смешения невозможно.</w:t>
+      </w:r>
+    </w:p>
+    <w:p>
+      <w:r>
+        <w:t>В смесителе необходимо иметь определенный объем жидкости. Существенное изменение объема жидкости может привести к переполнению аппарата или его опорожнению, при этом процесс смешения становится невозможным. Показателем объема жидкости является уровень в аппарате, поэтому его необходимо стабилизировать. Уровень жидкости зависит от расходов жидкостей, поступающих в смеситель, и расхода смеси. Если расход смеси определяется ходом последующего процесса, то его нельзя ни стабилизировать, ни использовать для внесения регулирующих воздействий. Этилен с кислородом, как уже сказано, будет использоваться для внесения регулирующих воздействий. Следовательно, единственным каналом для внесения регулирующих воздействий при стабилизации уровня является расход сэвилена.</w:t>
+      </w:r>
+    </w:p>
+    <w:p>
+      <w:r>
+        <w:t>Параметром, характеризующим выполнение задачи, поставленной перед установкой перемещения, служит расход перемещаемой жидкости. Процесс перемещения в химической промышленности является вспомогательным; его необходимо проводить таким образом, чтобы обеспечивался эффективный режим основного процесса (химического, массообменного), обслуживаемого данной установкой перемещения. В связи с этим необходимо поддерживать определенное, чаще всего постоянное, значение расхода. Это и будет целью управления установкой перемещения. Проведем анализ объекта для выявления возмущений, возможности их ликвидации и путей внесения управляющих воздействий.</w:t>
+      </w:r>
+    </w:p>
+    <w:p>
+      <w:r>
+        <w:t>Для того чтобы при наличии возмущений расход все же был равен заданному, необходимо вносить в объект управления управляющие воздействия, которые будут компенсировать поступившие возмущения. В качестве регулируемой величины здесь необходимо взять сам расход и формировать управляющие воздействия в зависимости от того, насколько текущее значение расхода отличается от заданного.</w:t>
+      </w:r>
+    </w:p>
+    <w:p>
+      <w:r>
+        <w:t>Наиболее простым способом внесения управляющих воздействий при этом является изменение положения дроссельного органа на трубопроводе нагнетания, что повлечет за собой изменение его гидравлического сопротивления и общего сопротивления системы в целом. Итак, основное автоматическое устройство установки перемещения представляет собой датчик расхода, установленный па магистрали нагнетания, контрольно-измерительный прибор расхода, регулятор расхода, исполнительный механизм и регулирующий орган</w:t>
+      </w:r>
+      <w:r>
+        <w:t>.</w:t>
+      </w:r>
+      <w:bookmarkStart w:id="0" w:name="_GoBack"/>
+      <w:bookmarkEnd w:id="0"/>
       <w:r>
         <w:br w:type="page"/>
       </w:r>
@@ -4059,7 +4082,7 @@
           <v:shape id="_x0000_i1025" type="#_x0000_t75" style="width:65.25pt;height:39pt" o:ole="" fillcolor="window">
             <v:imagedata r:id="rId31" o:title=""/>
           </v:shape>
-          <o:OLEObject Type="Embed" ProgID="Equation.3" ShapeID="_x0000_i1025" DrawAspect="Content" ObjectID="_1741444394" r:id="rId32"/>
+          <o:OLEObject Type="Embed" ProgID="Equation.3" ShapeID="_x0000_i1025" DrawAspect="Content" ObjectID="_1741563970" r:id="rId32"/>
         </w:object>
       </w:r>
       <w:r>
@@ -4111,7 +4134,7 @@
           <v:shape id="_x0000_i1026" type="#_x0000_t75" style="width:93pt;height:36.75pt" o:ole="" fillcolor="window">
             <v:imagedata r:id="rId33" o:title=""/>
           </v:shape>
-          <o:OLEObject Type="Embed" ProgID="Equation.3" ShapeID="_x0000_i1026" DrawAspect="Content" ObjectID="_1741444395" r:id="rId34"/>
+          <o:OLEObject Type="Embed" ProgID="Equation.3" ShapeID="_x0000_i1026" DrawAspect="Content" ObjectID="_1741563971" r:id="rId34"/>
         </w:object>
       </w:r>
       <w:r>
@@ -4316,10 +4339,10 @@
           <w:rFonts w:eastAsia="Times New Roman"/>
         </w:rPr>
         <w:object w:dxaOrig="200" w:dyaOrig="220">
-          <v:shape id="_x0000_i1035" type="#_x0000_t75" style="width:9.75pt;height:11.25pt" o:ole="">
+          <v:shape id="_x0000_i1027" type="#_x0000_t75" style="width:9.75pt;height:11.25pt" o:ole="">
             <v:imagedata r:id="rId35" o:title=""/>
           </v:shape>
-          <o:OLEObject Type="Embed" ProgID="Equation.3" ShapeID="_x0000_i1035" DrawAspect="Content" ObjectID="_1741444396" r:id="rId36"/>
+          <o:OLEObject Type="Embed" ProgID="Equation.3" ShapeID="_x0000_i1027" DrawAspect="Content" ObjectID="_1741563972" r:id="rId36"/>
         </w:object>
       </w:r>
       <w:r>
@@ -4877,10 +4900,7 @@
         <w:t>РАЗРАБОТКА СИСТЕМЫ АВТОМАТИЗАЦИИ</w:t>
       </w:r>
     </w:p>
-    <w:p>
-      <w:bookmarkStart w:id="0" w:name="_GoBack"/>
-      <w:bookmarkEnd w:id="0"/>
-    </w:p>
+    <w:p/>
     <w:p/>
     <w:p/>
     <w:p/>
@@ -11420,27 +11440,13 @@
         <w:rPr>
           <w:rFonts w:eastAsiaTheme="minorEastAsia"/>
         </w:rPr>
-        <w:t xml:space="preserve"> называется </w:t>
-      </w:r>
-      <w:proofErr w:type="spellStart"/>
-      <w:r>
-        <w:rPr>
-          <w:rFonts w:eastAsiaTheme="minorEastAsia"/>
-        </w:rPr>
-        <w:t>оплатое</w:t>
-      </w:r>
-      <w:r>
-        <w:rPr>
-          <w:rFonts w:eastAsiaTheme="minorEastAsia"/>
-        </w:rPr>
-        <w:t>мкостью</w:t>
-      </w:r>
-      <w:proofErr w:type="spellEnd"/>
-      <w:r>
-        <w:rPr>
-          <w:rFonts w:eastAsiaTheme="minorEastAsia"/>
-        </w:rPr>
-        <w:t xml:space="preserve"> единицы продукции. Дро</w:t>
+        <w:t xml:space="preserve"> называется оплатое</w:t>
+      </w:r>
+      <w:r>
+        <w:rPr>
+          <w:rFonts w:eastAsiaTheme="minorEastAsia"/>
+        </w:rPr>
+        <w:t>мкостью единицы продукции. Дро</w:t>
       </w:r>
       <w:r>
         <w:rPr>
@@ -26543,7 +26549,7 @@
 </file>
 
 <file path=customXml/itemProps1.xml><?xml version="1.0" encoding="utf-8"?>
-<ds:datastoreItem xmlns:ds="http://schemas.openxmlformats.org/officeDocument/2006/customXml" ds:itemID="{C05E9782-B8A9-4F8C-AFE6-CDB94DD878F4}">
+<ds:datastoreItem xmlns:ds="http://schemas.openxmlformats.org/officeDocument/2006/customXml" ds:itemID="{A9BF4640-9291-40D1-B96A-7CB343A3CFB9}">
   <ds:schemaRefs>
     <ds:schemaRef ds:uri="http://schemas.openxmlformats.org/officeDocument/2006/bibliography"/>
   </ds:schemaRefs>

</xml_diff>

<commit_message>
Add Ilshat 6 part in diplom
</commit_message>
<xml_diff>
--- a/2023/Диплом/Ильшат Хабибрахманов/Диплом Ильшат.docx
+++ b/2023/Диплом/Ильшат Хабибрахманов/Диплом Ильшат.docx
@@ -3514,273 +3514,225 @@
               <w:rPr>
                 <w:lang w:val="en-US"/>
               </w:rPr>
+              <w:t>0,</w:t>
+            </w:r>
+            <w:r>
+              <w:t>05</w:t>
+            </w:r>
+          </w:p>
+        </w:tc>
+        <w:tc>
+          <w:tcPr>
+            <w:tcW w:w="648" w:type="dxa"/>
+          </w:tcPr>
+          <w:p>
+            <w:pPr>
+              <w:ind w:firstLine="0"/>
+            </w:pPr>
+            <w:r>
+              <w:t>-</w:t>
+            </w:r>
+            <w:r>
+              <w:rPr>
+                <w:lang w:val="en-US"/>
+              </w:rPr>
               <w:t>0</w:t>
             </w:r>
             <w:r>
+              <w:t>,08</w:t>
+            </w:r>
+          </w:p>
+        </w:tc>
+        <w:tc>
+          <w:tcPr>
+            <w:tcW w:w="565" w:type="dxa"/>
+          </w:tcPr>
+          <w:p>
+            <w:pPr>
+              <w:ind w:firstLine="0"/>
               <w:rPr>
                 <w:lang w:val="en-US"/>
               </w:rPr>
+            </w:pPr>
+            <w:r>
+              <w:rPr>
+                <w:lang w:val="en-US"/>
+              </w:rPr>
+              <w:t>0,2</w:t>
+            </w:r>
+          </w:p>
+        </w:tc>
+        <w:tc>
+          <w:tcPr>
+            <w:tcW w:w="648" w:type="dxa"/>
+          </w:tcPr>
+          <w:p>
+            <w:pPr>
+              <w:ind w:firstLine="0"/>
+              <w:rPr>
+                <w:lang w:val="en-US"/>
+              </w:rPr>
+            </w:pPr>
+            <w:r>
+              <w:t>0,</w:t>
+            </w:r>
+            <w:r>
+              <w:rPr>
+                <w:lang w:val="en-US"/>
+              </w:rPr>
+              <w:t>3</w:t>
+            </w:r>
+          </w:p>
+        </w:tc>
+        <w:tc>
+          <w:tcPr>
+            <w:tcW w:w="565" w:type="dxa"/>
+          </w:tcPr>
+          <w:p>
+            <w:pPr>
+              <w:ind w:firstLine="0"/>
+            </w:pPr>
+            <w:r>
+              <w:rPr>
+                <w:lang w:val="en-US"/>
+              </w:rPr>
+              <w:t>0,</w:t>
+            </w:r>
+            <w:r>
+              <w:t>4</w:t>
+            </w:r>
+          </w:p>
+        </w:tc>
+        <w:tc>
+          <w:tcPr>
+            <w:tcW w:w="648" w:type="dxa"/>
+          </w:tcPr>
+          <w:p>
+            <w:pPr>
+              <w:ind w:firstLine="0"/>
+            </w:pPr>
+            <w:r>
+              <w:rPr>
+                <w:lang w:val="en-US"/>
+              </w:rPr>
+              <w:t>0,</w:t>
+            </w:r>
+            <w:r>
+              <w:t>5</w:t>
+            </w:r>
+          </w:p>
+        </w:tc>
+        <w:tc>
+          <w:tcPr>
+            <w:tcW w:w="566" w:type="dxa"/>
+          </w:tcPr>
+          <w:p>
+            <w:pPr>
+              <w:ind w:firstLine="0"/>
+            </w:pPr>
+            <w:r>
+              <w:t>0</w:t>
+            </w:r>
+            <w:r>
+              <w:rPr>
+                <w:lang w:val="en-US"/>
+              </w:rPr>
               <w:t>,</w:t>
             </w:r>
             <w:r>
-              <w:t>05</w:t>
-            </w:r>
-          </w:p>
-        </w:tc>
-        <w:tc>
-          <w:tcPr>
-            <w:tcW w:w="648" w:type="dxa"/>
-          </w:tcPr>
-          <w:p>
-            <w:pPr>
-              <w:ind w:firstLine="0"/>
-            </w:pPr>
-            <w:r>
-              <w:t>-</w:t>
-            </w:r>
+              <w:t>68</w:t>
+            </w:r>
+          </w:p>
+        </w:tc>
+        <w:tc>
+          <w:tcPr>
+            <w:tcW w:w="649" w:type="dxa"/>
+          </w:tcPr>
+          <w:p>
+            <w:pPr>
+              <w:ind w:firstLine="0"/>
+            </w:pPr>
             <w:r>
               <w:rPr>
                 <w:lang w:val="en-US"/>
               </w:rPr>
-              <w:t>0</w:t>
-            </w:r>
-            <w:r>
-              <w:t>,08</w:t>
-            </w:r>
-          </w:p>
-        </w:tc>
-        <w:tc>
-          <w:tcPr>
-            <w:tcW w:w="565" w:type="dxa"/>
-          </w:tcPr>
-          <w:p>
-            <w:pPr>
-              <w:ind w:firstLine="0"/>
+              <w:t>0,</w:t>
+            </w:r>
+            <w:r>
+              <w:t>7</w:t>
+            </w:r>
+          </w:p>
+        </w:tc>
+        <w:tc>
+          <w:tcPr>
+            <w:tcW w:w="566" w:type="dxa"/>
+          </w:tcPr>
+          <w:p>
+            <w:pPr>
+              <w:ind w:firstLine="0"/>
+            </w:pPr>
+            <w:r>
               <w:rPr>
                 <w:lang w:val="en-US"/>
               </w:rPr>
+              <w:t>0,</w:t>
+            </w:r>
+            <w:r>
+              <w:t>9</w:t>
+            </w:r>
+          </w:p>
+        </w:tc>
+        <w:tc>
+          <w:tcPr>
+            <w:tcW w:w="649" w:type="dxa"/>
+          </w:tcPr>
+          <w:p>
+            <w:pPr>
+              <w:ind w:firstLine="0"/>
             </w:pPr>
             <w:r>
               <w:rPr>
                 <w:lang w:val="en-US"/>
               </w:rPr>
-              <w:t>0</w:t>
-            </w:r>
-            <w:r>
+              <w:t>1,</w:t>
+            </w:r>
+            <w:r>
+              <w:t>1</w:t>
+            </w:r>
+          </w:p>
+        </w:tc>
+        <w:tc>
+          <w:tcPr>
+            <w:tcW w:w="512" w:type="dxa"/>
+          </w:tcPr>
+          <w:p>
+            <w:pPr>
+              <w:ind w:firstLine="0"/>
               <w:rPr>
                 <w:lang w:val="en-US"/>
               </w:rPr>
-              <w:t>,2</w:t>
-            </w:r>
-          </w:p>
-        </w:tc>
-        <w:tc>
-          <w:tcPr>
-            <w:tcW w:w="648" w:type="dxa"/>
-          </w:tcPr>
-          <w:p>
-            <w:pPr>
-              <w:ind w:firstLine="0"/>
+            </w:pPr>
+            <w:r>
               <w:rPr>
                 <w:lang w:val="en-US"/>
               </w:rPr>
-            </w:pPr>
-            <w:r>
-              <w:t>0,</w:t>
-            </w:r>
+              <w:t>1,08</w:t>
+            </w:r>
+          </w:p>
+        </w:tc>
+        <w:tc>
+          <w:tcPr>
+            <w:tcW w:w="516" w:type="dxa"/>
+          </w:tcPr>
+          <w:p>
+            <w:pPr>
+              <w:ind w:firstLine="0"/>
+            </w:pPr>
             <w:r>
               <w:rPr>
                 <w:lang w:val="en-US"/>
               </w:rPr>
-              <w:t>3</w:t>
-            </w:r>
-          </w:p>
-        </w:tc>
-        <w:tc>
-          <w:tcPr>
-            <w:tcW w:w="565" w:type="dxa"/>
-          </w:tcPr>
-          <w:p>
-            <w:pPr>
-              <w:ind w:firstLine="0"/>
-            </w:pPr>
-            <w:r>
-              <w:rPr>
-                <w:lang w:val="en-US"/>
-              </w:rPr>
-              <w:t>0</w:t>
-            </w:r>
-            <w:r>
-              <w:rPr>
-                <w:lang w:val="en-US"/>
-              </w:rPr>
-              <w:t>,</w:t>
-            </w:r>
-            <w:r>
-              <w:t>4</w:t>
-            </w:r>
-          </w:p>
-        </w:tc>
-        <w:tc>
-          <w:tcPr>
-            <w:tcW w:w="648" w:type="dxa"/>
-          </w:tcPr>
-          <w:p>
-            <w:pPr>
-              <w:ind w:firstLine="0"/>
-            </w:pPr>
-            <w:r>
-              <w:rPr>
-                <w:lang w:val="en-US"/>
-              </w:rPr>
-              <w:t>0</w:t>
-            </w:r>
-            <w:r>
-              <w:rPr>
-                <w:lang w:val="en-US"/>
-              </w:rPr>
-              <w:t>,</w:t>
-            </w:r>
-            <w:r>
-              <w:t>5</w:t>
-            </w:r>
-          </w:p>
-        </w:tc>
-        <w:tc>
-          <w:tcPr>
-            <w:tcW w:w="566" w:type="dxa"/>
-          </w:tcPr>
-          <w:p>
-            <w:pPr>
-              <w:ind w:firstLine="0"/>
-            </w:pPr>
-            <w:r>
-              <w:t>0</w:t>
-            </w:r>
-            <w:r>
-              <w:rPr>
-                <w:lang w:val="en-US"/>
-              </w:rPr>
-              <w:t>,</w:t>
-            </w:r>
-            <w:r>
-              <w:t>68</w:t>
-            </w:r>
-          </w:p>
-        </w:tc>
-        <w:tc>
-          <w:tcPr>
-            <w:tcW w:w="649" w:type="dxa"/>
-          </w:tcPr>
-          <w:p>
-            <w:pPr>
-              <w:ind w:firstLine="0"/>
-            </w:pPr>
-            <w:r>
-              <w:rPr>
-                <w:lang w:val="en-US"/>
-              </w:rPr>
-              <w:t>0</w:t>
-            </w:r>
-            <w:r>
-              <w:rPr>
-                <w:lang w:val="en-US"/>
-              </w:rPr>
-              <w:t>,</w:t>
-            </w:r>
-            <w:r>
-              <w:t>7</w:t>
-            </w:r>
-          </w:p>
-        </w:tc>
-        <w:tc>
-          <w:tcPr>
-            <w:tcW w:w="566" w:type="dxa"/>
-          </w:tcPr>
-          <w:p>
-            <w:pPr>
-              <w:ind w:firstLine="0"/>
-            </w:pPr>
-            <w:r>
-              <w:rPr>
-                <w:lang w:val="en-US"/>
-              </w:rPr>
-              <w:t>0</w:t>
-            </w:r>
-            <w:r>
-              <w:rPr>
-                <w:lang w:val="en-US"/>
-              </w:rPr>
-              <w:t>,</w:t>
-            </w:r>
-            <w:r>
-              <w:t>9</w:t>
-            </w:r>
-          </w:p>
-        </w:tc>
-        <w:tc>
-          <w:tcPr>
-            <w:tcW w:w="649" w:type="dxa"/>
-          </w:tcPr>
-          <w:p>
-            <w:pPr>
-              <w:ind w:firstLine="0"/>
-            </w:pPr>
-            <w:r>
-              <w:rPr>
-                <w:lang w:val="en-US"/>
-              </w:rPr>
-              <w:t>1</w:t>
-            </w:r>
-            <w:r>
-              <w:rPr>
-                <w:lang w:val="en-US"/>
-              </w:rPr>
-              <w:t>,</w:t>
-            </w:r>
-            <w:r>
-              <w:t>1</w:t>
-            </w:r>
-          </w:p>
-        </w:tc>
-        <w:tc>
-          <w:tcPr>
-            <w:tcW w:w="512" w:type="dxa"/>
-          </w:tcPr>
-          <w:p>
-            <w:pPr>
-              <w:ind w:firstLine="0"/>
-              <w:rPr>
-                <w:lang w:val="en-US"/>
-              </w:rPr>
-            </w:pPr>
-            <w:r>
-              <w:rPr>
-                <w:lang w:val="en-US"/>
-              </w:rPr>
-              <w:t>1,08</w:t>
-            </w:r>
-          </w:p>
-        </w:tc>
-        <w:tc>
-          <w:tcPr>
-            <w:tcW w:w="516" w:type="dxa"/>
-          </w:tcPr>
-          <w:p>
-            <w:pPr>
-              <w:ind w:firstLine="0"/>
-            </w:pPr>
-            <w:r>
-              <w:rPr>
-                <w:lang w:val="en-US"/>
-              </w:rPr>
-              <w:t>1</w:t>
-            </w:r>
-            <w:r>
-              <w:rPr>
-                <w:lang w:val="en-US"/>
-              </w:rPr>
-              <w:t>,</w:t>
+              <w:t>1,</w:t>
             </w:r>
             <w:r>
               <w:t>1</w:t>
@@ -3837,7 +3789,7 @@
             <v:path o:extrusionok="f" gradientshapeok="t" o:connecttype="rect"/>
             <o:lock v:ext="edit" aspectratio="t"/>
           </v:shapetype>
-          <v:shape id="_x0000_i1028" type="#_x0000_t75" style="width:159.75pt;height:40.5pt">
+          <v:shape id="_x0000_i1025" type="#_x0000_t75" style="width:159.75pt;height:40.5pt">
             <v:imagedata r:id="rId7" o:title="формула"/>
           </v:shape>
         </w:pict>
@@ -3855,7 +3807,7 @@
           <w:lang w:eastAsia="ru-RU"/>
         </w:rPr>
         <w:pict>
-          <v:shape id="_x0000_i1029" type="#_x0000_t75" style="width:353.25pt;height:254.25pt">
+          <v:shape id="_x0000_i1026" type="#_x0000_t75" style="width:353.25pt;height:254.25pt">
             <v:imagedata r:id="rId8" o:title="афчх"/>
           </v:shape>
         </w:pict>
@@ -3951,10 +3903,10 @@
           <w:position w:val="-34"/>
         </w:rPr>
         <w:object w:dxaOrig="1299" w:dyaOrig="780">
-          <v:shape id="_x0000_i1032" type="#_x0000_t75" style="width:65.25pt;height:39pt" o:ole="" fillcolor="window">
+          <v:shape id="_x0000_i1027" type="#_x0000_t75" style="width:65.25pt;height:39pt" o:ole="" fillcolor="window">
             <v:imagedata r:id="rId9" o:title=""/>
           </v:shape>
-          <o:OLEObject Type="Embed" ProgID="Equation.3" ShapeID="_x0000_i1032" DrawAspect="Content" ObjectID="_1743291607" r:id="rId10"/>
+          <o:OLEObject Type="Embed" ProgID="Equation.3" ShapeID="_x0000_i1027" DrawAspect="Content" ObjectID="_1743973806" r:id="rId10"/>
         </w:object>
       </w:r>
       <w:r>
@@ -3998,10 +3950,10 @@
           <w:position w:val="-32"/>
         </w:rPr>
         <w:object w:dxaOrig="1860" w:dyaOrig="740">
-          <v:shape id="_x0000_i1033" type="#_x0000_t75" style="width:93pt;height:36.75pt" o:ole="" fillcolor="window">
+          <v:shape id="_x0000_i1028" type="#_x0000_t75" style="width:93pt;height:36.75pt" o:ole="" fillcolor="window">
             <v:imagedata r:id="rId11" o:title=""/>
           </v:shape>
-          <o:OLEObject Type="Embed" ProgID="Equation.3" ShapeID="_x0000_i1033" DrawAspect="Content" ObjectID="_1743291608" r:id="rId12"/>
+          <o:OLEObject Type="Embed" ProgID="Equation.3" ShapeID="_x0000_i1028" DrawAspect="Content" ObjectID="_1743973807" r:id="rId12"/>
         </w:object>
       </w:r>
       <w:r>
@@ -4210,10 +4162,10 @@
           <w:rFonts w:eastAsia="Times New Roman"/>
         </w:rPr>
         <w:object w:dxaOrig="200" w:dyaOrig="220">
-          <v:shape id="_x0000_i1027" type="#_x0000_t75" style="width:9.75pt;height:11.25pt" o:ole="">
+          <v:shape id="_x0000_i1029" type="#_x0000_t75" style="width:9.75pt;height:11.25pt" o:ole="">
             <v:imagedata r:id="rId13" o:title=""/>
           </v:shape>
-          <o:OLEObject Type="Embed" ProgID="Equation.3" ShapeID="_x0000_i1027" DrawAspect="Content" ObjectID="_1743291609" r:id="rId14"/>
+          <o:OLEObject Type="Embed" ProgID="Equation.3" ShapeID="_x0000_i1029" DrawAspect="Content" ObjectID="_1743973808" r:id="rId14"/>
         </w:object>
       </w:r>
       <w:r>
@@ -4814,12 +4766,7 @@
         <w:t xml:space="preserve"> сбалансировать с</w:t>
       </w:r>
       <w:r>
-        <w:t>корость отклика и стабил</w:t>
-      </w:r>
-      <w:bookmarkStart w:id="0" w:name="_GoBack"/>
-      <w:bookmarkEnd w:id="0"/>
-      <w:r>
-        <w:t>ьность без каких-либо колебаний.</w:t>
+        <w:t>корость отклика и стабильность без каких-либо колебаний.</w:t>
       </w:r>
     </w:p>
     <w:p>
@@ -4881,20 +4828,989 @@
       </w:r>
     </w:p>
     <w:p>
-      <w:pPr>
-        <w:ind w:firstLine="0"/>
-      </w:pPr>
-    </w:p>
-    <w:p>
-      <w:pPr>
-        <w:ind w:firstLine="0"/>
-      </w:pPr>
-    </w:p>
-    <w:p>
-      <w:pPr>
-        <w:ind w:firstLine="0"/>
-      </w:pPr>
-    </w:p>
+      <w:r>
+        <w:t xml:space="preserve">Помещение находится на первом этаже двухэтажного здания, общая площадь </w:t>
+      </w:r>
+      <w:r>
+        <w:rPr>
+          <w:rFonts w:eastAsia="Times New Roman"/>
+          <w:lang w:eastAsia="ru-RU"/>
+        </w:rPr>
+        <w:t>94</w:t>
+      </w:r>
+      <w:r>
+        <w:t xml:space="preserve"> м</w:t>
+      </w:r>
+      <w:r>
+        <w:rPr>
+          <w:vertAlign w:val="superscript"/>
+        </w:rPr>
+        <w:t>2</w:t>
+      </w:r>
+      <w:r>
+        <w:t>, окна с двойным остекленеем, что способствует улучшению естественной вентиляции и предотвращает проникновение влаги.</w:t>
+      </w:r>
+    </w:p>
+    <w:p>
+      <w:r>
+        <w:t xml:space="preserve">Оптимальная температура 20 </w:t>
+      </w:r>
+      <w:r>
+        <w:rPr>
+          <w:u w:val="single"/>
+        </w:rPr>
+        <w:t>+</w:t>
+      </w:r>
+      <w:r>
+        <w:t xml:space="preserve"> С.</w:t>
+      </w:r>
+    </w:p>
+    <w:p>
+      <w:r>
+        <w:t xml:space="preserve">Влажность 55 </w:t>
+      </w:r>
+      <w:r>
+        <w:sym w:font="Symbol" w:char="F0B1"/>
+      </w:r>
+      <w:r>
+        <w:t xml:space="preserve"> 5 %.</w:t>
+      </w:r>
+    </w:p>
+    <w:p>
+      <w:r>
+        <w:t>Атмосферное давление 760 ± 50 мм. рт. ст.</w:t>
+      </w:r>
+    </w:p>
+    <w:p>
+      <w:pPr>
+        <w:rPr>
+          <w:lang w:eastAsia="ru-RU"/>
+        </w:rPr>
+      </w:pPr>
+      <w:r>
+        <w:rPr>
+          <w:lang w:eastAsia="ru-RU"/>
+        </w:rPr>
+        <w:t>К работе допускаются люди,</w:t>
+      </w:r>
+      <w:r>
+        <w:t> </w:t>
+      </w:r>
+      <w:r>
+        <w:rPr>
+          <w:lang w:eastAsia="ru-RU"/>
+        </w:rPr>
+        <w:t>изучившие инструкцию по эксплуатации установки и прошедшие инструктаж по технике безопасности на рабочем месте. Ответственность за соблюдение техники безопасности лежит на начальнике цеха (участка) и персонале.</w:t>
+      </w:r>
+    </w:p>
+    <w:p>
+      <w:pPr>
+        <w:rPr>
+          <w:rFonts w:eastAsia="Times New Roman"/>
+          <w:lang w:eastAsia="ru-RU"/>
+        </w:rPr>
+      </w:pPr>
+      <w:r>
+        <w:t>Оптимальные нормы при холодном и переходном периоде года и легкой категории работ:</w:t>
+      </w:r>
+    </w:p>
+    <w:p>
+      <w:r>
+        <w:t xml:space="preserve">температура </w:t>
+      </w:r>
+      <w:r>
+        <w:rPr>
+          <w:i/>
+          <w:lang w:val="en-US"/>
+        </w:rPr>
+        <w:t>t</w:t>
+      </w:r>
+      <w:r>
+        <w:t xml:space="preserve"> = 20 - 25°С относительная влажность</w:t>
+      </w:r>
+      <w:r>
+        <w:rPr>
+          <w:i/>
+        </w:rPr>
+        <w:t xml:space="preserve"> </w:t>
+      </w:r>
+      <w:r>
+        <w:rPr>
+          <w:i/>
+          <w:lang w:val="en-US"/>
+        </w:rPr>
+        <w:t>j</w:t>
+      </w:r>
+      <w:r>
+        <w:t xml:space="preserve"> = 40-60%,</w:t>
+      </w:r>
+    </w:p>
+    <w:p>
+      <w:r>
+        <w:t xml:space="preserve">в теплый период: </w:t>
+      </w:r>
+      <w:r>
+        <w:rPr>
+          <w:i/>
+          <w:lang w:val="en-US"/>
+        </w:rPr>
+        <w:t>t</w:t>
+      </w:r>
+      <w:r>
+        <w:t xml:space="preserve"> = 25 °С, </w:t>
+      </w:r>
+      <w:r>
+        <w:rPr>
+          <w:i/>
+          <w:lang w:val="en-US"/>
+        </w:rPr>
+        <w:t>j</w:t>
+      </w:r>
+      <w:r>
+        <w:t xml:space="preserve"> = 40 - 60%</w:t>
+      </w:r>
+    </w:p>
+    <w:p>
+      <w:r>
+        <w:t>Освещение помещения пункта управления</w:t>
+      </w:r>
+    </w:p>
+    <w:p>
+      <w:r>
+        <w:t>Помещение помещения пункта управления имеет размеры:</w:t>
+      </w:r>
+    </w:p>
+    <w:p>
+      <w:r>
+        <w:t>длина – 11,75 м;</w:t>
+      </w:r>
+    </w:p>
+    <w:p>
+      <w:r>
+        <w:t>ширина – 8 м;</w:t>
+      </w:r>
+    </w:p>
+    <w:p>
+      <w:r>
+        <w:t>высота - 3,6 м.</w:t>
+      </w:r>
+    </w:p>
+    <w:p>
+      <w:r>
+        <w:t>Освещение боковое, одностороннее, остекление вертикальное, рамы деревянные двойные.</w:t>
+      </w:r>
+    </w:p>
+    <w:p>
+      <w:r>
+        <w:t>Определим необходимую площадь световых проемов:</w:t>
+      </w:r>
+    </w:p>
+    <w:bookmarkStart w:id="0" w:name="_Toc104226475"/>
+    <w:bookmarkStart w:id="1" w:name="_Toc104226568"/>
+    <w:bookmarkStart w:id="2" w:name="_Toc104227001"/>
+    <w:bookmarkStart w:id="3" w:name="_Toc104227061"/>
+    <w:bookmarkStart w:id="4" w:name="_Toc104228905"/>
+    <w:bookmarkStart w:id="5" w:name="_Toc104230576"/>
+    <w:p>
+      <w:r>
+        <w:rPr>
+          <w:rFonts w:eastAsia="Times New Roman"/>
+          <w:bCs/>
+          <w:iCs/>
+          <w:position w:val="-30"/>
+        </w:rPr>
+        <w:object w:dxaOrig="2985" w:dyaOrig="960">
+          <v:shape id="_x0000_i1030" type="#_x0000_t75" style="width:149.25pt;height:48pt" o:ole="" fillcolor="window">
+            <v:imagedata r:id="rId16" o:title=""/>
+          </v:shape>
+          <o:OLEObject Type="Embed" ProgID="Equation.3" ShapeID="_x0000_i1030" DrawAspect="Content" ObjectID="_1743973809" r:id="rId17"/>
+        </w:object>
+      </w:r>
+      <w:r>
+        <w:rPr>
+          <w:b/>
+        </w:rPr>
+        <w:t>,</w:t>
+      </w:r>
+      <w:bookmarkEnd w:id="0"/>
+      <w:bookmarkEnd w:id="1"/>
+      <w:bookmarkEnd w:id="2"/>
+      <w:bookmarkEnd w:id="3"/>
+      <w:bookmarkEnd w:id="4"/>
+      <w:bookmarkEnd w:id="5"/>
+      <w:r>
+        <w:rPr>
+          <w:b/>
+        </w:rPr>
+        <w:t xml:space="preserve"> </w:t>
+      </w:r>
+      <w:r>
+        <w:t>(6.1)</w:t>
+      </w:r>
+    </w:p>
+    <w:p>
+      <w:r>
+        <w:t xml:space="preserve">где </w:t>
+      </w:r>
+      <w:r>
+        <w:rPr>
+          <w:i/>
+          <w:lang w:val="en-US"/>
+        </w:rPr>
+        <w:t>S</w:t>
+      </w:r>
+      <w:r>
+        <w:rPr>
+          <w:vertAlign w:val="subscript"/>
+        </w:rPr>
+        <w:t>0</w:t>
+      </w:r>
+      <w:r>
+        <w:t xml:space="preserve"> - площадь окон;</w:t>
+      </w:r>
+    </w:p>
+    <w:p>
+      <w:r>
+        <w:rPr>
+          <w:i/>
+          <w:lang w:val="en-US"/>
+        </w:rPr>
+        <w:t>S</w:t>
+      </w:r>
+      <w:r>
+        <w:rPr>
+          <w:i/>
+          <w:vertAlign w:val="subscript"/>
+          <w:lang w:val="en-US"/>
+        </w:rPr>
+        <w:t>n</w:t>
+      </w:r>
+      <w:r>
+        <w:t xml:space="preserve"> - площадь пола 11,75</w:t>
+      </w:r>
+      <w:r>
+        <w:rPr>
+          <w:rFonts w:cs="Times New Roman"/>
+        </w:rPr>
+        <w:t>×8</w:t>
+      </w:r>
+      <w:r>
+        <w:t xml:space="preserve">= </w:t>
+      </w:r>
+      <w:r>
+        <w:rPr>
+          <w:rFonts w:eastAsia="Times New Roman"/>
+          <w:lang w:eastAsia="ru-RU"/>
+        </w:rPr>
+        <w:t xml:space="preserve">94 </w:t>
+      </w:r>
+      <w:r>
+        <w:t>м</w:t>
+      </w:r>
+      <w:r>
+        <w:rPr>
+          <w:vertAlign w:val="superscript"/>
+        </w:rPr>
+        <w:t>2</w:t>
+      </w:r>
+      <w:r>
+        <w:t>;</w:t>
+      </w:r>
+    </w:p>
+    <w:p>
+      <w:r>
+        <w:sym w:font="Symbol" w:char="F074"/>
+      </w:r>
+      <w:r>
+        <w:rPr>
+          <w:vertAlign w:val="subscript"/>
+        </w:rPr>
+        <w:t>1</w:t>
+      </w:r>
+      <w:r>
+        <w:t>=3 – коэффициент учета отражения света при боковом освещении;</w:t>
+      </w:r>
+    </w:p>
+    <w:p>
+      <w:r>
+        <w:rPr>
+          <w:i/>
+          <w:smallCaps/>
+          <w:lang w:val="en-US"/>
+        </w:rPr>
+        <w:t>L</w:t>
+      </w:r>
+      <w:r>
+        <w:rPr>
+          <w:smallCaps/>
+          <w:vertAlign w:val="subscript"/>
+        </w:rPr>
+        <w:t>н</w:t>
+      </w:r>
+      <w:r>
+        <w:rPr>
+          <w:smallCaps/>
+        </w:rPr>
+        <w:t xml:space="preserve"> </w:t>
+      </w:r>
+      <w:r>
+        <w:t>- нормативный коэффициент естественного освещения (КЕО), определяемый по формуле:</w:t>
+      </w:r>
+    </w:p>
+    <w:p>
+      <w:r>
+        <w:rPr>
+          <w:position w:val="-12"/>
+          <w:lang w:val="en-US"/>
+        </w:rPr>
+        <w:object w:dxaOrig="3135" w:dyaOrig="375">
+          <v:shape id="_x0000_i1031" type="#_x0000_t75" style="width:156.75pt;height:18.75pt" o:ole="" fillcolor="window">
+            <v:imagedata r:id="rId18" o:title=""/>
+          </v:shape>
+          <o:OLEObject Type="Embed" ProgID="Equation.3" ShapeID="_x0000_i1031" DrawAspect="Content" ObjectID="_1743973810" r:id="rId19"/>
+        </w:object>
+      </w:r>
+      <w:r>
+        <w:t>, (6.2)</w:t>
+      </w:r>
+    </w:p>
+    <w:p>
+      <w:r>
+        <w:t xml:space="preserve">Здесь </w:t>
+      </w:r>
+      <w:r>
+        <w:rPr>
+          <w:i/>
+          <w:lang w:val="en-US"/>
+        </w:rPr>
+        <w:t>L</w:t>
+      </w:r>
+      <w:r>
+        <w:t>- значение КЕО в % при рассеянном свете, определяемое с учетом характера зрительных работ;</w:t>
+      </w:r>
+    </w:p>
+    <w:p>
+      <w:r>
+        <w:rPr>
+          <w:i/>
+          <w:lang w:val="en-US"/>
+        </w:rPr>
+        <w:t>m</w:t>
+      </w:r>
+      <w:r>
+        <w:t xml:space="preserve"> = 1 - коэффициент светового климата;</w:t>
+      </w:r>
+    </w:p>
+    <w:p>
+      <w:r>
+        <w:t>с = 1 - коэффициент солнечного климата;</w:t>
+      </w:r>
+    </w:p>
+    <w:p>
+      <w:r>
+        <w:rPr>
+          <w:position w:val="-12"/>
+        </w:rPr>
+        <w:object w:dxaOrig="345" w:dyaOrig="375">
+          <v:shape id="_x0000_i1032" type="#_x0000_t75" style="width:17.25pt;height:18.75pt" o:ole="" fillcolor="window">
+            <v:imagedata r:id="rId20" o:title=""/>
+          </v:shape>
+          <o:OLEObject Type="Embed" ProgID="Equation.3" ShapeID="_x0000_i1032" DrawAspect="Content" ObjectID="_1743973811" r:id="rId21"/>
+        </w:object>
+      </w:r>
+      <w:r>
+        <w:t xml:space="preserve"> = 9,5 - световые характеристики окна;</w:t>
+      </w:r>
+    </w:p>
+    <w:p>
+      <w:proofErr w:type="spellStart"/>
+      <w:r>
+        <w:t>К</w:t>
+      </w:r>
+      <w:r>
+        <w:rPr>
+          <w:vertAlign w:val="subscript"/>
+        </w:rPr>
+        <w:t>з</w:t>
+      </w:r>
+      <w:proofErr w:type="spellEnd"/>
+      <w:r>
+        <w:t xml:space="preserve"> =1 - коэффициент, учитывающий затемнение окон;</w:t>
+      </w:r>
+    </w:p>
+    <w:p>
+      <w:r>
+        <w:rPr>
+          <w:position w:val="-12"/>
+        </w:rPr>
+        <w:object w:dxaOrig="315" w:dyaOrig="375">
+          <v:shape id="_x0000_i1033" type="#_x0000_t75" style="width:15.75pt;height:18.75pt" o:ole="" fillcolor="window">
+            <v:imagedata r:id="rId22" o:title=""/>
+          </v:shape>
+          <o:OLEObject Type="Embed" ProgID="Equation.3" ShapeID="_x0000_i1033" DrawAspect="Content" ObjectID="_1743973812" r:id="rId23"/>
+        </w:object>
+      </w:r>
+      <w:r>
+        <w:t xml:space="preserve"> - общий коэффициент светопропускания</w:t>
+      </w:r>
+    </w:p>
+    <w:p>
+      <w:r>
+        <w:t xml:space="preserve">Где </w:t>
+      </w:r>
+      <w:r>
+        <w:rPr>
+          <w:rFonts w:eastAsia="Times New Roman"/>
+          <w:position w:val="-12"/>
+        </w:rPr>
+        <w:object w:dxaOrig="285" w:dyaOrig="375">
+          <v:shape id="_x0000_i1034" type="#_x0000_t75" style="width:14.25pt;height:18.75pt" o:ole="" fillcolor="window">
+            <v:imagedata r:id="rId24" o:title=""/>
+          </v:shape>
+          <o:OLEObject Type="Embed" ProgID="Equation.3" ShapeID="_x0000_i1034" DrawAspect="Content" ObjectID="_1743973813" r:id="rId25"/>
+        </w:object>
+      </w:r>
+      <w:r>
+        <w:t xml:space="preserve"> = 0,8 - зависит от вида </w:t>
+      </w:r>
+      <w:proofErr w:type="spellStart"/>
+      <w:r>
+        <w:t>светопропускающего</w:t>
+      </w:r>
+      <w:proofErr w:type="spellEnd"/>
+      <w:r>
+        <w:t xml:space="preserve"> материала;</w:t>
+      </w:r>
+    </w:p>
+    <w:p>
+      <w:r>
+        <w:rPr>
+          <w:position w:val="-12"/>
+        </w:rPr>
+        <w:object w:dxaOrig="315" w:dyaOrig="375">
+          <v:shape id="_x0000_i1035" type="#_x0000_t75" style="width:15.75pt;height:18.75pt" o:ole="" fillcolor="window">
+            <v:imagedata r:id="rId26" o:title=""/>
+          </v:shape>
+          <o:OLEObject Type="Embed" ProgID="Equation.3" ShapeID="_x0000_i1035" DrawAspect="Content" ObjectID="_1743973814" r:id="rId27"/>
+        </w:object>
+      </w:r>
+      <w:r>
+        <w:t xml:space="preserve"> = 0,6 - зависит от вида проема;</w:t>
+      </w:r>
+    </w:p>
+    <w:p>
+      <w:r>
+        <w:rPr>
+          <w:position w:val="-12"/>
+        </w:rPr>
+        <w:object w:dxaOrig="315" w:dyaOrig="375">
+          <v:shape id="_x0000_i1036" type="#_x0000_t75" style="width:15.75pt;height:18.75pt" o:ole="" fillcolor="window">
+            <v:imagedata r:id="rId28" o:title=""/>
+          </v:shape>
+          <o:OLEObject Type="Embed" ProgID="Equation.3" ShapeID="_x0000_i1036" DrawAspect="Content" ObjectID="_1743973815" r:id="rId29"/>
+        </w:object>
+      </w:r>
+      <w:r>
+        <w:t xml:space="preserve"> = 0,7 - зависит от степени загрязнения </w:t>
+      </w:r>
+      <w:proofErr w:type="spellStart"/>
+      <w:r>
+        <w:t>светопропускающего</w:t>
+      </w:r>
+      <w:proofErr w:type="spellEnd"/>
+      <w:r>
+        <w:t xml:space="preserve"> материала;</w:t>
+      </w:r>
+    </w:p>
+    <w:p>
+      <w:r>
+        <w:rPr>
+          <w:position w:val="-12"/>
+        </w:rPr>
+        <w:object w:dxaOrig="315" w:dyaOrig="375">
+          <v:shape id="_x0000_i1037" type="#_x0000_t75" style="width:15.75pt;height:18.75pt" o:ole="" fillcolor="window">
+            <v:imagedata r:id="rId30" o:title=""/>
+          </v:shape>
+          <o:OLEObject Type="Embed" ProgID="Equation.3" ShapeID="_x0000_i1037" DrawAspect="Content" ObjectID="_1743973816" r:id="rId31"/>
+        </w:object>
+      </w:r>
+      <w:r>
+        <w:t xml:space="preserve"> = 0,8 - зависит от несущих конструкций. </w:t>
+      </w:r>
+    </w:p>
+    <w:p>
+      <w:r>
+        <w:rPr>
+          <w:position w:val="-12"/>
+        </w:rPr>
+        <w:object w:dxaOrig="2925" w:dyaOrig="405">
+          <v:shape id="_x0000_i1038" type="#_x0000_t75" style="width:146.25pt;height:20.25pt" o:ole="" fillcolor="window">
+            <v:imagedata r:id="rId32" o:title=""/>
+          </v:shape>
+          <o:OLEObject Type="Embed" ProgID="Equation.3" ShapeID="_x0000_i1038" DrawAspect="Content" ObjectID="_1743973817" r:id="rId33"/>
+        </w:object>
+      </w:r>
+    </w:p>
+    <w:p>
+      <w:r>
+        <w:t>Площадь окон</w:t>
+      </w:r>
+    </w:p>
+    <w:p>
+      <w:r>
+        <w:rPr>
+          <w:position w:val="-28"/>
+        </w:rPr>
+        <w:object w:dxaOrig="3180" w:dyaOrig="660">
+          <v:shape id="_x0000_i1078" type="#_x0000_t75" style="width:159pt;height:33pt" o:ole="" fillcolor="window">
+            <v:imagedata r:id="rId34" o:title=""/>
+          </v:shape>
+          <o:OLEObject Type="Embed" ProgID="Equation.3" ShapeID="_x0000_i1078" DrawAspect="Content" ObjectID="_1743973818" r:id="rId35"/>
+        </w:object>
+      </w:r>
+      <w:r>
+        <w:t>.</w:t>
+      </w:r>
+    </w:p>
+    <w:p>
+      <w:r>
+        <w:t>Для есте</w:t>
+      </w:r>
+      <w:r>
+        <w:t>ственного освещения необходимо 6</w:t>
+      </w:r>
+      <w:r>
+        <w:t xml:space="preserve"> окна размером 3 м</w:t>
+      </w:r>
+      <w:r>
+        <w:rPr>
+          <w:vertAlign w:val="superscript"/>
+        </w:rPr>
+        <w:t>2</w:t>
+      </w:r>
+      <w:r>
+        <w:t>, в этом случае общая площ</w:t>
+      </w:r>
+      <w:r>
+        <w:t>адь световых проемов составит 18</w:t>
+      </w:r>
+      <w:r>
+        <w:t xml:space="preserve"> м</w:t>
+      </w:r>
+      <w:r>
+        <w:rPr>
+          <w:vertAlign w:val="superscript"/>
+        </w:rPr>
+        <w:t>2</w:t>
+      </w:r>
+      <w:r>
+        <w:t>.</w:t>
+      </w:r>
+    </w:p>
+    <w:p>
+      <w:r>
+        <w:t>Расчет искусственного освещения.</w:t>
+      </w:r>
+    </w:p>
+    <w:p>
+      <w:r>
+        <w:t xml:space="preserve">Используются </w:t>
+      </w:r>
+      <w:proofErr w:type="spellStart"/>
+      <w:r>
+        <w:t>потолочно-люминисцентные</w:t>
+      </w:r>
+      <w:proofErr w:type="spellEnd"/>
+      <w:r>
+        <w:t xml:space="preserve"> светильники на высоте 3.6м</w:t>
+      </w:r>
+    </w:p>
+    <w:p>
+      <w:r>
+        <w:t>Индекс помещения:</w:t>
+      </w:r>
+      <w:bookmarkStart w:id="6" w:name="_GoBack"/>
+      <w:bookmarkEnd w:id="6"/>
+    </w:p>
+    <w:p>
+      <w:r>
+        <w:rPr>
+          <w:position w:val="-28"/>
+        </w:rPr>
+        <w:object w:dxaOrig="3540" w:dyaOrig="680">
+          <v:shape id="_x0000_i1075" type="#_x0000_t75" style="width:177pt;height:33.75pt" o:ole="" fillcolor="window">
+            <v:imagedata r:id="rId36" o:title=""/>
+          </v:shape>
+          <o:OLEObject Type="Embed" ProgID="Equation.3" ShapeID="_x0000_i1075" DrawAspect="Content" ObjectID="_1743973819" r:id="rId37"/>
+        </w:object>
+      </w:r>
+      <w:r>
+        <w:t>, (6.3)</w:t>
+      </w:r>
+    </w:p>
+    <w:p>
+      <w:r>
+        <w:t>Требуемое количество ламп:</w:t>
+      </w:r>
+    </w:p>
+    <w:p>
+      <w:r>
+        <w:object w:dxaOrig="2085" w:dyaOrig="825">
+          <v:shape id="_x0000_i1041" type="#_x0000_t75" style="width:104.25pt;height:41.25pt" o:ole="" fillcolor="window">
+            <v:imagedata r:id="rId38" o:title=""/>
+          </v:shape>
+          <o:OLEObject Type="Embed" ProgID="Equation.3" ShapeID="_x0000_i1041" DrawAspect="Content" ObjectID="_1743973820" r:id="rId39"/>
+        </w:object>
+      </w:r>
+      <w:r>
+        <w:t>, (6.4)</w:t>
+      </w:r>
+    </w:p>
+    <w:p>
+      <w:r>
+        <w:t xml:space="preserve">Принимаем освещенность </w:t>
+      </w:r>
+      <w:r>
+        <w:rPr>
+          <w:i/>
+          <w:lang w:val="en-US"/>
+        </w:rPr>
+        <w:t>E</w:t>
+      </w:r>
+      <w:r>
+        <w:t xml:space="preserve">=600 </w:t>
+      </w:r>
+      <w:proofErr w:type="spellStart"/>
+      <w:r>
+        <w:t>лк</w:t>
+      </w:r>
+      <w:proofErr w:type="spellEnd"/>
+      <w:r>
+        <w:t xml:space="preserve"> - нормативное значение освещенности по СНиП 23.05-95</w:t>
+      </w:r>
+    </w:p>
+    <w:p>
+      <w:pPr>
+        <w:rPr>
+          <w:rFonts w:eastAsia="Times New Roman"/>
+          <w:lang w:eastAsia="ru-RU"/>
+        </w:rPr>
+      </w:pPr>
+      <w:proofErr w:type="spellStart"/>
+      <w:r>
+        <w:rPr>
+          <w:rFonts w:eastAsia="Times New Roman"/>
+          <w:i/>
+          <w:lang w:eastAsia="ru-RU"/>
+        </w:rPr>
+        <w:t>S</w:t>
+      </w:r>
+      <w:r>
+        <w:rPr>
+          <w:rFonts w:eastAsia="Times New Roman"/>
+          <w:i/>
+          <w:vertAlign w:val="subscript"/>
+          <w:lang w:eastAsia="ru-RU"/>
+        </w:rPr>
+        <w:t>n</w:t>
+      </w:r>
+      <w:proofErr w:type="spellEnd"/>
+      <w:r>
+        <w:rPr>
+          <w:rFonts w:eastAsia="Times New Roman"/>
+          <w:lang w:eastAsia="ru-RU"/>
+        </w:rPr>
+        <w:t xml:space="preserve"> - площадь помещения 94 м</w:t>
+      </w:r>
+      <w:r>
+        <w:rPr>
+          <w:rFonts w:eastAsia="Times New Roman"/>
+          <w:vertAlign w:val="superscript"/>
+          <w:lang w:eastAsia="ru-RU"/>
+        </w:rPr>
+        <w:t>2</w:t>
+      </w:r>
+      <w:r>
+        <w:rPr>
+          <w:rFonts w:eastAsia="Times New Roman"/>
+          <w:lang w:eastAsia="ru-RU"/>
+        </w:rPr>
+        <w:t>;</w:t>
+      </w:r>
+    </w:p>
+    <w:p>
+      <w:pPr>
+        <w:rPr>
+          <w:rFonts w:eastAsia="Times New Roman"/>
+          <w:lang w:eastAsia="ru-RU"/>
+        </w:rPr>
+      </w:pPr>
+      <w:r>
+        <w:rPr>
+          <w:rFonts w:eastAsia="Times New Roman"/>
+          <w:i/>
+          <w:lang w:val="en-US" w:eastAsia="ru-RU"/>
+        </w:rPr>
+        <w:lastRenderedPageBreak/>
+        <w:t>k</w:t>
+      </w:r>
+      <w:r>
+        <w:rPr>
+          <w:rFonts w:eastAsia="Times New Roman"/>
+          <w:lang w:eastAsia="ru-RU"/>
+        </w:rPr>
+        <w:t xml:space="preserve"> = 1,5 - коэффициент запаса, учитывающий старение ламп.</w:t>
+      </w:r>
+    </w:p>
+    <w:p>
+      <w:pPr>
+        <w:rPr>
+          <w:rFonts w:eastAsia="Times New Roman"/>
+          <w:lang w:eastAsia="ru-RU"/>
+        </w:rPr>
+      </w:pPr>
+      <w:r>
+        <w:rPr>
+          <w:rFonts w:eastAsia="Times New Roman"/>
+          <w:lang w:eastAsia="ru-RU"/>
+        </w:rPr>
+        <w:t xml:space="preserve">Для рассчитанного индекса </w:t>
+      </w:r>
+      <w:proofErr w:type="spellStart"/>
+      <w:r>
+        <w:rPr>
+          <w:rFonts w:eastAsia="Times New Roman"/>
+          <w:i/>
+          <w:lang w:val="en-US" w:eastAsia="ru-RU"/>
+        </w:rPr>
+        <w:t>i</w:t>
+      </w:r>
+      <w:proofErr w:type="spellEnd"/>
+      <w:r>
+        <w:rPr>
+          <w:rFonts w:eastAsia="Times New Roman"/>
+          <w:lang w:eastAsia="ru-RU"/>
+        </w:rPr>
+        <w:t xml:space="preserve"> коэффициент использования светового потока </w:t>
+      </w:r>
+      <w:r>
+        <w:rPr>
+          <w:rFonts w:eastAsia="Times New Roman"/>
+          <w:position w:val="-4"/>
+          <w:lang w:eastAsia="ru-RU"/>
+        </w:rPr>
+        <w:object w:dxaOrig="285" w:dyaOrig="315">
+          <v:shape id="_x0000_i1042" type="#_x0000_t75" style="width:14.25pt;height:15.75pt" o:ole="" fillcolor="window">
+            <v:imagedata r:id="rId40" o:title=""/>
+          </v:shape>
+          <o:OLEObject Type="Embed" ProgID="Equation.3" ShapeID="_x0000_i1042" DrawAspect="Content" ObjectID="_1743973821" r:id="rId41"/>
+        </w:object>
+      </w:r>
+      <w:r>
+        <w:rPr>
+          <w:rFonts w:eastAsia="Times New Roman"/>
+          <w:lang w:eastAsia="ru-RU"/>
+        </w:rPr>
+        <w:t>= 0,5.</w:t>
+      </w:r>
+    </w:p>
+    <w:p>
+      <w:pPr>
+        <w:rPr>
+          <w:rFonts w:eastAsia="Times New Roman"/>
+          <w:lang w:eastAsia="ru-RU"/>
+        </w:rPr>
+      </w:pPr>
+      <w:r>
+        <w:rPr>
+          <w:rFonts w:eastAsia="Times New Roman"/>
+          <w:lang w:eastAsia="ru-RU"/>
+        </w:rPr>
+        <w:t>Отношение средней освещенности к минимальной:</w:t>
+      </w:r>
+    </w:p>
+    <w:p>
+      <w:pPr>
+        <w:rPr>
+          <w:rFonts w:eastAsia="Times New Roman"/>
+          <w:lang w:eastAsia="ru-RU"/>
+        </w:rPr>
+      </w:pPr>
+      <w:r>
+        <w:rPr>
+          <w:rFonts w:eastAsia="Times New Roman"/>
+          <w:position w:val="-30"/>
+          <w:lang w:eastAsia="ru-RU"/>
+        </w:rPr>
+        <w:object w:dxaOrig="2100" w:dyaOrig="1050">
+          <v:shape id="_x0000_i1043" type="#_x0000_t75" style="width:105pt;height:52.5pt" o:ole="" fillcolor="window">
+            <v:imagedata r:id="rId42" o:title=""/>
+          </v:shape>
+          <o:OLEObject Type="Embed" ProgID="Equation.3" ShapeID="_x0000_i1043" DrawAspect="Content" ObjectID="_1743973822" r:id="rId43"/>
+        </w:object>
+      </w:r>
+      <w:r>
+        <w:rPr>
+          <w:rFonts w:eastAsia="Times New Roman"/>
+          <w:lang w:eastAsia="ru-RU"/>
+        </w:rPr>
+        <w:t>.</w:t>
+      </w:r>
+    </w:p>
+    <w:p>
+      <w:pPr>
+        <w:rPr>
+          <w:rFonts w:eastAsia="Times New Roman"/>
+          <w:lang w:eastAsia="ru-RU"/>
+        </w:rPr>
+      </w:pPr>
+      <w:r>
+        <w:t xml:space="preserve">Светильники типа ЛПО 0,1-1, лампа ЛБ-36-0,001, световой поток ламп Ф=5000 </w:t>
+      </w:r>
+      <w:proofErr w:type="spellStart"/>
+      <w:r>
+        <w:t>лк</w:t>
+      </w:r>
+      <w:proofErr w:type="spellEnd"/>
+      <w:r>
+        <w:rPr>
+          <w:rFonts w:eastAsia="Times New Roman"/>
+          <w:lang w:eastAsia="ru-RU"/>
+        </w:rPr>
+        <w:t xml:space="preserve"> </w:t>
+      </w:r>
+    </w:p>
+    <w:p>
+      <w:pPr>
+        <w:rPr>
+          <w:rFonts w:eastAsia="Times New Roman"/>
+          <w:lang w:eastAsia="ru-RU"/>
+        </w:rPr>
+      </w:pPr>
+      <w:r>
+        <w:rPr>
+          <w:rFonts w:eastAsia="Times New Roman"/>
+          <w:position w:val="-28"/>
+          <w:lang w:eastAsia="ru-RU"/>
+        </w:rPr>
+        <w:object w:dxaOrig="2680" w:dyaOrig="660">
+          <v:shape id="_x0000_i1065" type="#_x0000_t75" style="width:134.25pt;height:33pt" o:ole="" fillcolor="window">
+            <v:imagedata r:id="rId44" o:title=""/>
+          </v:shape>
+          <o:OLEObject Type="Embed" ProgID="Equation.3" ShapeID="_x0000_i1065" DrawAspect="Content" ObjectID="_1743973823" r:id="rId45"/>
+        </w:object>
+      </w:r>
+    </w:p>
+    <w:p>
+      <w:r>
+        <w:t>Количество светильников в помещении пункта управления 38 шт.</w:t>
+      </w:r>
+    </w:p>
+    <w:p>
+      <w:r>
+        <w:t xml:space="preserve">Отопление. </w:t>
+      </w:r>
+    </w:p>
+    <w:p>
+      <w:r>
+        <w:t>В соответствии со СНиП 2.04.05-91 системы отопления необходимо предусматривать в зданиях, расположенных с наружной зимней четной температурой по параметрам Б ниже 5°С. Для отопления предусматриваются водные, паровые или воздушные системы.</w:t>
+      </w:r>
+    </w:p>
+    <w:p>
+      <w:r>
+        <w:t xml:space="preserve">Электробезопасность. В соответствии с ПУЭ помещение пункта управления относится к классу - без повышенной опасности (сухие, </w:t>
+      </w:r>
+      <w:proofErr w:type="spellStart"/>
+      <w:r>
+        <w:t>беспыльные</w:t>
+      </w:r>
+      <w:proofErr w:type="spellEnd"/>
+      <w:r>
+        <w:t xml:space="preserve"> помещения с нормальной температурой воздуха и изолирующими деревянными полами).</w:t>
+      </w:r>
+    </w:p>
+    <w:p>
+      <w:r>
+        <w:t>Охрана воздушного бассейна.</w:t>
+      </w:r>
+    </w:p>
+    <w:p>
+      <w:r>
+        <w:t xml:space="preserve">Очистка всех </w:t>
+      </w:r>
+      <w:proofErr w:type="spellStart"/>
+      <w:r>
+        <w:t>сдувок</w:t>
+      </w:r>
+      <w:proofErr w:type="spellEnd"/>
+      <w:r>
+        <w:t xml:space="preserve"> или продувок азотом, содержащих окись этилена, производятся через скруббер № 34, орошаемый водой.</w:t>
+      </w:r>
+    </w:p>
+    <w:p>
+      <w:r>
+        <w:t xml:space="preserve">Очистка всех </w:t>
+      </w:r>
+      <w:proofErr w:type="spellStart"/>
+      <w:r>
+        <w:t>сдувок</w:t>
+      </w:r>
+      <w:proofErr w:type="spellEnd"/>
+      <w:r>
+        <w:t xml:space="preserve"> или продувок азотом, содержащих аммиак, производятся по отдельному коллектору </w:t>
+      </w:r>
+      <w:proofErr w:type="spellStart"/>
+      <w:r>
+        <w:t>сдувок</w:t>
+      </w:r>
+      <w:proofErr w:type="spellEnd"/>
+      <w:r>
+        <w:t xml:space="preserve"> через скруббер № 48.</w:t>
+      </w:r>
+    </w:p>
+    <w:p>
+      <w:r>
+        <w:t>Аппараты блока синтеза при аварийных случаях опорожняются в емкость №21/1, а давление из них стравливается в скруббер № 48, орошаемый водой.</w:t>
+      </w:r>
+    </w:p>
+    <w:p>
+      <w:r>
+        <w:t xml:space="preserve">Все аппараты, работающие под давлением, имеют линии </w:t>
+      </w:r>
+      <w:proofErr w:type="spellStart"/>
+      <w:r>
+        <w:t>сдувок</w:t>
+      </w:r>
+      <w:proofErr w:type="spellEnd"/>
+      <w:r>
+        <w:t xml:space="preserve"> в скрубберы №№ 34, 48.</w:t>
+      </w:r>
+    </w:p>
+    <w:p>
+      <w:r>
+        <w:t>Товарный продукт в емкостях склада готовой продукции хранится под азотной подушкой.</w:t>
+      </w:r>
+    </w:p>
+    <w:p>
+      <w:r>
+        <w:lastRenderedPageBreak/>
+        <w:t>Вентиляционные выбросы от местных отсосов очищаются в специальном скруббере № 115, орошаемом водой.</w:t>
+      </w:r>
+    </w:p>
+    <w:p>
+      <w:r>
+        <w:t xml:space="preserve">Вентиляционные выбросы от вытяжных </w:t>
+      </w:r>
+      <w:proofErr w:type="spellStart"/>
+      <w:r>
+        <w:t>вентсистем</w:t>
+      </w:r>
+      <w:proofErr w:type="spellEnd"/>
+      <w:r>
+        <w:t xml:space="preserve"> производятся через стояк высотой 20 м.</w:t>
+      </w:r>
+    </w:p>
+    <w:p/>
     <w:p>
       <w:pPr>
         <w:spacing w:after="160" w:line="259" w:lineRule="auto"/>
@@ -11392,13 +12308,27 @@
         <w:rPr>
           <w:rFonts w:eastAsiaTheme="minorEastAsia"/>
         </w:rPr>
-        <w:t xml:space="preserve"> называется оплатое</w:t>
-      </w:r>
-      <w:r>
-        <w:rPr>
-          <w:rFonts w:eastAsiaTheme="minorEastAsia"/>
-        </w:rPr>
-        <w:t>мкостью единицы продукции. Дро</w:t>
+        <w:t xml:space="preserve"> называется </w:t>
+      </w:r>
+      <w:proofErr w:type="spellStart"/>
+      <w:r>
+        <w:rPr>
+          <w:rFonts w:eastAsiaTheme="minorEastAsia"/>
+        </w:rPr>
+        <w:t>оплатое</w:t>
+      </w:r>
+      <w:r>
+        <w:rPr>
+          <w:rFonts w:eastAsiaTheme="minorEastAsia"/>
+        </w:rPr>
+        <w:t>мкостью</w:t>
+      </w:r>
+      <w:proofErr w:type="spellEnd"/>
+      <w:r>
+        <w:rPr>
+          <w:rFonts w:eastAsiaTheme="minorEastAsia"/>
+        </w:rPr>
+        <w:t xml:space="preserve"> единицы продукции. Дро</w:t>
       </w:r>
       <w:r>
         <w:rPr>
@@ -26506,7 +27436,7 @@
 </file>
 
 <file path=customXml/itemProps1.xml><?xml version="1.0" encoding="utf-8"?>
-<ds:datastoreItem xmlns:ds="http://schemas.openxmlformats.org/officeDocument/2006/customXml" ds:itemID="{0A4A0B51-DC1D-464C-873C-F2E387E69835}">
+<ds:datastoreItem xmlns:ds="http://schemas.openxmlformats.org/officeDocument/2006/customXml" ds:itemID="{D4DA41F8-3CE3-4BDC-881E-30100B21E88A}">
   <ds:schemaRefs>
     <ds:schemaRef ds:uri="http://schemas.openxmlformats.org/officeDocument/2006/bibliography"/>
   </ds:schemaRefs>

</xml_diff>

<commit_message>
Add some 5 points in the diplom for ilshat
</commit_message>
<xml_diff>
--- a/2023/Диплом/Ильшат Хабибрахманов/Диплом Ильшат.docx
+++ b/2023/Диплом/Ильшат Хабибрахманов/Диплом Ильшат.docx
@@ -3906,7 +3906,7 @@
           <v:shape id="_x0000_i1027" type="#_x0000_t75" style="width:65.25pt;height:39pt" o:ole="" fillcolor="window">
             <v:imagedata r:id="rId9" o:title=""/>
           </v:shape>
-          <o:OLEObject Type="Embed" ProgID="Equation.3" ShapeID="_x0000_i1027" DrawAspect="Content" ObjectID="_1743973806" r:id="rId10"/>
+          <o:OLEObject Type="Embed" ProgID="Equation.3" ShapeID="_x0000_i1027" DrawAspect="Content" ObjectID="_1744482938" r:id="rId10"/>
         </w:object>
       </w:r>
       <w:r>
@@ -3953,7 +3953,7 @@
           <v:shape id="_x0000_i1028" type="#_x0000_t75" style="width:93pt;height:36.75pt" o:ole="" fillcolor="window">
             <v:imagedata r:id="rId11" o:title=""/>
           </v:shape>
-          <o:OLEObject Type="Embed" ProgID="Equation.3" ShapeID="_x0000_i1028" DrawAspect="Content" ObjectID="_1743973807" r:id="rId12"/>
+          <o:OLEObject Type="Embed" ProgID="Equation.3" ShapeID="_x0000_i1028" DrawAspect="Content" ObjectID="_1744482939" r:id="rId12"/>
         </w:object>
       </w:r>
       <w:r>
@@ -4165,7 +4165,7 @@
           <v:shape id="_x0000_i1029" type="#_x0000_t75" style="width:9.75pt;height:11.25pt" o:ole="">
             <v:imagedata r:id="rId13" o:title=""/>
           </v:shape>
-          <o:OLEObject Type="Embed" ProgID="Equation.3" ShapeID="_x0000_i1029" DrawAspect="Content" ObjectID="_1743973808" r:id="rId14"/>
+          <o:OLEObject Type="Embed" ProgID="Equation.3" ShapeID="_x0000_i1029" DrawAspect="Content" ObjectID="_1744482940" r:id="rId14"/>
         </w:object>
       </w:r>
       <w:r>
@@ -4800,9 +4800,2737 @@
         <w:t>РАЗРАБОТКА СИСТЕМЫ АВТОМАТИЗАЦИИ</w:t>
       </w:r>
     </w:p>
+    <w:p>
+      <w:pPr>
+        <w:rPr>
+          <w:b/>
+        </w:rPr>
+      </w:pPr>
+      <w:bookmarkStart w:id="0" w:name="_Toc104230565"/>
+      <w:r>
+        <w:rPr>
+          <w:b/>
+        </w:rPr>
+        <w:t>5.1 Описание функциональной схемы автоматизации</w:t>
+      </w:r>
+      <w:bookmarkEnd w:id="0"/>
+    </w:p>
+    <w:p>
+      <w:r>
+        <w:t>Технологический процесс получения сэвилена</w:t>
+      </w:r>
+      <w:r>
+        <w:t xml:space="preserve"> </w:t>
+      </w:r>
+      <w:r>
+        <w:t>основан на реакции</w:t>
+      </w:r>
+      <w:r>
+        <w:t xml:space="preserve"> </w:t>
+      </w:r>
+      <w:proofErr w:type="spellStart"/>
+      <w:r>
+        <w:t>сополимеризации</w:t>
+      </w:r>
+      <w:proofErr w:type="spellEnd"/>
+      <w:r>
+        <w:t xml:space="preserve"> этилена</w:t>
+      </w:r>
+      <w:r>
+        <w:t xml:space="preserve"> с винилацетатом СН</w:t>
+      </w:r>
+      <w:r>
+        <w:rPr>
+          <w:vertAlign w:val="subscript"/>
+        </w:rPr>
+        <w:t>2</w:t>
+      </w:r>
+      <w:r>
+        <w:t>=</w:t>
+      </w:r>
+      <w:r>
+        <w:t>СН</w:t>
+      </w:r>
+      <w:r>
+        <w:t>–(</w:t>
+      </w:r>
+      <w:r>
+        <w:t>ОСОСН</w:t>
+      </w:r>
+      <w:r>
+        <w:rPr>
+          <w:vertAlign w:val="subscript"/>
+        </w:rPr>
+        <w:t>3</w:t>
+      </w:r>
+      <w:r>
+        <w:t xml:space="preserve">), </w:t>
+      </w:r>
+      <w:r>
+        <w:t xml:space="preserve">а </w:t>
+      </w:r>
+      <w:r>
+        <w:t xml:space="preserve">процесс получения </w:t>
+      </w:r>
+      <w:r>
+        <w:t xml:space="preserve">полиэтилена высокого давления (низкой плотности) основан на реакции полимеризации </w:t>
+      </w:r>
+      <w:r>
+        <w:t>этилена (СН</w:t>
+      </w:r>
+      <w:r>
+        <w:rPr>
+          <w:vertAlign w:val="subscript"/>
+        </w:rPr>
+        <w:t>2</w:t>
+      </w:r>
+      <w:r>
+        <w:t>=СН</w:t>
+      </w:r>
+      <w:r>
+        <w:rPr>
+          <w:vertAlign w:val="subscript"/>
+        </w:rPr>
+        <w:t>2</w:t>
+      </w:r>
+      <w:r>
+        <w:t>),</w:t>
+      </w:r>
+      <w:r>
+        <w:t xml:space="preserve"> которые протекают в трубчатом реакторе при высоком давлении и высокой температуре.</w:t>
+      </w:r>
+    </w:p>
+    <w:p>
+      <w:r>
+        <w:t xml:space="preserve">Получение сэвилена осуществляется при давлении до </w:t>
+      </w:r>
+      <w:r>
+        <w:t>150 МПа (</w:t>
+      </w:r>
+      <w:r>
+        <w:t>1500 кгс/см</w:t>
+      </w:r>
+      <w:r>
+        <w:rPr>
+          <w:vertAlign w:val="superscript"/>
+        </w:rPr>
+        <w:t>2</w:t>
+      </w:r>
+      <w:r>
+        <w:t>)</w:t>
+      </w:r>
+      <w:r>
+        <w:t xml:space="preserve"> и темпе</w:t>
+      </w:r>
+      <w:r>
+        <w:t>ратуре (160÷26</w:t>
+      </w:r>
+      <w:r>
+        <w:t>0)</w:t>
+      </w:r>
+      <w:r>
+        <w:rPr>
+          <w:vertAlign w:val="superscript"/>
+        </w:rPr>
+        <w:t>0</w:t>
+      </w:r>
+      <w:r>
+        <w:t>С.Полиэтил</w:t>
+      </w:r>
+      <w:r>
+        <w:t xml:space="preserve">ен </w:t>
+      </w:r>
+      <w:r>
+        <w:t xml:space="preserve">высокого давления </w:t>
+      </w:r>
+      <w:r>
+        <w:t xml:space="preserve">получается при том же давлении </w:t>
+      </w:r>
+      <w:r>
+        <w:t>и температуре (180 ÷ 280)</w:t>
+      </w:r>
+      <w:r>
+        <w:rPr>
+          <w:vertAlign w:val="superscript"/>
+        </w:rPr>
+        <w:t>0</w:t>
+      </w:r>
+      <w:r>
+        <w:t>С.</w:t>
+      </w:r>
+    </w:p>
+    <w:p>
+      <w:r>
+        <w:t xml:space="preserve">В качестве инициатора процессов </w:t>
+      </w:r>
+      <w:proofErr w:type="spellStart"/>
+      <w:r>
+        <w:t>сополимеризации</w:t>
+      </w:r>
+      <w:proofErr w:type="spellEnd"/>
+      <w:r>
+        <w:t xml:space="preserve"> </w:t>
+      </w:r>
+      <w:r>
+        <w:t xml:space="preserve">и </w:t>
+      </w:r>
+      <w:r>
+        <w:t>полимеризации применяется ки</w:t>
+      </w:r>
+      <w:r>
+        <w:t xml:space="preserve">слород (при </w:t>
+      </w:r>
+      <w:proofErr w:type="spellStart"/>
+      <w:r>
+        <w:t>сополимеризации</w:t>
+      </w:r>
+      <w:proofErr w:type="spellEnd"/>
+      <w:r>
+        <w:t xml:space="preserve"> дополнительно применяются</w:t>
+      </w:r>
+      <w:r>
+        <w:t xml:space="preserve"> и органически</w:t>
+      </w:r>
+      <w:r>
+        <w:t>е</w:t>
+      </w:r>
+      <w:r>
+        <w:t xml:space="preserve"> пероксид</w:t>
+      </w:r>
+      <w:r>
+        <w:t>ы</w:t>
+      </w:r>
+      <w:r>
+        <w:t>).</w:t>
+      </w:r>
+    </w:p>
+    <w:p>
+      <w:proofErr w:type="spellStart"/>
+      <w:r>
+        <w:t>Соп</w:t>
+      </w:r>
+      <w:r>
+        <w:t>олимеризация</w:t>
+      </w:r>
+      <w:proofErr w:type="spellEnd"/>
+      <w:r>
+        <w:t xml:space="preserve"> и полимеризация протекают при непрерывной подаче реакционной смеси в реактор и непрерывной</w:t>
+      </w:r>
+      <w:r>
+        <w:t xml:space="preserve"> выгрузке из него полимера и не</w:t>
+      </w:r>
+      <w:r>
+        <w:t xml:space="preserve">прореагировавшего этилена (в случае получения полиэтилена) или </w:t>
+      </w:r>
+      <w:r>
+        <w:t>смеси не</w:t>
+      </w:r>
+      <w:r>
+        <w:t>прореагировавших этилена с винилацетатом – (в случае получения сэвилена).</w:t>
+      </w:r>
+    </w:p>
+    <w:p>
+      <w:r>
+        <w:t xml:space="preserve">Реакция </w:t>
+      </w:r>
+      <w:proofErr w:type="spellStart"/>
+      <w:r>
+        <w:t>сополимеризации</w:t>
+      </w:r>
+      <w:proofErr w:type="spellEnd"/>
+      <w:r>
+        <w:t xml:space="preserve"> этилена</w:t>
+      </w:r>
+      <w:r>
+        <w:t xml:space="preserve"> </w:t>
+      </w:r>
+      <w:r>
+        <w:t>с винилацетатом протекает в три стадии: инициирование, рост цепи, обрыв цепи.</w:t>
+      </w:r>
+    </w:p>
+    <w:p>
+      <w:pPr>
+        <w:rPr>
+          <w:szCs w:val="28"/>
+        </w:rPr>
+      </w:pPr>
+      <w:r>
+        <w:rPr>
+          <w:szCs w:val="28"/>
+        </w:rPr>
+        <w:t xml:space="preserve">Узел дозировки винилацетата является общим для двух потоков (систем). </w:t>
+      </w:r>
+      <w:r>
+        <w:t>Свежий</w:t>
+      </w:r>
+      <w:r>
+        <w:t xml:space="preserve"> </w:t>
+      </w:r>
+      <w:r>
+        <w:t>винилацетат</w:t>
+      </w:r>
+      <w:r>
+        <w:rPr>
+          <w:szCs w:val="28"/>
+        </w:rPr>
+        <w:t xml:space="preserve"> с установки ректификации или из ёмкостей хран</w:t>
+      </w:r>
+      <w:r>
+        <w:rPr>
+          <w:szCs w:val="28"/>
+        </w:rPr>
+        <w:t xml:space="preserve">ения подаётся по трубопроводу в </w:t>
+      </w:r>
+      <w:r>
+        <w:rPr>
+          <w:szCs w:val="28"/>
+        </w:rPr>
+        <w:t>приёмник винилацетата (поз. С-</w:t>
+      </w:r>
+      <w:r>
+        <w:rPr>
+          <w:szCs w:val="28"/>
+          <w:lang w:val="en-US"/>
+        </w:rPr>
+        <w:t>I</w:t>
+      </w:r>
+      <w:r>
+        <w:rPr>
+          <w:szCs w:val="28"/>
+        </w:rPr>
+        <w:t xml:space="preserve">), откуда самотёком через фильтры (поз. С 3/1÷2) поступает на всасывание дозировочных насосов (поз. С 4/1÷4).  Два насоса - рабочие, два - резервных. </w:t>
+      </w:r>
+    </w:p>
+    <w:p>
+      <w:pPr>
+        <w:rPr>
+          <w:szCs w:val="28"/>
+        </w:rPr>
+      </w:pPr>
+      <w:r>
+        <w:rPr>
+          <w:szCs w:val="28"/>
+        </w:rPr>
+        <w:t xml:space="preserve">Дозировочными насосами (поз. С 4/1÷4) винилацетат непрерывно подается в линию возвратной смеси высокого давления, выходящей из газоочистителя поз. 4/3.5. Производительность дозировочного насоса винилацетата изменяется вручную за </w:t>
+      </w:r>
+      <w:r>
+        <w:t>счет</w:t>
+      </w:r>
+      <w:r>
+        <w:rPr>
+          <w:szCs w:val="28"/>
+        </w:rPr>
+        <w:t xml:space="preserve"> изменения количества ходов насоса со щита управления в корп.0504, в зависимости от содержания винилацетата в </w:t>
+      </w:r>
+      <w:proofErr w:type="spellStart"/>
+      <w:r>
+        <w:rPr>
+          <w:szCs w:val="28"/>
+        </w:rPr>
+        <w:t>сэвилене</w:t>
+      </w:r>
+      <w:proofErr w:type="spellEnd"/>
+    </w:p>
+    <w:p>
+      <w:r>
+        <w:lastRenderedPageBreak/>
+        <w:t>Трубопровод от отделителей высокого давления до первого по ходу газа сепаратора (4/3.4.1а) за счет оснащения рубашкой, в которую подается горячая вода с температурой (145-175)</w:t>
+      </w:r>
+      <w:r>
+        <w:rPr>
+          <w:vertAlign w:val="superscript"/>
+        </w:rPr>
+        <w:t>0</w:t>
+      </w:r>
+      <w:r>
+        <w:t>С, снижает температуру газового потока на входе в систему очистки и охлаждения этилен-винил ацетатной смеси высокого давления до (180-190)</w:t>
+      </w:r>
+      <w:r>
+        <w:rPr>
+          <w:vertAlign w:val="superscript"/>
+        </w:rPr>
+        <w:t>0</w:t>
+      </w:r>
+      <w:r>
+        <w:t>С. Это позволяет выделить не только НМСЭВ, но и большую часть сэвилена, унесенного газовым потоком из отделителя высокого давле</w:t>
+      </w:r>
+      <w:r>
+        <w:t>ния. В сепараторе (поз. 4/3.4.1</w:t>
+      </w:r>
+      <w:r>
+        <w:t xml:space="preserve">) </w:t>
+      </w:r>
+      <w:proofErr w:type="spellStart"/>
+      <w:r>
+        <w:t>сэвилен</w:t>
+      </w:r>
+      <w:proofErr w:type="spellEnd"/>
+      <w:r>
+        <w:t xml:space="preserve"> собирается в нижней части и через клапан </w:t>
+      </w:r>
+      <w:r>
+        <w:t xml:space="preserve">№ </w:t>
+      </w:r>
+      <w:r>
+        <w:t>104а, управляемый автоматически со щита управления системы «А» сбрасывается в существующую линию сброса низкомолекулярного сэвилена в емкость поз. С-31. Продувка от низкомолекулярного сэв</w:t>
+      </w:r>
+      <w:r>
+        <w:t>илена сепараторов (поз. 4/3.4.1</w:t>
+      </w:r>
+      <w:r>
+        <w:t>, 4/3.4.1-3) и газоочистителя системы «А» осуществляется вручную, открытием клапанов №104а, 104-107 со щита управления системы «А».</w:t>
+      </w:r>
+    </w:p>
+    <w:p>
+      <w:r>
+        <w:t>Из сепаратора (поз. 4/3.4.1</w:t>
+      </w:r>
+      <w:r>
+        <w:t xml:space="preserve">) возвратная смесь через первую ступень холодильника (поз. 4/3.1) направляется в сепаратор (поз. 4/3.4.1). Дальнейшее описание системы очистки возвратного газа высокого давления приведено ниже, в подпункте Б). </w:t>
+      </w:r>
+    </w:p>
+    <w:p>
+      <w:pPr>
+        <w:rPr>
+          <w:b/>
+        </w:rPr>
+      </w:pPr>
+      <w:r>
+        <w:t>Циклонные сепараторы высокого давления служат для отделения возвратного газа от уносимого им низкомолекулярного сэвилена.</w:t>
+      </w:r>
+    </w:p>
+    <w:p>
+      <w:pPr>
+        <w:rPr>
+          <w:b/>
+        </w:rPr>
+      </w:pPr>
+      <w:r>
+        <w:t>Сепараторы обогреваются горячей водой с температурой около (145-175)</w:t>
+      </w:r>
+      <w:r>
+        <w:rPr>
+          <w:vertAlign w:val="superscript"/>
+        </w:rPr>
+        <w:t>0</w:t>
+      </w:r>
+      <w:r>
+        <w:t>С, поступающей в рубашки сепараторов из зоны охлаждения реактора. После первой ступени холодильника возвратный газ охлаждается до 150</w:t>
+      </w:r>
+      <w:r>
+        <w:rPr>
+          <w:vertAlign w:val="superscript"/>
+        </w:rPr>
+        <w:t>0</w:t>
+      </w:r>
+      <w:r>
+        <w:t>С, после второй ступени - до (80÷120)</w:t>
+      </w:r>
+      <w:r>
+        <w:rPr>
+          <w:vertAlign w:val="superscript"/>
+        </w:rPr>
+        <w:t>0</w:t>
+      </w:r>
+      <w:r>
+        <w:t xml:space="preserve">С, после третьей ступени до (30-65) </w:t>
+      </w:r>
+      <w:r>
+        <w:rPr>
+          <w:vertAlign w:val="superscript"/>
+        </w:rPr>
+        <w:t>0</w:t>
+      </w:r>
+      <w:r>
+        <w:t>С. Система регулировки расхода воды на холодильнике ручная, отдельная для всех трех секций.</w:t>
+      </w:r>
+    </w:p>
+    <w:p>
+      <w:r>
+        <w:t xml:space="preserve">Каждая секция холодильника с циклонным сепаратором может быть первой по ходу горячего возвратного газа. Для переключения секций имеется система соединительных перемычек и запорных вентилей. Возможен вариант работы без переключения секций. В этом случае газ последовательно проходит через сепараторы, между которыми расположены </w:t>
+      </w:r>
+      <w:r>
+        <w:rPr>
+          <w:lang w:val="en-US"/>
+        </w:rPr>
+        <w:t>I</w:t>
+      </w:r>
+      <w:r>
+        <w:t xml:space="preserve">, </w:t>
+      </w:r>
+      <w:r>
+        <w:rPr>
+          <w:lang w:val="en-US"/>
+        </w:rPr>
+        <w:t>II</w:t>
+      </w:r>
+      <w:r>
+        <w:t xml:space="preserve">, </w:t>
+      </w:r>
+      <w:r>
+        <w:rPr>
+          <w:lang w:val="en-US"/>
+        </w:rPr>
+        <w:t>III</w:t>
+      </w:r>
+      <w:r>
+        <w:t xml:space="preserve"> секции холодильника. После третьей ступени холодильника (поз. 4/3.1) возвратный газ высокого давления поступает в газоочиститель (поз. 4/3.5). Откуда возвратный газ высокого давления </w:t>
+      </w:r>
+      <w:r>
+        <w:rPr>
+          <w:bCs/>
+        </w:rPr>
+        <w:lastRenderedPageBreak/>
+        <w:t>поступает в отделение компрессии на металлические фильтры (поз. 3/3.9), где очищается от твердых частиц сэвилена, после чего подается в смеситель высокого давления (поз. 3/3.5).</w:t>
+      </w:r>
+    </w:p>
+    <w:p>
+      <w:pPr>
+        <w:rPr>
+          <w:b/>
+        </w:rPr>
+      </w:pPr>
+      <w:r>
+        <w:t>Узел очистки и охлаждения этилен-винил ацетатной смеси низкого давления является общим для двух потоков (систем). Этилен-винил ацетатная смесь низкого давления из отделителя низкого давления (поз. 4А/1) и из сборника низкомолекулярного сополимера (поз. С-31) поступает в сепаратор (поз. С-32), где происходит частичное отделение газа от низкомолекулярного сополимера за счет снижения температуры. Из сепаратора (поз. С-32) возвратный газ низкого давления поступает в водяной холодильник (поз. С-33), состоящий из 2-х секций.</w:t>
+      </w:r>
+    </w:p>
+    <w:p>
+      <w:pPr>
+        <w:rPr>
+          <w:b/>
+        </w:rPr>
+      </w:pPr>
+      <w:r>
+        <w:t>В 1-ой секции смесь охлаждается до (60-70)</w:t>
+      </w:r>
+      <w:r>
+        <w:rPr>
+          <w:vertAlign w:val="superscript"/>
+        </w:rPr>
+        <w:t>0</w:t>
+      </w:r>
+      <w:r>
+        <w:t>С и поступает в отделитель низкомолекулярного сополимера (поз. С-34), где газ отделяется от низкомолекулярного сополимера (винилацетат при этой температуре практически не конденсируется).</w:t>
+      </w:r>
+    </w:p>
+    <w:p>
+      <w:r>
+        <w:t>Далее смесь поступает во 2-ю секцию водяного холодильника, где охлаждается до (40-50)</w:t>
+      </w:r>
+      <w:r>
+        <w:rPr>
+          <w:vertAlign w:val="superscript"/>
+        </w:rPr>
+        <w:t>0</w:t>
+      </w:r>
+      <w:r>
+        <w:t>С, и частично, конденсируется винилацетат.</w:t>
+      </w:r>
+    </w:p>
+    <w:p>
+      <w:r>
+        <w:t>Сконденсированный винилацетат с газом поступает в отделитель винилацетата (поз. С-35), где происходит отделение винилацетата от газовой смеси, а газ сверху выходит в рассольный холодильник поз. С-36/1-2, состоящий из двух секций, для охлаждения до (минус 5 - 0)</w:t>
+      </w:r>
+      <w:r>
+        <w:rPr>
+          <w:vertAlign w:val="superscript"/>
+        </w:rPr>
+        <w:t>0</w:t>
+      </w:r>
+      <w:r>
+        <w:t>С и конденсации винилацетата.</w:t>
+      </w:r>
+    </w:p>
+    <w:p>
+      <w:r>
+        <w:t>После каждой секции рассольного холодильника установлены отделители винилацетата (поз. С-37/1-2)</w:t>
+      </w:r>
+      <w:r>
+        <w:rPr>
+          <w:vertAlign w:val="subscript"/>
+        </w:rPr>
+        <w:t>,</w:t>
+      </w:r>
+      <w:r>
+        <w:t xml:space="preserve"> где сконденсированный винилацетат отделяется. Из отделителей (поз. С-35 и </w:t>
+      </w:r>
+      <w:r>
+        <w:rPr>
+          <w:lang w:val="en-US"/>
+        </w:rPr>
+        <w:t>C</w:t>
+      </w:r>
+      <w:r>
+        <w:t xml:space="preserve">-37/1-2) винилацетат через отсечные клапаны сбрасывается в сборник отработанного винилацетата (поз. С-38). Уровень винилацетата в отделителях (поз. С-35 и </w:t>
+      </w:r>
+      <w:r>
+        <w:rPr>
+          <w:lang w:val="en-US"/>
+        </w:rPr>
+        <w:t>C</w:t>
+      </w:r>
+      <w:r>
+        <w:t>-37) поддерживается в пределах (10-40) % с помощью клапанов поз. 234С и поз. 286</w:t>
+      </w:r>
+      <w:r>
+        <w:rPr>
+          <w:lang w:val="en-US"/>
+        </w:rPr>
+        <w:t>C</w:t>
+      </w:r>
+      <w:r>
+        <w:t>.</w:t>
+      </w:r>
+    </w:p>
+    <w:p>
+      <w:r>
+        <w:t xml:space="preserve">Выходящий из отделителя (поз. С-37) возвратный газ низкого давления содержащий (5-10) % винилацетата, поступает </w:t>
+      </w:r>
+      <w:r>
+        <w:rPr>
+          <w:bCs/>
+        </w:rPr>
+        <w:t xml:space="preserve">на окончательную очистку </w:t>
+      </w:r>
+      <w:r>
+        <w:t xml:space="preserve">в металлокерамический фильтр (поз. С-40/1-2), где </w:t>
+      </w:r>
+      <w:r>
+        <w:rPr>
+          <w:bCs/>
+        </w:rPr>
+        <w:t xml:space="preserve">происходит отделение </w:t>
+      </w:r>
+      <w:r>
+        <w:t>газа от при</w:t>
+      </w:r>
+      <w:r>
+        <w:rPr>
+          <w:bCs/>
+        </w:rPr>
+        <w:t xml:space="preserve">месей и низкомолекулярного </w:t>
+      </w:r>
+      <w:r>
+        <w:t>сэвилена.</w:t>
+      </w:r>
+    </w:p>
+    <w:p>
+      <w:r>
+        <w:rPr>
+          <w:bCs/>
+        </w:rPr>
+        <w:lastRenderedPageBreak/>
+        <w:t>Во всей системе очистки возвратного газа низкого давления давление</w:t>
+      </w:r>
+      <w:r>
+        <w:t xml:space="preserve"> поддерживается в предел (0,15-0,9) МПа (1,5-9 кгс/см</w:t>
+      </w:r>
+      <w:r>
+        <w:rPr>
+          <w:vertAlign w:val="superscript"/>
+        </w:rPr>
+        <w:t>2</w:t>
+      </w:r>
+      <w:r>
+        <w:t>) с помощью клапана, установленного после фильтров (поз. С-40/1-2). После клапана давление в линии газа низкого давления составляет 0,005 МПа (0,05кгс/см</w:t>
+      </w:r>
+      <w:r>
+        <w:rPr>
+          <w:vertAlign w:val="superscript"/>
+        </w:rPr>
+        <w:t>2</w:t>
+      </w:r>
+      <w:r>
+        <w:t>).</w:t>
+      </w:r>
+    </w:p>
+    <w:p>
+      <w:r>
+        <w:t xml:space="preserve">Предусмотрена возможность </w:t>
+      </w:r>
+      <w:proofErr w:type="spellStart"/>
+      <w:r>
+        <w:t>сдувки</w:t>
+      </w:r>
+      <w:proofErr w:type="spellEnd"/>
+      <w:r>
+        <w:t xml:space="preserve"> части </w:t>
+      </w:r>
+      <w:r>
+        <w:rPr>
+          <w:bCs/>
+        </w:rPr>
+        <w:t xml:space="preserve">возвратного газа низкого давления </w:t>
+      </w:r>
+      <w:r>
+        <w:t xml:space="preserve">на факел для исключения накопления </w:t>
+      </w:r>
+      <w:proofErr w:type="spellStart"/>
+      <w:r>
+        <w:t>инертов</w:t>
+      </w:r>
+      <w:proofErr w:type="spellEnd"/>
+      <w:r>
+        <w:t xml:space="preserve"> (метан, этан и др.) в реакционном газе в количестве 15кг/ч с одной системы. Накопление </w:t>
+      </w:r>
+      <w:proofErr w:type="spellStart"/>
+      <w:r>
+        <w:t>инертов</w:t>
+      </w:r>
+      <w:proofErr w:type="spellEnd"/>
+      <w:r>
+        <w:t xml:space="preserve"> приводит к ухудшению качества сэвилена и снижению производительности.</w:t>
+      </w:r>
+    </w:p>
+    <w:p>
+      <w:r>
+        <w:t>Отработанный винилацетат по мере заполнения сборника (поз. С-38) периодически перекачивается насосами (поз. С-39) на установку ректификации. Для подачи масла в торцевое уплотнение насоса (поз. С-39) служит термосифон (поз. С-42).</w:t>
+      </w:r>
+    </w:p>
+    <w:p>
+      <w:pPr>
+        <w:pStyle w:val="a3"/>
+      </w:pPr>
+      <w:bookmarkStart w:id="1" w:name="_Toc104230566"/>
+      <w:r>
+        <w:t>5.2 Выбор средств измерения</w:t>
+      </w:r>
+      <w:bookmarkEnd w:id="1"/>
+    </w:p>
+    <w:p>
+      <w:r>
+        <w:t>…</w:t>
+      </w:r>
+    </w:p>
+    <w:p>
+      <w:pPr>
+        <w:pStyle w:val="a3"/>
+        <w:rPr>
+          <w:rFonts w:cs="Times New Roman"/>
+          <w:color w:val="000000" w:themeColor="text1"/>
+          <w:szCs w:val="28"/>
+        </w:rPr>
+      </w:pPr>
+      <w:bookmarkStart w:id="2" w:name="_Toc104230567"/>
+      <w:r>
+        <w:t>5.3 спецификация приборов и средств автоматизации</w:t>
+      </w:r>
+      <w:bookmarkEnd w:id="2"/>
+    </w:p>
+    <w:p>
+      <w:r>
+        <w:t>…</w:t>
+      </w:r>
+    </w:p>
+    <w:p>
+      <w:pPr>
+        <w:pStyle w:val="a3"/>
+      </w:pPr>
+      <w:bookmarkStart w:id="3" w:name="_Toc104230570"/>
+      <w:r>
+        <w:t>5.4 Структурная схема системы автоматизации технологического процесса</w:t>
+      </w:r>
+      <w:bookmarkEnd w:id="3"/>
+      <w:r>
+        <w:t xml:space="preserve"> </w:t>
+      </w:r>
+    </w:p>
+    <w:p>
+      <w:r>
+        <w:t xml:space="preserve">На схеме автоматического регулирования представлен процесс регулирования </w:t>
+      </w:r>
+      <w:r>
+        <w:t>расхода</w:t>
+      </w:r>
+      <w:r>
+        <w:t xml:space="preserve"> </w:t>
+      </w:r>
+      <w:r>
+        <w:t>сэвилена</w:t>
+      </w:r>
+      <w:r>
+        <w:t xml:space="preserve"> в </w:t>
+      </w:r>
+      <w:r>
+        <w:t xml:space="preserve">трубопроводе в </w:t>
+      </w:r>
+      <w:r>
+        <w:t>реактор</w:t>
+      </w:r>
+      <w:r>
+        <w:t xml:space="preserve"> </w:t>
+      </w:r>
+      <w:r>
+        <w:t>В</w:t>
+      </w:r>
+      <w:r>
+        <w:t>-</w:t>
+      </w:r>
+      <w:r>
+        <w:t>1</w:t>
+      </w:r>
+      <w:r>
+        <w:t xml:space="preserve">, при помощи датчика </w:t>
+      </w:r>
+      <w:r>
+        <w:t>расхода</w:t>
+      </w:r>
+      <w:r>
+        <w:t xml:space="preserve"> поз. 13</w:t>
+      </w:r>
+      <w:r>
+        <w:t>, элек</w:t>
+      </w:r>
+      <w:r>
+        <w:t>тронного усилителя, контроллера</w:t>
+      </w:r>
+      <w:r>
+        <w:t>, позиционера и регулирующего клапана.</w:t>
+      </w:r>
+    </w:p>
+    <w:p>
+      <w:pPr>
+        <w:rPr>
+          <w:rFonts w:cs="Times New Roman"/>
+          <w:szCs w:val="28"/>
+        </w:rPr>
+      </w:pPr>
+      <w:r>
+        <w:rPr>
+          <w:rFonts w:cs="Times New Roman"/>
+          <w:szCs w:val="28"/>
+        </w:rPr>
+        <w:t>Условные обозначения</w:t>
+      </w:r>
+    </w:p>
+    <w:p>
+      <w:pPr>
+        <w:pStyle w:val="a7"/>
+        <w:numPr>
+          <w:ilvl w:val="0"/>
+          <w:numId w:val="20"/>
+        </w:numPr>
+      </w:pPr>
+      <w:r>
+        <w:t>Регулирующи</w:t>
+      </w:r>
+      <w:r>
+        <w:t>й клапан</w:t>
+      </w:r>
+    </w:p>
+    <w:p>
+      <w:pPr>
+        <w:pStyle w:val="a7"/>
+        <w:numPr>
+          <w:ilvl w:val="0"/>
+          <w:numId w:val="20"/>
+        </w:numPr>
+      </w:pPr>
+      <w:r>
+        <w:t>Датчик перемещения</w:t>
+      </w:r>
+    </w:p>
+    <w:p>
+      <w:pPr>
+        <w:pStyle w:val="a7"/>
+        <w:numPr>
+          <w:ilvl w:val="0"/>
+          <w:numId w:val="20"/>
+        </w:numPr>
+      </w:pPr>
+      <w:r>
+        <w:t>Аналоговый регулятор</w:t>
+      </w:r>
+    </w:p>
+    <w:p>
+      <w:pPr>
+        <w:pStyle w:val="a7"/>
+        <w:numPr>
+          <w:ilvl w:val="0"/>
+          <w:numId w:val="20"/>
+        </w:numPr>
+      </w:pPr>
+      <w:r>
+        <w:t>DIP-переключатель</w:t>
+      </w:r>
+    </w:p>
+    <w:p>
+      <w:pPr>
+        <w:pStyle w:val="a7"/>
+        <w:numPr>
+          <w:ilvl w:val="0"/>
+          <w:numId w:val="20"/>
+        </w:numPr>
+      </w:pPr>
+      <w:r>
+        <w:t>Регулятор давления</w:t>
+      </w:r>
+    </w:p>
+    <w:p>
+      <w:pPr>
+        <w:pStyle w:val="a7"/>
+        <w:numPr>
+          <w:ilvl w:val="0"/>
+          <w:numId w:val="20"/>
+        </w:numPr>
+      </w:pPr>
+      <w:r>
+        <w:t>i/p-модуль</w:t>
+      </w:r>
+    </w:p>
+    <w:p>
+      <w:pPr>
+        <w:pStyle w:val="a7"/>
+        <w:numPr>
+          <w:ilvl w:val="0"/>
+          <w:numId w:val="20"/>
+        </w:numPr>
+      </w:pPr>
+      <w:r>
+        <w:t>Пневматический усилитель</w:t>
+      </w:r>
+    </w:p>
+    <w:p>
+      <w:pPr>
+        <w:pStyle w:val="a7"/>
+        <w:numPr>
+          <w:ilvl w:val="0"/>
+          <w:numId w:val="20"/>
+        </w:numPr>
+      </w:pPr>
+      <w:r>
+        <w:t>Регулятор расхода</w:t>
+      </w:r>
+    </w:p>
+    <w:p>
+      <w:pPr>
+        <w:pStyle w:val="a7"/>
+        <w:numPr>
+          <w:ilvl w:val="0"/>
+          <w:numId w:val="20"/>
+        </w:numPr>
+      </w:pPr>
+      <w:r>
+        <w:lastRenderedPageBreak/>
+        <w:t>Дроссель расходов</w:t>
+      </w:r>
+    </w:p>
+    <w:p>
+      <w:pPr>
+        <w:pStyle w:val="a7"/>
+        <w:numPr>
+          <w:ilvl w:val="0"/>
+          <w:numId w:val="20"/>
+        </w:numPr>
+      </w:pPr>
+      <w:r>
+        <w:t>Датчик расхода</w:t>
+      </w:r>
+    </w:p>
+    <w:p>
+      <w:pPr>
+        <w:pStyle w:val="a7"/>
+        <w:numPr>
+          <w:ilvl w:val="0"/>
+          <w:numId w:val="20"/>
+        </w:numPr>
+      </w:pPr>
+      <w:r>
+        <w:t>i/p-преобразователь</w:t>
+      </w:r>
+    </w:p>
+    <w:p/>
+    <w:p>
+      <w:pPr>
+        <w:pStyle w:val="a3"/>
+      </w:pPr>
+      <w:bookmarkStart w:id="4" w:name="_Toc104230571"/>
+      <w:r>
+        <w:t>5.5 Комплекс технических средств</w:t>
+      </w:r>
+      <w:bookmarkEnd w:id="4"/>
+    </w:p>
+    <w:p>
+      <w:pPr>
+        <w:rPr>
+          <w:b/>
+        </w:rPr>
+      </w:pPr>
+      <w:r>
+        <w:rPr>
+          <w:b/>
+        </w:rPr>
+        <w:t>Вихревой расходомер Метран 300ПР</w:t>
+      </w:r>
+    </w:p>
+    <w:p>
+      <w:r>
+        <w:rPr>
+          <w:noProof/>
+          <w:lang w:eastAsia="ru-RU"/>
+        </w:rPr>
+        <w:drawing>
+          <wp:anchor distT="0" distB="0" distL="114300" distR="114300" simplePos="0" relativeHeight="251662336" behindDoc="0" locked="0" layoutInCell="1" allowOverlap="1" wp14:anchorId="1C0B9E70" wp14:editId="04C9F666">
+            <wp:simplePos x="0" y="0"/>
+            <wp:positionH relativeFrom="margin">
+              <wp:align>left</wp:align>
+            </wp:positionH>
+            <wp:positionV relativeFrom="paragraph">
+              <wp:posOffset>11430</wp:posOffset>
+            </wp:positionV>
+            <wp:extent cx="1590675" cy="1590675"/>
+            <wp:effectExtent l="0" t="0" r="9525" b="9525"/>
+            <wp:wrapSquare wrapText="bothSides"/>
+            <wp:docPr id="5" name="Рисунок 5" descr="Вихревой расходомер Метран 300ПР"/>
+            <wp:cNvGraphicFramePr>
+              <a:graphicFrameLocks xmlns:a="http://schemas.openxmlformats.org/drawingml/2006/main" noChangeAspect="1"/>
+            </wp:cNvGraphicFramePr>
+            <a:graphic xmlns:a="http://schemas.openxmlformats.org/drawingml/2006/main">
+              <a:graphicData uri="http://schemas.openxmlformats.org/drawingml/2006/picture">
+                <pic:pic xmlns:pic="http://schemas.openxmlformats.org/drawingml/2006/picture">
+                  <pic:nvPicPr>
+                    <pic:cNvPr id="0" name="Picture 1" descr="Вихревой расходомер Метран 300ПР"/>
+                    <pic:cNvPicPr>
+                      <a:picLocks noChangeAspect="1" noChangeArrowheads="1"/>
+                    </pic:cNvPicPr>
+                  </pic:nvPicPr>
+                  <pic:blipFill>
+                    <a:blip r:embed="rId16">
+                      <a:extLst>
+                        <a:ext uri="{28A0092B-C50C-407E-A947-70E740481C1C}">
+                          <a14:useLocalDpi xmlns:a14="http://schemas.microsoft.com/office/drawing/2010/main" val="0"/>
+                        </a:ext>
+                      </a:extLst>
+                    </a:blip>
+                    <a:srcRect/>
+                    <a:stretch>
+                      <a:fillRect/>
+                    </a:stretch>
+                  </pic:blipFill>
+                  <pic:spPr bwMode="auto">
+                    <a:xfrm>
+                      <a:off x="0" y="0"/>
+                      <a:ext cx="1590675" cy="1590675"/>
+                    </a:xfrm>
+                    <a:prstGeom prst="rect">
+                      <a:avLst/>
+                    </a:prstGeom>
+                    <a:noFill/>
+                    <a:ln>
+                      <a:noFill/>
+                    </a:ln>
+                  </pic:spPr>
+                </pic:pic>
+              </a:graphicData>
+            </a:graphic>
+          </wp:anchor>
+        </w:drawing>
+      </w:r>
+      <w:r>
+        <w:t>Принцип вихревого измерения расхода состоит в измерении скорости потока путем определения частоты образования вихрей за телом обтекания, установленным в проточной части расходомера. Определение частоты вихреобразования производится при помощи ультразвука, имеющего частоту 1 МГц – ультразвуковое детектирование вихрей. Какие-либо электромагнитные поля в процессе регистрации вихрей не применяются.</w:t>
+      </w:r>
+    </w:p>
+    <w:tbl>
+      <w:tblPr>
+        <w:tblStyle w:val="ab"/>
+        <w:tblW w:w="10094" w:type="dxa"/>
+        <w:tblLook w:val="04A0" w:firstRow="1" w:lastRow="0" w:firstColumn="1" w:lastColumn="0" w:noHBand="0" w:noVBand="1"/>
+      </w:tblPr>
+      <w:tblGrid>
+        <w:gridCol w:w="4820"/>
+        <w:gridCol w:w="5274"/>
+      </w:tblGrid>
+      <w:tr>
+        <w:trPr>
+          <w:trHeight w:val="239"/>
+        </w:trPr>
+        <w:tc>
+          <w:tcPr>
+            <w:tcW w:w="4820" w:type="dxa"/>
+            <w:hideMark/>
+          </w:tcPr>
+          <w:p>
+            <w:pPr>
+              <w:ind w:firstLine="0"/>
+              <w:rPr>
+                <w:rFonts w:cs="Times New Roman"/>
+                <w:szCs w:val="28"/>
+                <w:lang w:eastAsia="ru-RU"/>
+              </w:rPr>
+            </w:pPr>
+            <w:r>
+              <w:rPr>
+                <w:rFonts w:cs="Times New Roman"/>
+                <w:szCs w:val="28"/>
+                <w:lang w:eastAsia="ru-RU"/>
+              </w:rPr>
+              <w:t>Измеряемая среда</w:t>
+            </w:r>
+          </w:p>
+        </w:tc>
+        <w:tc>
+          <w:tcPr>
+            <w:tcW w:w="5274" w:type="dxa"/>
+            <w:hideMark/>
+          </w:tcPr>
+          <w:p>
+            <w:pPr>
+              <w:ind w:firstLine="0"/>
+              <w:rPr>
+                <w:rFonts w:cs="Times New Roman"/>
+                <w:szCs w:val="28"/>
+                <w:lang w:eastAsia="ru-RU"/>
+              </w:rPr>
+            </w:pPr>
+            <w:r>
+              <w:rPr>
+                <w:rFonts w:cs="Times New Roman"/>
+                <w:szCs w:val="28"/>
+                <w:lang w:eastAsia="ru-RU"/>
+              </w:rPr>
+              <w:t xml:space="preserve">вода и водные растворы вязкостью до 2 </w:t>
+            </w:r>
+            <w:proofErr w:type="spellStart"/>
+            <w:r>
+              <w:rPr>
+                <w:rFonts w:cs="Times New Roman"/>
+                <w:szCs w:val="28"/>
+                <w:lang w:eastAsia="ru-RU"/>
+              </w:rPr>
+              <w:t>сСт</w:t>
+            </w:r>
+            <w:proofErr w:type="spellEnd"/>
+            <w:r>
+              <w:rPr>
+                <w:rFonts w:cs="Times New Roman"/>
+                <w:szCs w:val="28"/>
+                <w:lang w:eastAsia="ru-RU"/>
+              </w:rPr>
+              <w:t>, Т=150 °С, Р=1,6МПа</w:t>
+            </w:r>
+          </w:p>
+        </w:tc>
+      </w:tr>
+      <w:tr>
+        <w:trPr>
+          <w:trHeight w:val="239"/>
+        </w:trPr>
+        <w:tc>
+          <w:tcPr>
+            <w:tcW w:w="4820" w:type="dxa"/>
+            <w:hideMark/>
+          </w:tcPr>
+          <w:p>
+            <w:pPr>
+              <w:ind w:firstLine="0"/>
+              <w:rPr>
+                <w:rFonts w:cs="Times New Roman"/>
+                <w:szCs w:val="28"/>
+                <w:lang w:eastAsia="ru-RU"/>
+              </w:rPr>
+            </w:pPr>
+            <w:proofErr w:type="spellStart"/>
+            <w:r>
+              <w:rPr>
+                <w:rFonts w:cs="Times New Roman"/>
+                <w:szCs w:val="28"/>
+                <w:lang w:eastAsia="ru-RU"/>
+              </w:rPr>
+              <w:t>Типоразмерный</w:t>
+            </w:r>
+            <w:proofErr w:type="spellEnd"/>
+            <w:r>
+              <w:rPr>
+                <w:rFonts w:cs="Times New Roman"/>
+                <w:szCs w:val="28"/>
+                <w:lang w:eastAsia="ru-RU"/>
+              </w:rPr>
+              <w:t xml:space="preserve"> ряд</w:t>
+            </w:r>
+          </w:p>
+        </w:tc>
+        <w:tc>
+          <w:tcPr>
+            <w:tcW w:w="5274" w:type="dxa"/>
+            <w:hideMark/>
+          </w:tcPr>
+          <w:p>
+            <w:pPr>
+              <w:ind w:firstLine="0"/>
+              <w:rPr>
+                <w:rFonts w:cs="Times New Roman"/>
+                <w:szCs w:val="28"/>
+                <w:lang w:eastAsia="ru-RU"/>
+              </w:rPr>
+            </w:pPr>
+            <w:r>
+              <w:rPr>
+                <w:rFonts w:cs="Times New Roman"/>
+                <w:szCs w:val="28"/>
+                <w:lang w:eastAsia="ru-RU"/>
+              </w:rPr>
+              <w:t>от 25 до 300 мм</w:t>
+            </w:r>
+          </w:p>
+        </w:tc>
+      </w:tr>
+      <w:tr>
+        <w:trPr>
+          <w:trHeight w:val="239"/>
+        </w:trPr>
+        <w:tc>
+          <w:tcPr>
+            <w:tcW w:w="4820" w:type="dxa"/>
+            <w:hideMark/>
+          </w:tcPr>
+          <w:p>
+            <w:pPr>
+              <w:ind w:firstLine="0"/>
+              <w:rPr>
+                <w:rFonts w:cs="Times New Roman"/>
+                <w:szCs w:val="28"/>
+                <w:lang w:eastAsia="ru-RU"/>
+              </w:rPr>
+            </w:pPr>
+            <w:r>
+              <w:rPr>
+                <w:rFonts w:cs="Times New Roman"/>
+                <w:szCs w:val="28"/>
+                <w:lang w:eastAsia="ru-RU"/>
+              </w:rPr>
+              <w:t>Динамический диапазон</w:t>
+            </w:r>
+          </w:p>
+        </w:tc>
+        <w:tc>
+          <w:tcPr>
+            <w:tcW w:w="5274" w:type="dxa"/>
+            <w:hideMark/>
+          </w:tcPr>
+          <w:p>
+            <w:pPr>
+              <w:ind w:firstLine="0"/>
+              <w:rPr>
+                <w:rFonts w:cs="Times New Roman"/>
+                <w:szCs w:val="28"/>
+                <w:lang w:eastAsia="ru-RU"/>
+              </w:rPr>
+            </w:pPr>
+            <w:r>
+              <w:rPr>
+                <w:rFonts w:cs="Times New Roman"/>
+                <w:szCs w:val="28"/>
+                <w:lang w:eastAsia="ru-RU"/>
+              </w:rPr>
+              <w:t>1:100</w:t>
+            </w:r>
+          </w:p>
+        </w:tc>
+      </w:tr>
+      <w:tr>
+        <w:trPr>
+          <w:trHeight w:val="239"/>
+        </w:trPr>
+        <w:tc>
+          <w:tcPr>
+            <w:tcW w:w="4820" w:type="dxa"/>
+            <w:hideMark/>
+          </w:tcPr>
+          <w:p>
+            <w:pPr>
+              <w:ind w:firstLine="0"/>
+              <w:rPr>
+                <w:rFonts w:cs="Times New Roman"/>
+                <w:szCs w:val="28"/>
+                <w:lang w:eastAsia="ru-RU"/>
+              </w:rPr>
+            </w:pPr>
+            <w:r>
+              <w:rPr>
+                <w:rFonts w:cs="Times New Roman"/>
+                <w:szCs w:val="28"/>
+                <w:lang w:eastAsia="ru-RU"/>
+              </w:rPr>
+              <w:t>Диапазон измерений</w:t>
+            </w:r>
+          </w:p>
+        </w:tc>
+        <w:tc>
+          <w:tcPr>
+            <w:tcW w:w="5274" w:type="dxa"/>
+            <w:hideMark/>
+          </w:tcPr>
+          <w:p>
+            <w:pPr>
+              <w:ind w:firstLine="0"/>
+              <w:rPr>
+                <w:rFonts w:cs="Times New Roman"/>
+                <w:szCs w:val="28"/>
+                <w:lang w:eastAsia="ru-RU"/>
+              </w:rPr>
+            </w:pPr>
+            <w:r>
+              <w:rPr>
+                <w:rFonts w:cs="Times New Roman"/>
+                <w:szCs w:val="28"/>
+                <w:lang w:eastAsia="ru-RU"/>
+              </w:rPr>
+              <w:t>0,18…2000 м</w:t>
+            </w:r>
+            <w:r>
+              <w:rPr>
+                <w:rFonts w:cs="Times New Roman"/>
+                <w:szCs w:val="28"/>
+                <w:bdr w:val="none" w:sz="0" w:space="0" w:color="auto" w:frame="1"/>
+                <w:vertAlign w:val="superscript"/>
+                <w:lang w:eastAsia="ru-RU"/>
+              </w:rPr>
+              <w:t>3</w:t>
+            </w:r>
+            <w:r>
+              <w:rPr>
+                <w:rFonts w:cs="Times New Roman"/>
+                <w:szCs w:val="28"/>
+                <w:lang w:eastAsia="ru-RU"/>
+              </w:rPr>
+              <w:t>/ч</w:t>
+            </w:r>
+          </w:p>
+        </w:tc>
+      </w:tr>
+      <w:tr>
+        <w:trPr>
+          <w:trHeight w:val="1212"/>
+        </w:trPr>
+        <w:tc>
+          <w:tcPr>
+            <w:tcW w:w="4820" w:type="dxa"/>
+            <w:hideMark/>
+          </w:tcPr>
+          <w:p>
+            <w:pPr>
+              <w:ind w:firstLine="0"/>
+              <w:rPr>
+                <w:rFonts w:cs="Times New Roman"/>
+                <w:szCs w:val="28"/>
+                <w:lang w:eastAsia="ru-RU"/>
+              </w:rPr>
+            </w:pPr>
+            <w:r>
+              <w:rPr>
+                <w:rFonts w:cs="Times New Roman"/>
+                <w:szCs w:val="28"/>
+                <w:lang w:eastAsia="ru-RU"/>
+              </w:rPr>
+              <w:t xml:space="preserve">Пределы основной относительной погрешности измерения </w:t>
+            </w:r>
+            <w:proofErr w:type="spellStart"/>
+            <w:r>
+              <w:rPr>
+                <w:rFonts w:cs="Times New Roman"/>
+                <w:szCs w:val="28"/>
+                <w:lang w:eastAsia="ru-RU"/>
+              </w:rPr>
+              <w:t>обхема</w:t>
+            </w:r>
+            <w:proofErr w:type="spellEnd"/>
+            <w:r>
+              <w:rPr>
+                <w:rFonts w:cs="Times New Roman"/>
+                <w:szCs w:val="28"/>
+                <w:lang w:eastAsia="ru-RU"/>
+              </w:rPr>
+              <w:t xml:space="preserve"> по импульсному выходу</w:t>
+            </w:r>
+          </w:p>
+        </w:tc>
+        <w:tc>
+          <w:tcPr>
+            <w:tcW w:w="5274" w:type="dxa"/>
+            <w:hideMark/>
+          </w:tcPr>
+          <w:p>
+            <w:pPr>
+              <w:ind w:firstLine="0"/>
+              <w:rPr>
+                <w:rFonts w:cs="Times New Roman"/>
+                <w:szCs w:val="28"/>
+                <w:lang w:eastAsia="ru-RU"/>
+              </w:rPr>
+            </w:pPr>
+            <w:r>
+              <w:rPr>
+                <w:rFonts w:cs="Times New Roman"/>
+                <w:szCs w:val="28"/>
+                <w:lang w:eastAsia="ru-RU"/>
+              </w:rPr>
+              <w:t>от 1,0% до 3,0% в зависимости от расхода</w:t>
+            </w:r>
+          </w:p>
+        </w:tc>
+      </w:tr>
+      <w:tr>
+        <w:trPr>
+          <w:trHeight w:val="239"/>
+        </w:trPr>
+        <w:tc>
+          <w:tcPr>
+            <w:tcW w:w="4820" w:type="dxa"/>
+            <w:hideMark/>
+          </w:tcPr>
+          <w:p>
+            <w:pPr>
+              <w:ind w:firstLine="0"/>
+              <w:rPr>
+                <w:rFonts w:cs="Times New Roman"/>
+                <w:szCs w:val="28"/>
+                <w:lang w:eastAsia="ru-RU"/>
+              </w:rPr>
+            </w:pPr>
+            <w:r>
+              <w:rPr>
+                <w:rFonts w:cs="Times New Roman"/>
+                <w:szCs w:val="28"/>
+                <w:lang w:eastAsia="ru-RU"/>
+              </w:rPr>
+              <w:t>Степень защиты корпуса</w:t>
+            </w:r>
+          </w:p>
+        </w:tc>
+        <w:tc>
+          <w:tcPr>
+            <w:tcW w:w="5274" w:type="dxa"/>
+            <w:hideMark/>
+          </w:tcPr>
+          <w:p>
+            <w:pPr>
+              <w:ind w:firstLine="0"/>
+              <w:rPr>
+                <w:rFonts w:cs="Times New Roman"/>
+                <w:szCs w:val="28"/>
+                <w:lang w:eastAsia="ru-RU"/>
+              </w:rPr>
+            </w:pPr>
+            <w:r>
+              <w:rPr>
+                <w:rFonts w:cs="Times New Roman"/>
+                <w:szCs w:val="28"/>
+                <w:lang w:eastAsia="ru-RU"/>
+              </w:rPr>
+              <w:t>IP65</w:t>
+            </w:r>
+          </w:p>
+        </w:tc>
+      </w:tr>
+      <w:tr>
+        <w:trPr>
+          <w:trHeight w:val="239"/>
+        </w:trPr>
+        <w:tc>
+          <w:tcPr>
+            <w:tcW w:w="4820" w:type="dxa"/>
+            <w:hideMark/>
+          </w:tcPr>
+          <w:p>
+            <w:pPr>
+              <w:ind w:firstLine="0"/>
+              <w:rPr>
+                <w:rFonts w:cs="Times New Roman"/>
+                <w:szCs w:val="28"/>
+                <w:lang w:eastAsia="ru-RU"/>
+              </w:rPr>
+            </w:pPr>
+            <w:r>
+              <w:rPr>
+                <w:rFonts w:cs="Times New Roman"/>
+                <w:szCs w:val="28"/>
+                <w:lang w:eastAsia="ru-RU"/>
+              </w:rPr>
+              <w:t>Выходные сигналы</w:t>
+            </w:r>
+          </w:p>
+        </w:tc>
+        <w:tc>
+          <w:tcPr>
+            <w:tcW w:w="5274" w:type="dxa"/>
+            <w:hideMark/>
+          </w:tcPr>
+          <w:p>
+            <w:pPr>
+              <w:ind w:firstLine="0"/>
+              <w:rPr>
+                <w:rFonts w:cs="Times New Roman"/>
+                <w:szCs w:val="28"/>
+                <w:lang w:eastAsia="ru-RU"/>
+              </w:rPr>
+            </w:pPr>
+            <w:r>
+              <w:rPr>
+                <w:rFonts w:cs="Times New Roman"/>
+                <w:szCs w:val="28"/>
+                <w:lang w:eastAsia="ru-RU"/>
+              </w:rPr>
+              <w:t xml:space="preserve">импульсный; токовый 4-20 мА с HART–протоколом; цифровой протокол </w:t>
+            </w:r>
+            <w:proofErr w:type="spellStart"/>
+            <w:r>
+              <w:rPr>
+                <w:rFonts w:cs="Times New Roman"/>
+                <w:szCs w:val="28"/>
+                <w:lang w:eastAsia="ru-RU"/>
+              </w:rPr>
+              <w:t>ModBus</w:t>
+            </w:r>
+            <w:proofErr w:type="spellEnd"/>
+            <w:r>
+              <w:rPr>
+                <w:rFonts w:cs="Times New Roman"/>
+                <w:szCs w:val="28"/>
+                <w:lang w:eastAsia="ru-RU"/>
+              </w:rPr>
+              <w:t xml:space="preserve"> RTU/RS485; ЖК-индикатор</w:t>
+            </w:r>
+          </w:p>
+        </w:tc>
+      </w:tr>
+      <w:tr>
+        <w:trPr>
+          <w:trHeight w:val="239"/>
+        </w:trPr>
+        <w:tc>
+          <w:tcPr>
+            <w:tcW w:w="4820" w:type="dxa"/>
+            <w:hideMark/>
+          </w:tcPr>
+          <w:p>
+            <w:pPr>
+              <w:rPr>
+                <w:rFonts w:cs="Times New Roman"/>
+                <w:szCs w:val="28"/>
+                <w:lang w:eastAsia="ru-RU"/>
+              </w:rPr>
+            </w:pPr>
+            <w:r>
+              <w:rPr>
+                <w:rFonts w:cs="Times New Roman"/>
+                <w:szCs w:val="28"/>
+                <w:lang w:eastAsia="ru-RU"/>
+              </w:rPr>
+              <w:t>Питание</w:t>
+            </w:r>
+          </w:p>
+        </w:tc>
+        <w:tc>
+          <w:tcPr>
+            <w:tcW w:w="5274" w:type="dxa"/>
+            <w:hideMark/>
+          </w:tcPr>
+          <w:p>
+            <w:pPr>
+              <w:rPr>
+                <w:rFonts w:cs="Times New Roman"/>
+                <w:szCs w:val="28"/>
+                <w:lang w:eastAsia="ru-RU"/>
+              </w:rPr>
+            </w:pPr>
+            <w:r>
+              <w:rPr>
+                <w:rFonts w:cs="Times New Roman"/>
+                <w:szCs w:val="28"/>
+                <w:lang w:eastAsia="ru-RU"/>
+              </w:rPr>
+              <w:t>от источника постоянного тока стабилизированным напряжением от 16 до 36 В</w:t>
+            </w:r>
+          </w:p>
+        </w:tc>
+      </w:tr>
+      <w:tr>
+        <w:trPr>
+          <w:trHeight w:val="239"/>
+        </w:trPr>
+        <w:tc>
+          <w:tcPr>
+            <w:tcW w:w="4820" w:type="dxa"/>
+            <w:hideMark/>
+          </w:tcPr>
+          <w:p>
+            <w:pPr>
+              <w:rPr>
+                <w:rFonts w:cs="Times New Roman"/>
+                <w:szCs w:val="28"/>
+                <w:lang w:eastAsia="ru-RU"/>
+              </w:rPr>
+            </w:pPr>
+            <w:r>
+              <w:rPr>
+                <w:rFonts w:cs="Times New Roman"/>
+                <w:szCs w:val="28"/>
+                <w:lang w:eastAsia="ru-RU"/>
+              </w:rPr>
+              <w:lastRenderedPageBreak/>
+              <w:t>Самодиагностика</w:t>
+            </w:r>
+          </w:p>
+        </w:tc>
+        <w:tc>
+          <w:tcPr>
+            <w:tcW w:w="5274" w:type="dxa"/>
+            <w:hideMark/>
+          </w:tcPr>
+          <w:p>
+            <w:pPr>
+              <w:rPr>
+                <w:rFonts w:cs="Times New Roman"/>
+                <w:szCs w:val="28"/>
+                <w:lang w:eastAsia="ru-RU"/>
+              </w:rPr>
+            </w:pPr>
+            <w:r>
+              <w:rPr>
+                <w:rFonts w:cs="Times New Roman"/>
+                <w:szCs w:val="28"/>
+                <w:lang w:eastAsia="ru-RU"/>
+              </w:rPr>
+              <w:t>есть</w:t>
+            </w:r>
+          </w:p>
+        </w:tc>
+      </w:tr>
+      <w:tr>
+        <w:trPr>
+          <w:trHeight w:val="479"/>
+        </w:trPr>
+        <w:tc>
+          <w:tcPr>
+            <w:tcW w:w="4820" w:type="dxa"/>
+            <w:hideMark/>
+          </w:tcPr>
+          <w:p>
+            <w:pPr>
+              <w:rPr>
+                <w:rFonts w:cs="Times New Roman"/>
+                <w:szCs w:val="28"/>
+                <w:lang w:eastAsia="ru-RU"/>
+              </w:rPr>
+            </w:pPr>
+            <w:r>
+              <w:rPr>
+                <w:rFonts w:cs="Times New Roman"/>
+                <w:szCs w:val="28"/>
+                <w:lang w:eastAsia="ru-RU"/>
+              </w:rPr>
+              <w:t>Интервал между поверками</w:t>
+            </w:r>
+          </w:p>
+        </w:tc>
+        <w:tc>
+          <w:tcPr>
+            <w:tcW w:w="5274" w:type="dxa"/>
+            <w:hideMark/>
+          </w:tcPr>
+          <w:p>
+            <w:pPr>
+              <w:rPr>
+                <w:rFonts w:cs="Times New Roman"/>
+                <w:szCs w:val="28"/>
+                <w:lang w:eastAsia="ru-RU"/>
+              </w:rPr>
+            </w:pPr>
+            <w:r>
+              <w:rPr>
+                <w:rFonts w:cs="Times New Roman"/>
+                <w:szCs w:val="28"/>
+                <w:lang w:eastAsia="ru-RU"/>
+              </w:rPr>
+              <w:t>4 года</w:t>
+            </w:r>
+          </w:p>
+        </w:tc>
+      </w:tr>
+      <w:tr>
+        <w:trPr>
+          <w:trHeight w:val="494"/>
+        </w:trPr>
+        <w:tc>
+          <w:tcPr>
+            <w:tcW w:w="4820" w:type="dxa"/>
+            <w:hideMark/>
+          </w:tcPr>
+          <w:p>
+            <w:pPr>
+              <w:rPr>
+                <w:rFonts w:cs="Times New Roman"/>
+                <w:szCs w:val="28"/>
+                <w:lang w:eastAsia="ru-RU"/>
+              </w:rPr>
+            </w:pPr>
+            <w:r>
+              <w:rPr>
+                <w:rFonts w:cs="Times New Roman"/>
+                <w:szCs w:val="28"/>
+                <w:lang w:eastAsia="ru-RU"/>
+              </w:rPr>
+              <w:t>Электромагнитная совместимость</w:t>
+            </w:r>
+          </w:p>
+        </w:tc>
+        <w:tc>
+          <w:tcPr>
+            <w:tcW w:w="5274" w:type="dxa"/>
+            <w:hideMark/>
+          </w:tcPr>
+          <w:p>
+            <w:pPr>
+              <w:rPr>
+                <w:rFonts w:cs="Times New Roman"/>
+                <w:szCs w:val="28"/>
+                <w:lang w:eastAsia="ru-RU"/>
+              </w:rPr>
+            </w:pPr>
+            <w:r>
+              <w:rPr>
+                <w:rFonts w:cs="Times New Roman"/>
+                <w:szCs w:val="28"/>
+                <w:lang w:eastAsia="ru-RU"/>
+              </w:rPr>
+              <w:t>есть</w:t>
+            </w:r>
+          </w:p>
+        </w:tc>
+      </w:tr>
+    </w:tbl>
+    <w:p/>
+    <w:p>
+      <w:pPr>
+        <w:ind w:firstLine="0"/>
+      </w:pPr>
+    </w:p>
+    <w:p>
+      <w:pPr>
+        <w:ind w:firstLine="0"/>
+        <w:rPr>
+          <w:b/>
+          <w:lang w:eastAsia="ru-RU"/>
+        </w:rPr>
+      </w:pPr>
+      <w:r>
+        <w:rPr>
+          <w:b/>
+          <w:lang w:eastAsia="ru-RU"/>
+        </w:rPr>
+        <w:t xml:space="preserve">Позиционер </w:t>
+      </w:r>
+      <w:proofErr w:type="spellStart"/>
+      <w:r>
+        <w:rPr>
+          <w:b/>
+          <w:lang w:eastAsia="ru-RU"/>
+        </w:rPr>
+        <w:t>Samson</w:t>
+      </w:r>
+      <w:proofErr w:type="spellEnd"/>
+      <w:r>
+        <w:rPr>
+          <w:b/>
+          <w:lang w:eastAsia="ru-RU"/>
+        </w:rPr>
+        <w:t xml:space="preserve"> 3730-0, тип 3730-1</w:t>
+      </w:r>
+    </w:p>
+    <w:p>
+      <w:pPr>
+        <w:rPr>
+          <w:lang w:eastAsia="ru-RU"/>
+        </w:rPr>
+      </w:pPr>
+      <w:r>
+        <w:rPr>
+          <w:lang w:eastAsia="ru-RU"/>
+        </w:rPr>
+        <w:t>Позиционер одностороннего действия или двойного действия для крепления к пневматическим регулирующим клапанам</w:t>
+      </w:r>
+    </w:p>
+    <w:p>
+      <w:pPr>
+        <w:rPr>
+          <w:lang w:eastAsia="ru-RU"/>
+        </w:rPr>
+      </w:pPr>
+      <w:r>
+        <w:rPr>
+          <w:noProof/>
+          <w:lang w:eastAsia="ru-RU"/>
+        </w:rPr>
+        <w:drawing>
+          <wp:anchor distT="0" distB="0" distL="114300" distR="114300" simplePos="0" relativeHeight="251661312" behindDoc="0" locked="0" layoutInCell="1" allowOverlap="1" wp14:anchorId="52FE5403" wp14:editId="01E9D055">
+            <wp:simplePos x="0" y="0"/>
+            <wp:positionH relativeFrom="column">
+              <wp:posOffset>537210</wp:posOffset>
+            </wp:positionH>
+            <wp:positionV relativeFrom="paragraph">
+              <wp:posOffset>4445</wp:posOffset>
+            </wp:positionV>
+            <wp:extent cx="2177480" cy="1605529"/>
+            <wp:effectExtent l="0" t="0" r="0" b="0"/>
+            <wp:wrapSquare wrapText="bothSides"/>
+            <wp:docPr id="2" name="Рисунок 2" descr="Электропневматический позиционер 3730-31000000400000014 G1⁄4"/>
+            <wp:cNvGraphicFramePr>
+              <a:graphicFrameLocks xmlns:a="http://schemas.openxmlformats.org/drawingml/2006/main" noChangeAspect="1"/>
+            </wp:cNvGraphicFramePr>
+            <a:graphic xmlns:a="http://schemas.openxmlformats.org/drawingml/2006/main">
+              <a:graphicData uri="http://schemas.openxmlformats.org/drawingml/2006/picture">
+                <pic:pic xmlns:pic="http://schemas.openxmlformats.org/drawingml/2006/picture">
+                  <pic:nvPicPr>
+                    <pic:cNvPr id="0" name="Picture 3" descr="Электропневматический позиционер 3730-31000000400000014 G1⁄4"/>
+                    <pic:cNvPicPr>
+                      <a:picLocks noChangeAspect="1" noChangeArrowheads="1"/>
+                    </pic:cNvPicPr>
+                  </pic:nvPicPr>
+                  <pic:blipFill>
+                    <a:blip r:embed="rId17" cstate="print">
+                      <a:extLst>
+                        <a:ext uri="{28A0092B-C50C-407E-A947-70E740481C1C}">
+                          <a14:useLocalDpi xmlns:a14="http://schemas.microsoft.com/office/drawing/2010/main" val="0"/>
+                        </a:ext>
+                      </a:extLst>
+                    </a:blip>
+                    <a:srcRect/>
+                    <a:stretch>
+                      <a:fillRect/>
+                    </a:stretch>
+                  </pic:blipFill>
+                  <pic:spPr bwMode="auto">
+                    <a:xfrm flipH="1">
+                      <a:off x="0" y="0"/>
+                      <a:ext cx="2177480" cy="1605529"/>
+                    </a:xfrm>
+                    <a:prstGeom prst="rect">
+                      <a:avLst/>
+                    </a:prstGeom>
+                    <a:noFill/>
+                    <a:ln>
+                      <a:noFill/>
+                    </a:ln>
+                  </pic:spPr>
+                </pic:pic>
+              </a:graphicData>
+            </a:graphic>
+          </wp:anchor>
+        </w:drawing>
+      </w:r>
+      <w:r>
+        <w:rPr>
+          <w:lang w:eastAsia="ru-RU"/>
+        </w:rPr>
+        <w:t>Позиционер о</w:t>
+      </w:r>
+      <w:r>
+        <w:rPr>
+          <w:lang w:eastAsia="ru-RU"/>
+        </w:rPr>
+        <w:t xml:space="preserve">беспечивает заданное назначение. </w:t>
+      </w:r>
+      <w:r>
+        <w:rPr>
+          <w:lang w:eastAsia="ru-RU"/>
+        </w:rPr>
+        <w:t>Положение клапана (управляемая переменная x) на входной сигнал (установленный Точка w). Он сравнивает входной сигнал, полученный от элемента управления</w:t>
+      </w:r>
+    </w:p>
+    <w:p>
+      <w:pPr>
+        <w:rPr>
+          <w:lang w:eastAsia="ru-RU"/>
+        </w:rPr>
+      </w:pPr>
+      <w:r>
+        <w:rPr>
+          <w:lang w:eastAsia="ru-RU"/>
+        </w:rPr>
+        <w:t>Системы к перемещению регулирующего клапана и выдает соответствующий Давление выходного сигнала (выходная переменная y).</w:t>
+      </w:r>
+    </w:p>
+    <w:p>
+      <w:pPr>
+        <w:ind w:left="1211" w:firstLine="0"/>
+        <w:rPr>
+          <w:lang w:eastAsia="ru-RU"/>
+        </w:rPr>
+      </w:pPr>
+      <w:r>
+        <w:rPr>
+          <w:lang w:eastAsia="ru-RU"/>
+        </w:rPr>
+        <w:t>П</w:t>
+      </w:r>
+      <w:r>
+        <w:rPr>
+          <w:lang w:eastAsia="ru-RU"/>
+        </w:rPr>
+        <w:t>ривод</w:t>
+      </w:r>
+      <w:r>
+        <w:rPr>
+          <w:lang w:eastAsia="ru-RU"/>
+        </w:rPr>
+        <w:t>:</w:t>
+      </w:r>
+    </w:p>
+    <w:p>
+      <w:pPr>
+        <w:pStyle w:val="a7"/>
+        <w:numPr>
+          <w:ilvl w:val="0"/>
+          <w:numId w:val="23"/>
+        </w:numPr>
+        <w:rPr>
+          <w:lang w:eastAsia="ru-RU"/>
+        </w:rPr>
+      </w:pPr>
+      <w:r>
+        <w:rPr>
+          <w:lang w:eastAsia="ru-RU"/>
+        </w:rPr>
+        <w:t>Быстродействующий аналоговый контур управления</w:t>
+      </w:r>
+    </w:p>
+    <w:p>
+      <w:pPr>
+        <w:pStyle w:val="a7"/>
+        <w:numPr>
+          <w:ilvl w:val="0"/>
+          <w:numId w:val="23"/>
+        </w:numPr>
+        <w:rPr>
+          <w:lang w:eastAsia="ru-RU"/>
+        </w:rPr>
+      </w:pPr>
+      <w:r>
+        <w:rPr>
+          <w:lang w:eastAsia="ru-RU"/>
+        </w:rPr>
+        <w:t>Высокая точность управления (тонкая настройка) без мертвой зоны и</w:t>
+      </w:r>
+    </w:p>
+    <w:p>
+      <w:pPr>
+        <w:pStyle w:val="a7"/>
+        <w:numPr>
+          <w:ilvl w:val="0"/>
+          <w:numId w:val="23"/>
+        </w:numPr>
+        <w:rPr>
+          <w:lang w:eastAsia="ru-RU"/>
+        </w:rPr>
+      </w:pPr>
+      <w:r>
+        <w:rPr>
+          <w:lang w:eastAsia="ru-RU"/>
+        </w:rPr>
+        <w:t>Непрерывный пневматический выход</w:t>
+      </w:r>
+    </w:p>
+    <w:p>
+      <w:pPr>
+        <w:pStyle w:val="a7"/>
+        <w:numPr>
+          <w:ilvl w:val="0"/>
+          <w:numId w:val="23"/>
+        </w:numPr>
+        <w:rPr>
+          <w:lang w:eastAsia="ru-RU"/>
+        </w:rPr>
+      </w:pPr>
+      <w:r>
+        <w:rPr>
+          <w:lang w:eastAsia="ru-RU"/>
+        </w:rPr>
+        <w:t>Двухпроводная система с малой электрической нагрузкой ниже 300 Ом для</w:t>
+      </w:r>
+    </w:p>
+    <w:p>
+      <w:pPr>
+        <w:pStyle w:val="a7"/>
+        <w:numPr>
+          <w:ilvl w:val="0"/>
+          <w:numId w:val="23"/>
+        </w:numPr>
+        <w:rPr>
+          <w:lang w:eastAsia="ru-RU"/>
+        </w:rPr>
+      </w:pPr>
+      <w:r>
+        <w:rPr>
+          <w:lang w:eastAsia="ru-RU"/>
+        </w:rPr>
+        <w:t>Взрывозащищенная версия и версия без взрыва</w:t>
+      </w:r>
+    </w:p>
+    <w:p>
+      <w:pPr>
+        <w:ind w:left="1211" w:firstLine="0"/>
+        <w:rPr>
+          <w:lang w:eastAsia="ru-RU"/>
+        </w:rPr>
+      </w:pPr>
+      <w:r>
+        <w:rPr>
+          <w:lang w:eastAsia="ru-RU"/>
+        </w:rPr>
+        <w:t>З</w:t>
+      </w:r>
+      <w:r>
+        <w:rPr>
+          <w:lang w:eastAsia="ru-RU"/>
+        </w:rPr>
+        <w:t>ащита</w:t>
+      </w:r>
+      <w:r>
+        <w:rPr>
+          <w:lang w:eastAsia="ru-RU"/>
+        </w:rPr>
+        <w:t>:</w:t>
+      </w:r>
+    </w:p>
+    <w:p>
+      <w:pPr>
+        <w:pStyle w:val="a7"/>
+        <w:numPr>
+          <w:ilvl w:val="0"/>
+          <w:numId w:val="22"/>
+        </w:numPr>
+        <w:rPr>
+          <w:lang w:eastAsia="ru-RU"/>
+        </w:rPr>
+      </w:pPr>
+      <w:r>
+        <w:rPr>
+          <w:lang w:eastAsia="ru-RU"/>
+        </w:rPr>
+        <w:t>Ограничение выходного давления, включенное DIP-переключателем</w:t>
+      </w:r>
+    </w:p>
+    <w:p>
+      <w:pPr>
+        <w:pStyle w:val="a7"/>
+        <w:numPr>
+          <w:ilvl w:val="0"/>
+          <w:numId w:val="22"/>
+        </w:numPr>
+        <w:rPr>
+          <w:lang w:eastAsia="ru-RU"/>
+        </w:rPr>
+      </w:pPr>
+      <w:r>
+        <w:rPr>
+          <w:lang w:eastAsia="ru-RU"/>
+        </w:rPr>
+        <w:t>Выбираемая функция плотного закрытия с фиксированной точкой переключения</w:t>
+      </w:r>
+    </w:p>
+    <w:p>
+      <w:pPr>
+        <w:ind w:left="1211" w:firstLine="0"/>
+        <w:rPr>
+          <w:lang w:eastAsia="ru-RU"/>
+        </w:rPr>
+      </w:pPr>
+      <w:r>
+        <w:rPr>
+          <w:lang w:eastAsia="ru-RU"/>
+        </w:rPr>
+        <w:t>Подача и выходное давление</w:t>
+      </w:r>
+    </w:p>
+    <w:p>
+      <w:pPr>
+        <w:pStyle w:val="a7"/>
+        <w:numPr>
+          <w:ilvl w:val="0"/>
+          <w:numId w:val="24"/>
+        </w:numPr>
+        <w:rPr>
+          <w:lang w:eastAsia="ru-RU"/>
+        </w:rPr>
+      </w:pPr>
+      <w:r>
+        <w:rPr>
+          <w:lang w:eastAsia="ru-RU"/>
+        </w:rPr>
+        <w:t>Алюминиевый корпус с защитой IP 66</w:t>
+      </w:r>
+    </w:p>
+    <w:p>
+      <w:pPr>
+        <w:pStyle w:val="a7"/>
+        <w:numPr>
+          <w:ilvl w:val="0"/>
+          <w:numId w:val="24"/>
+        </w:numPr>
+        <w:rPr>
+          <w:lang w:eastAsia="ru-RU"/>
+        </w:rPr>
+      </w:pPr>
+      <w:r>
+        <w:rPr>
+          <w:lang w:eastAsia="ru-RU"/>
+        </w:rPr>
+        <w:lastRenderedPageBreak/>
+        <w:t>Обратный клапан в выхлопном воздухе</w:t>
+      </w:r>
+    </w:p>
+    <w:p>
+      <w:pPr>
+        <w:pStyle w:val="a7"/>
+        <w:numPr>
+          <w:ilvl w:val="0"/>
+          <w:numId w:val="24"/>
+        </w:numPr>
+        <w:rPr>
+          <w:lang w:eastAsia="ru-RU"/>
+        </w:rPr>
+      </w:pPr>
+      <w:r>
+        <w:rPr>
+          <w:lang w:eastAsia="ru-RU"/>
+        </w:rPr>
+        <w:t>Устойчивость к ударам и вибрациям</w:t>
+      </w:r>
+    </w:p>
+    <w:p>
+      <w:pPr>
+        <w:pStyle w:val="a7"/>
+        <w:numPr>
+          <w:ilvl w:val="0"/>
+          <w:numId w:val="24"/>
+        </w:numPr>
+        <w:rPr>
+          <w:lang w:eastAsia="ru-RU"/>
+        </w:rPr>
+      </w:pPr>
+      <w:r>
+        <w:rPr>
+          <w:lang w:eastAsia="ru-RU"/>
+        </w:rPr>
+        <w:t>Увеличенный диапазон температур также для искробезопасной работы</w:t>
+      </w:r>
+    </w:p>
+    <w:p>
+      <w:pPr>
+        <w:pStyle w:val="a7"/>
+        <w:numPr>
+          <w:ilvl w:val="0"/>
+          <w:numId w:val="24"/>
+        </w:numPr>
+        <w:rPr>
+          <w:lang w:eastAsia="ru-RU"/>
+        </w:rPr>
+      </w:pPr>
+      <w:r>
+        <w:rPr>
+          <w:lang w:eastAsia="ru-RU"/>
+        </w:rPr>
+        <w:t>Диапазон перемещения, выбираемый в пределах</w:t>
+      </w:r>
+    </w:p>
+    <w:p>
+      <w:pPr>
+        <w:rPr>
+          <w:lang w:eastAsia="ru-RU"/>
+        </w:rPr>
+      </w:pPr>
+      <w:r>
+        <w:rPr>
+          <w:lang w:eastAsia="ru-RU"/>
+        </w:rPr>
+        <w:t>DIP-переключатель</w:t>
+      </w:r>
+    </w:p>
+    <w:p>
+      <w:pPr>
+        <w:pStyle w:val="a7"/>
+        <w:numPr>
+          <w:ilvl w:val="0"/>
+          <w:numId w:val="21"/>
+        </w:numPr>
+        <w:rPr>
+          <w:lang w:eastAsia="ru-RU"/>
+        </w:rPr>
+      </w:pPr>
+      <w:r>
+        <w:rPr>
+          <w:lang w:eastAsia="ru-RU"/>
+        </w:rPr>
+        <w:t>Ноль и диапазон, настроенные потенциометрами</w:t>
+      </w:r>
+    </w:p>
+    <w:p>
+      <w:pPr>
+        <w:pStyle w:val="a7"/>
+        <w:numPr>
+          <w:ilvl w:val="0"/>
+          <w:numId w:val="21"/>
+        </w:numPr>
+        <w:rPr>
+          <w:lang w:eastAsia="ru-RU"/>
+        </w:rPr>
+      </w:pPr>
+      <w:r>
+        <w:rPr>
+          <w:lang w:eastAsia="ru-RU"/>
+        </w:rPr>
+        <w:t>Диапазон заданных значений и направление действия, регулируемые установкой</w:t>
+      </w:r>
+    </w:p>
+    <w:p>
+      <w:pPr>
+        <w:pStyle w:val="a7"/>
+        <w:numPr>
+          <w:ilvl w:val="0"/>
+          <w:numId w:val="21"/>
+        </w:numPr>
+        <w:rPr>
+          <w:lang w:eastAsia="ru-RU"/>
+        </w:rPr>
+      </w:pPr>
+      <w:r>
+        <w:rPr>
+          <w:lang w:eastAsia="ru-RU"/>
+        </w:rPr>
+        <w:t>DIP-переключатели, например. Для работы в двух диапазонах</w:t>
+      </w:r>
+    </w:p>
+    <w:p>
+      <w:pPr>
+        <w:rPr>
+          <w:b/>
+        </w:rPr>
+      </w:pPr>
+      <w:proofErr w:type="gramStart"/>
+      <w:r>
+        <w:rPr>
+          <w:b/>
+        </w:rPr>
+        <w:t>Клапан</w:t>
+      </w:r>
+      <w:proofErr w:type="gramEnd"/>
+      <w:r>
+        <w:rPr>
+          <w:b/>
+        </w:rPr>
+        <w:t xml:space="preserve"> регулирующий КР 25с998нж </w:t>
+      </w:r>
+      <w:proofErr w:type="spellStart"/>
+      <w:r>
+        <w:rPr>
+          <w:b/>
+        </w:rPr>
+        <w:t>двухседельный</w:t>
+      </w:r>
+      <w:proofErr w:type="spellEnd"/>
+      <w:r>
+        <w:rPr>
+          <w:b/>
+        </w:rPr>
+        <w:t xml:space="preserve"> с электроприводом </w:t>
+      </w:r>
+      <w:proofErr w:type="spellStart"/>
+      <w:r>
+        <w:rPr>
+          <w:b/>
+        </w:rPr>
+        <w:t>Ду</w:t>
+      </w:r>
+      <w:proofErr w:type="spellEnd"/>
+      <w:r>
+        <w:rPr>
+          <w:b/>
+        </w:rPr>
+        <w:t xml:space="preserve"> 25...200</w:t>
+      </w:r>
+    </w:p>
+    <w:p>
+      <w:r>
+        <w:rPr>
+          <w:noProof/>
+          <w:lang w:eastAsia="ru-RU"/>
+        </w:rPr>
+        <w:drawing>
+          <wp:anchor distT="0" distB="0" distL="114300" distR="114300" simplePos="0" relativeHeight="251663360" behindDoc="0" locked="0" layoutInCell="1" allowOverlap="1" wp14:anchorId="4142DCDF" wp14:editId="3D203ABE">
+            <wp:simplePos x="0" y="0"/>
+            <wp:positionH relativeFrom="column">
+              <wp:posOffset>260985</wp:posOffset>
+            </wp:positionH>
+            <wp:positionV relativeFrom="paragraph">
+              <wp:posOffset>13335</wp:posOffset>
+            </wp:positionV>
+            <wp:extent cx="1619250" cy="1428750"/>
+            <wp:effectExtent l="0" t="0" r="0" b="0"/>
+            <wp:wrapSquare wrapText="bothSides"/>
+            <wp:docPr id="1" name="Рисунок 1" descr="Клапан регулирующий 25с998нж Ду 25 Ру 40 с электроприводом, цена в  Екатеринбурге от компании СНПО «АВЕЛОН»"/>
+            <wp:cNvGraphicFramePr>
+              <a:graphicFrameLocks xmlns:a="http://schemas.openxmlformats.org/drawingml/2006/main" noChangeAspect="1"/>
+            </wp:cNvGraphicFramePr>
+            <a:graphic xmlns:a="http://schemas.openxmlformats.org/drawingml/2006/main">
+              <a:graphicData uri="http://schemas.openxmlformats.org/drawingml/2006/picture">
+                <pic:pic xmlns:pic="http://schemas.openxmlformats.org/drawingml/2006/picture">
+                  <pic:nvPicPr>
+                    <pic:cNvPr id="0" name="Picture 3" descr="Клапан регулирующий 25с998нж Ду 25 Ру 40 с электроприводом, цена в  Екатеринбурге от компании СНПО «АВЕЛОН»"/>
+                    <pic:cNvPicPr>
+                      <a:picLocks noChangeAspect="1" noChangeArrowheads="1"/>
+                    </pic:cNvPicPr>
+                  </pic:nvPicPr>
+                  <pic:blipFill>
+                    <a:blip r:embed="rId18">
+                      <a:extLst>
+                        <a:ext uri="{28A0092B-C50C-407E-A947-70E740481C1C}">
+                          <a14:useLocalDpi xmlns:a14="http://schemas.microsoft.com/office/drawing/2010/main" val="0"/>
+                        </a:ext>
+                      </a:extLst>
+                    </a:blip>
+                    <a:srcRect/>
+                    <a:stretch>
+                      <a:fillRect/>
+                    </a:stretch>
+                  </pic:blipFill>
+                  <pic:spPr bwMode="auto">
+                    <a:xfrm>
+                      <a:off x="0" y="0"/>
+                      <a:ext cx="1619250" cy="1428750"/>
+                    </a:xfrm>
+                    <a:prstGeom prst="rect">
+                      <a:avLst/>
+                    </a:prstGeom>
+                    <a:noFill/>
+                    <a:ln>
+                      <a:noFill/>
+                    </a:ln>
+                  </pic:spPr>
+                </pic:pic>
+              </a:graphicData>
+            </a:graphic>
+          </wp:anchor>
+        </w:drawing>
+      </w:r>
+      <w:proofErr w:type="gramStart"/>
+      <w:r>
+        <w:t>Клапан</w:t>
+      </w:r>
+      <w:proofErr w:type="gramEnd"/>
+      <w:r>
+        <w:t xml:space="preserve"> регулирующий КР 25с998нж с электроприводом, стальной, </w:t>
+      </w:r>
+      <w:proofErr w:type="spellStart"/>
+      <w:r>
+        <w:t>двухседельный</w:t>
+      </w:r>
+      <w:proofErr w:type="spellEnd"/>
+      <w:r>
+        <w:t>, фланцевый предназначен для непрерывного регулирования параметров рабочей среды. В составе с управляющим контроллером и датчиками – для автоматического регулирования расхода, давления или температуры. Клапан применяется для отопления, водоснабжения, в промышленности – для воды, пара, воздуха, растворов, аммиака, природного газа, нефтепродуктов и других сред, при давлении до 63 кгс/см².</w:t>
+      </w:r>
+      <w:r>
+        <w:t xml:space="preserve"> Клапаны регулирующие предназначены для автоматического управления технологическими процессами различных производств с целью непрерывного регулирования параметров рабочей среды (расхода, температуры) путем изменения пропускной способности на технологических трубопроводах.</w:t>
+      </w:r>
+    </w:p>
+    <w:p>
+      <w:pPr>
+        <w:pStyle w:val="a7"/>
+        <w:numPr>
+          <w:ilvl w:val="0"/>
+          <w:numId w:val="25"/>
+        </w:numPr>
+      </w:pPr>
+      <w:r>
+        <w:t>Температура рабочей среды Т, </w:t>
+      </w:r>
+      <w:proofErr w:type="spellStart"/>
+      <w:r>
+        <w:t>оС</w:t>
+      </w:r>
+      <w:proofErr w:type="spellEnd"/>
+      <w:r>
+        <w:t xml:space="preserve"> от минус 40 до 425</w:t>
+      </w:r>
+    </w:p>
+    <w:p>
+      <w:pPr>
+        <w:pStyle w:val="a7"/>
+        <w:numPr>
+          <w:ilvl w:val="0"/>
+          <w:numId w:val="25"/>
+        </w:numPr>
+      </w:pPr>
+      <w:r>
+        <w:t>Рабочая среда Вода, воздух, пар, аммиак, жидкие нефтепродукты и углеводороды, масляные фракции, нефтехимические и др. среды,</w:t>
+      </w:r>
+      <w:r>
+        <w:br/>
+        <w:t>в которых скорость коррозии материала корпуса не превышает 0,2мм в год</w:t>
+      </w:r>
+    </w:p>
+    <w:p>
+      <w:pPr>
+        <w:pStyle w:val="a7"/>
+        <w:numPr>
+          <w:ilvl w:val="0"/>
+          <w:numId w:val="25"/>
+        </w:numPr>
+      </w:pPr>
+      <w:r>
+        <w:t>Масса клапана, кг 33-46</w:t>
+      </w:r>
+    </w:p>
+    <w:p>
+      <w:pPr>
+        <w:pStyle w:val="a7"/>
+        <w:numPr>
+          <w:ilvl w:val="0"/>
+          <w:numId w:val="25"/>
+        </w:numPr>
+      </w:pPr>
+      <w:r>
+        <w:lastRenderedPageBreak/>
+        <w:t>Диаметр номинальный DN, мм 40</w:t>
+      </w:r>
+    </w:p>
+    <w:p>
+      <w:pPr>
+        <w:pStyle w:val="a7"/>
+        <w:numPr>
+          <w:ilvl w:val="0"/>
+          <w:numId w:val="25"/>
+        </w:numPr>
+      </w:pPr>
+      <w:r>
+        <w:t>Давление номинальное PN, МПа (кгс/см2) 6,3(63)</w:t>
+      </w:r>
+    </w:p>
+    <w:p>
+      <w:pPr>
+        <w:ind w:firstLine="0"/>
+      </w:pPr>
+    </w:p>
+    <w:p>
+      <w:pPr>
+        <w:rPr>
+          <w:b/>
+        </w:rPr>
+      </w:pPr>
+      <w:r>
+        <w:rPr>
+          <w:b/>
+        </w:rPr>
+        <w:t>ПЛК SIMATIC S7-1200</w:t>
+      </w:r>
+    </w:p>
+    <w:p>
+      <w:pPr>
+        <w:rPr>
+          <w:color w:val="000000" w:themeColor="text1"/>
+        </w:rPr>
+      </w:pPr>
+      <w:r>
+        <w:rPr>
+          <w:noProof/>
+          <w:lang w:eastAsia="ru-RU"/>
+        </w:rPr>
+        <w:drawing>
+          <wp:anchor distT="0" distB="0" distL="114300" distR="114300" simplePos="0" relativeHeight="251664384" behindDoc="0" locked="0" layoutInCell="1" allowOverlap="1" wp14:anchorId="4CBFD5A0" wp14:editId="7673325B">
+            <wp:simplePos x="0" y="0"/>
+            <wp:positionH relativeFrom="column">
+              <wp:posOffset>537210</wp:posOffset>
+            </wp:positionH>
+            <wp:positionV relativeFrom="paragraph">
+              <wp:posOffset>1905</wp:posOffset>
+            </wp:positionV>
+            <wp:extent cx="2755900" cy="2066925"/>
+            <wp:effectExtent l="0" t="0" r="6350" b="9525"/>
+            <wp:wrapSquare wrapText="bothSides"/>
+            <wp:docPr id="7" name="Рисунок 7" descr="Микроконтроллеры SIMATIC S7-1200"/>
+            <wp:cNvGraphicFramePr>
+              <a:graphicFrameLocks xmlns:a="http://schemas.openxmlformats.org/drawingml/2006/main" noChangeAspect="1"/>
+            </wp:cNvGraphicFramePr>
+            <a:graphic xmlns:a="http://schemas.openxmlformats.org/drawingml/2006/main">
+              <a:graphicData uri="http://schemas.openxmlformats.org/drawingml/2006/picture">
+                <pic:pic xmlns:pic="http://schemas.openxmlformats.org/drawingml/2006/picture">
+                  <pic:nvPicPr>
+                    <pic:cNvPr id="0" name="Picture 5" descr="Микроконтроллеры SIMATIC S7-1200"/>
+                    <pic:cNvPicPr>
+                      <a:picLocks noChangeAspect="1" noChangeArrowheads="1"/>
+                    </pic:cNvPicPr>
+                  </pic:nvPicPr>
+                  <pic:blipFill>
+                    <a:blip r:embed="rId19">
+                      <a:extLst>
+                        <a:ext uri="{28A0092B-C50C-407E-A947-70E740481C1C}">
+                          <a14:useLocalDpi xmlns:a14="http://schemas.microsoft.com/office/drawing/2010/main" val="0"/>
+                        </a:ext>
+                      </a:extLst>
+                    </a:blip>
+                    <a:srcRect/>
+                    <a:stretch>
+                      <a:fillRect/>
+                    </a:stretch>
+                  </pic:blipFill>
+                  <pic:spPr bwMode="auto">
+                    <a:xfrm>
+                      <a:off x="0" y="0"/>
+                      <a:ext cx="2755900" cy="2066925"/>
+                    </a:xfrm>
+                    <a:prstGeom prst="rect">
+                      <a:avLst/>
+                    </a:prstGeom>
+                    <a:noFill/>
+                    <a:ln>
+                      <a:noFill/>
+                    </a:ln>
+                  </pic:spPr>
+                </pic:pic>
+              </a:graphicData>
+            </a:graphic>
+          </wp:anchor>
+        </w:drawing>
+      </w:r>
+      <w:r>
+        <w:t>SIMATIC S7-1200</w:t>
+      </w:r>
+      <w:r>
+        <w:t xml:space="preserve"> – это модульный программируемый контроллер, предназначенный для построения систем автоматизации средн</w:t>
+      </w:r>
+      <w:r>
+        <w:rPr>
+          <w:color w:val="000000" w:themeColor="text1"/>
+        </w:rPr>
+        <w:t>ей и высокой степени сложности. Программируемый контроллер рассматривается как эффективное решение для ряда задач автоматического регулирования и управления перемещением. Применяется в машиностроительной сфере, системах управления различными объектами и предприятиями и др. Компактность модуля, эффективно сочетающаяся с высокой вычислительной мощностью, позволяют применять контроллеры SIMATIC S7-1200 для широкого круга задач автоматизации, начиная от замены простейших релейно-контактных схем, и заканчивая комплексными распределенными решениями, использующими интенсивный сетевой обмен.</w:t>
+      </w:r>
+    </w:p>
+    <w:p>
+      <w:pPr>
+        <w:rPr>
+          <w:color w:val="000000" w:themeColor="text1"/>
+        </w:rPr>
+      </w:pPr>
+      <w:r>
+        <w:rPr>
+          <w:color w:val="000000" w:themeColor="text1"/>
+        </w:rPr>
+        <w:t>SIMATIC S7-1200 поддерживает встроенный интерфейс PROFINET, а также возможность последовательного соединения через коммуникационные модули.  Имеющийся интерфейс PROFINET служит для обмена данными с программаторами, устройствами человеко-машинного интерфейса и рядом других контроллеров семейства SIMATIC.</w:t>
+      </w:r>
+      <w:r>
+        <w:rPr>
+          <w:color w:val="000000" w:themeColor="text1"/>
+        </w:rPr>
+        <w:t xml:space="preserve"> </w:t>
+      </w:r>
+      <w:r>
+        <w:rPr>
+          <w:color w:val="000000" w:themeColor="text1"/>
+        </w:rPr>
+        <w:t>Поддерживаемыми протоколами обмена данными выступают:</w:t>
+      </w:r>
+    </w:p>
+    <w:p>
+      <w:pPr>
+        <w:pStyle w:val="a7"/>
+        <w:numPr>
+          <w:ilvl w:val="0"/>
+          <w:numId w:val="26"/>
+        </w:numPr>
+        <w:rPr>
+          <w:color w:val="000000" w:themeColor="text1"/>
+        </w:rPr>
+      </w:pPr>
+      <w:r>
+        <w:rPr>
+          <w:color w:val="000000" w:themeColor="text1"/>
+        </w:rPr>
+        <w:t>TCP/IP</w:t>
+      </w:r>
+    </w:p>
+    <w:p>
+      <w:pPr>
+        <w:pStyle w:val="a7"/>
+        <w:numPr>
+          <w:ilvl w:val="0"/>
+          <w:numId w:val="26"/>
+        </w:numPr>
+        <w:rPr>
+          <w:color w:val="000000" w:themeColor="text1"/>
+        </w:rPr>
+      </w:pPr>
+      <w:r>
+        <w:rPr>
+          <w:color w:val="000000" w:themeColor="text1"/>
+        </w:rPr>
+        <w:t>ISO-на-TCP</w:t>
+      </w:r>
+    </w:p>
+    <w:p>
+      <w:pPr>
+        <w:pStyle w:val="a7"/>
+        <w:numPr>
+          <w:ilvl w:val="0"/>
+          <w:numId w:val="26"/>
+        </w:numPr>
+        <w:rPr>
+          <w:color w:val="000000" w:themeColor="text1"/>
+        </w:rPr>
+      </w:pPr>
+      <w:r>
+        <w:rPr>
+          <w:color w:val="000000" w:themeColor="text1"/>
+        </w:rPr>
+        <w:t>S7-функции связи. </w:t>
+      </w:r>
+    </w:p>
+    <w:p>
+      <w:pPr>
+        <w:rPr>
+          <w:color w:val="000000" w:themeColor="text1"/>
+        </w:rPr>
+      </w:pPr>
+      <w:r>
+        <w:rPr>
+          <w:color w:val="000000" w:themeColor="text1"/>
+        </w:rPr>
+        <w:t>Функции контроллера SIMATIC S7-1200</w:t>
+      </w:r>
+    </w:p>
+    <w:p>
+      <w:pPr>
+        <w:rPr>
+          <w:color w:val="000000" w:themeColor="text1"/>
+        </w:rPr>
+      </w:pPr>
+      <w:r>
+        <w:rPr>
+          <w:color w:val="000000" w:themeColor="text1"/>
+        </w:rPr>
+        <w:t>Обеспечение предельно простых стартовых решений;</w:t>
+      </w:r>
+    </w:p>
+    <w:p>
+      <w:pPr>
+        <w:rPr>
+          <w:color w:val="000000" w:themeColor="text1"/>
+        </w:rPr>
+      </w:pPr>
+      <w:r>
+        <w:rPr>
+          <w:color w:val="000000" w:themeColor="text1"/>
+        </w:rPr>
+        <w:t>Оперативный и простой процесс знакомства с контроллером;</w:t>
+      </w:r>
+    </w:p>
+    <w:p>
+      <w:pPr>
+        <w:rPr>
+          <w:color w:val="000000" w:themeColor="text1"/>
+        </w:rPr>
+      </w:pPr>
+      <w:r>
+        <w:rPr>
+          <w:color w:val="000000" w:themeColor="text1"/>
+        </w:rPr>
+        <w:lastRenderedPageBreak/>
+        <w:t>Удобный в использовании стандартный набор команд и доступные для понимания принципы программирования, позволяют значительно снижать затраты времени на разработку проектов;</w:t>
+      </w:r>
+    </w:p>
+    <w:p>
+      <w:pPr>
+        <w:rPr>
+          <w:color w:val="000000" w:themeColor="text1"/>
+        </w:rPr>
+      </w:pPr>
+      <w:r>
+        <w:rPr>
+          <w:color w:val="000000" w:themeColor="text1"/>
+        </w:rPr>
+        <w:t>Предельно доступные и полные характеристики реального ма</w:t>
+      </w:r>
+      <w:r>
+        <w:rPr>
+          <w:color w:val="000000" w:themeColor="text1"/>
+        </w:rPr>
+        <w:t>сштаба времени: опции </w:t>
+      </w:r>
+      <w:r>
+        <w:rPr>
+          <w:color w:val="000000" w:themeColor="text1"/>
+        </w:rPr>
+        <w:t>прерываний, скоростные счетчики и импульсные выходы позволяют использовать этот тип оборудования для автоматизации быстро протекающих процессов.</w:t>
+      </w:r>
+    </w:p>
+    <w:p>
+      <w:pPr>
+        <w:rPr>
+          <w:color w:val="000000" w:themeColor="text1"/>
+        </w:rPr>
+      </w:pPr>
+      <w:r>
+        <w:rPr>
+          <w:color w:val="000000" w:themeColor="text1"/>
+        </w:rPr>
+        <w:t>Контроллер позволяет использовать свою производительность на все 100% в распределенных структурах автоматизации.</w:t>
+      </w:r>
+    </w:p>
+    <w:p>
+      <w:pPr>
+        <w:rPr>
+          <w:color w:val="000000" w:themeColor="text1"/>
+        </w:rPr>
+      </w:pPr>
+    </w:p>
+    <w:p>
+      <w:pPr>
+        <w:pStyle w:val="a3"/>
+      </w:pPr>
+      <w:bookmarkStart w:id="5" w:name="_Toc104230572"/>
+      <w:r>
+        <w:t>5.6 Протоколы обмена данных</w:t>
+      </w:r>
+      <w:bookmarkEnd w:id="5"/>
+    </w:p>
+    <w:p>
+      <w:r>
+        <w:t>…</w:t>
+      </w:r>
+    </w:p>
+    <w:p>
+      <w:pPr>
+        <w:pStyle w:val="a3"/>
+      </w:pPr>
+      <w:bookmarkStart w:id="6" w:name="_Toc104230573"/>
+      <w:r>
+        <w:t>5.7 Описание монтажной схемы (схемы внешних соединений)</w:t>
+      </w:r>
+      <w:bookmarkEnd w:id="6"/>
+    </w:p>
+    <w:p>
+      <w:r>
+        <w:t>…</w:t>
+      </w:r>
+    </w:p>
+    <w:p>
+      <w:pPr>
+        <w:pStyle w:val="a3"/>
+      </w:pPr>
+      <w:r>
+        <w:t>5.8 Организация монтажа, ремонта и обслуживания средств измерения и автоматизации.</w:t>
+      </w:r>
+    </w:p>
+    <w:p>
+      <w:r>
+        <w:t>…</w:t>
+      </w:r>
+    </w:p>
     <w:p/>
     <w:p/>
     <w:p/>
+    <w:p>
+      <w:bookmarkStart w:id="7" w:name="_GoBack"/>
+      <w:bookmarkEnd w:id="7"/>
+    </w:p>
     <w:p/>
     <w:p>
       <w:pPr>
@@ -5005,12 +7733,12 @@
         <w:t>Определим необходимую площадь световых проемов:</w:t>
       </w:r>
     </w:p>
-    <w:bookmarkStart w:id="0" w:name="_Toc104226475"/>
-    <w:bookmarkStart w:id="1" w:name="_Toc104226568"/>
-    <w:bookmarkStart w:id="2" w:name="_Toc104227001"/>
-    <w:bookmarkStart w:id="3" w:name="_Toc104227061"/>
-    <w:bookmarkStart w:id="4" w:name="_Toc104228905"/>
-    <w:bookmarkStart w:id="5" w:name="_Toc104230576"/>
+    <w:bookmarkStart w:id="8" w:name="_Toc104226475"/>
+    <w:bookmarkStart w:id="9" w:name="_Toc104226568"/>
+    <w:bookmarkStart w:id="10" w:name="_Toc104227001"/>
+    <w:bookmarkStart w:id="11" w:name="_Toc104227061"/>
+    <w:bookmarkStart w:id="12" w:name="_Toc104228905"/>
+    <w:bookmarkStart w:id="13" w:name="_Toc104230576"/>
     <w:p>
       <w:r>
         <w:rPr>
@@ -5021,9 +7749,9 @@
         </w:rPr>
         <w:object w:dxaOrig="2985" w:dyaOrig="960">
           <v:shape id="_x0000_i1030" type="#_x0000_t75" style="width:149.25pt;height:48pt" o:ole="" fillcolor="window">
-            <v:imagedata r:id="rId16" o:title=""/>
+            <v:imagedata r:id="rId20" o:title=""/>
           </v:shape>
-          <o:OLEObject Type="Embed" ProgID="Equation.3" ShapeID="_x0000_i1030" DrawAspect="Content" ObjectID="_1743973809" r:id="rId17"/>
+          <o:OLEObject Type="Embed" ProgID="Equation.3" ShapeID="_x0000_i1030" DrawAspect="Content" ObjectID="_1744482941" r:id="rId21"/>
         </w:object>
       </w:r>
       <w:r>
@@ -5032,12 +7760,12 @@
         </w:rPr>
         <w:t>,</w:t>
       </w:r>
-      <w:bookmarkEnd w:id="0"/>
-      <w:bookmarkEnd w:id="1"/>
-      <w:bookmarkEnd w:id="2"/>
-      <w:bookmarkEnd w:id="3"/>
-      <w:bookmarkEnd w:id="4"/>
-      <w:bookmarkEnd w:id="5"/>
+      <w:bookmarkEnd w:id="8"/>
+      <w:bookmarkEnd w:id="9"/>
+      <w:bookmarkEnd w:id="10"/>
+      <w:bookmarkEnd w:id="11"/>
+      <w:bookmarkEnd w:id="12"/>
+      <w:bookmarkEnd w:id="13"/>
       <w:r>
         <w:rPr>
           <w:b/>
@@ -5165,9 +7893,9 @@
         </w:rPr>
         <w:object w:dxaOrig="3135" w:dyaOrig="375">
           <v:shape id="_x0000_i1031" type="#_x0000_t75" style="width:156.75pt;height:18.75pt" o:ole="" fillcolor="window">
-            <v:imagedata r:id="rId18" o:title=""/>
+            <v:imagedata r:id="rId22" o:title=""/>
           </v:shape>
-          <o:OLEObject Type="Embed" ProgID="Equation.3" ShapeID="_x0000_i1031" DrawAspect="Content" ObjectID="_1743973810" r:id="rId19"/>
+          <o:OLEObject Type="Embed" ProgID="Equation.3" ShapeID="_x0000_i1031" DrawAspect="Content" ObjectID="_1744482942" r:id="rId23"/>
         </w:object>
       </w:r>
       <w:r>
@@ -5213,9 +7941,9 @@
         </w:rPr>
         <w:object w:dxaOrig="345" w:dyaOrig="375">
           <v:shape id="_x0000_i1032" type="#_x0000_t75" style="width:17.25pt;height:18.75pt" o:ole="" fillcolor="window">
-            <v:imagedata r:id="rId20" o:title=""/>
+            <v:imagedata r:id="rId24" o:title=""/>
           </v:shape>
-          <o:OLEObject Type="Embed" ProgID="Equation.3" ShapeID="_x0000_i1032" DrawAspect="Content" ObjectID="_1743973811" r:id="rId21"/>
+          <o:OLEObject Type="Embed" ProgID="Equation.3" ShapeID="_x0000_i1032" DrawAspect="Content" ObjectID="_1744482943" r:id="rId25"/>
         </w:object>
       </w:r>
       <w:r>
@@ -5245,9 +7973,9 @@
         </w:rPr>
         <w:object w:dxaOrig="315" w:dyaOrig="375">
           <v:shape id="_x0000_i1033" type="#_x0000_t75" style="width:15.75pt;height:18.75pt" o:ole="" fillcolor="window">
-            <v:imagedata r:id="rId22" o:title=""/>
+            <v:imagedata r:id="rId26" o:title=""/>
           </v:shape>
-          <o:OLEObject Type="Embed" ProgID="Equation.3" ShapeID="_x0000_i1033" DrawAspect="Content" ObjectID="_1743973812" r:id="rId23"/>
+          <o:OLEObject Type="Embed" ProgID="Equation.3" ShapeID="_x0000_i1033" DrawAspect="Content" ObjectID="_1744482944" r:id="rId27"/>
         </w:object>
       </w:r>
       <w:r>
@@ -5265,9 +7993,9 @@
         </w:rPr>
         <w:object w:dxaOrig="285" w:dyaOrig="375">
           <v:shape id="_x0000_i1034" type="#_x0000_t75" style="width:14.25pt;height:18.75pt" o:ole="" fillcolor="window">
-            <v:imagedata r:id="rId24" o:title=""/>
+            <v:imagedata r:id="rId28" o:title=""/>
           </v:shape>
-          <o:OLEObject Type="Embed" ProgID="Equation.3" ShapeID="_x0000_i1034" DrawAspect="Content" ObjectID="_1743973813" r:id="rId25"/>
+          <o:OLEObject Type="Embed" ProgID="Equation.3" ShapeID="_x0000_i1034" DrawAspect="Content" ObjectID="_1744482945" r:id="rId29"/>
         </w:object>
       </w:r>
       <w:r>
@@ -5289,9 +8017,9 @@
         </w:rPr>
         <w:object w:dxaOrig="315" w:dyaOrig="375">
           <v:shape id="_x0000_i1035" type="#_x0000_t75" style="width:15.75pt;height:18.75pt" o:ole="" fillcolor="window">
-            <v:imagedata r:id="rId26" o:title=""/>
+            <v:imagedata r:id="rId30" o:title=""/>
           </v:shape>
-          <o:OLEObject Type="Embed" ProgID="Equation.3" ShapeID="_x0000_i1035" DrawAspect="Content" ObjectID="_1743973814" r:id="rId27"/>
+          <o:OLEObject Type="Embed" ProgID="Equation.3" ShapeID="_x0000_i1035" DrawAspect="Content" ObjectID="_1744482946" r:id="rId31"/>
         </w:object>
       </w:r>
       <w:r>
@@ -5305,9 +8033,9 @@
         </w:rPr>
         <w:object w:dxaOrig="315" w:dyaOrig="375">
           <v:shape id="_x0000_i1036" type="#_x0000_t75" style="width:15.75pt;height:18.75pt" o:ole="" fillcolor="window">
-            <v:imagedata r:id="rId28" o:title=""/>
+            <v:imagedata r:id="rId32" o:title=""/>
           </v:shape>
-          <o:OLEObject Type="Embed" ProgID="Equation.3" ShapeID="_x0000_i1036" DrawAspect="Content" ObjectID="_1743973815" r:id="rId29"/>
+          <o:OLEObject Type="Embed" ProgID="Equation.3" ShapeID="_x0000_i1036" DrawAspect="Content" ObjectID="_1744482947" r:id="rId33"/>
         </w:object>
       </w:r>
       <w:r>
@@ -5329,9 +8057,9 @@
         </w:rPr>
         <w:object w:dxaOrig="315" w:dyaOrig="375">
           <v:shape id="_x0000_i1037" type="#_x0000_t75" style="width:15.75pt;height:18.75pt" o:ole="" fillcolor="window">
-            <v:imagedata r:id="rId30" o:title=""/>
+            <v:imagedata r:id="rId34" o:title=""/>
           </v:shape>
-          <o:OLEObject Type="Embed" ProgID="Equation.3" ShapeID="_x0000_i1037" DrawAspect="Content" ObjectID="_1743973816" r:id="rId31"/>
+          <o:OLEObject Type="Embed" ProgID="Equation.3" ShapeID="_x0000_i1037" DrawAspect="Content" ObjectID="_1744482948" r:id="rId35"/>
         </w:object>
       </w:r>
       <w:r>
@@ -5345,103 +8073,101 @@
         </w:rPr>
         <w:object w:dxaOrig="2925" w:dyaOrig="405">
           <v:shape id="_x0000_i1038" type="#_x0000_t75" style="width:146.25pt;height:20.25pt" o:ole="" fillcolor="window">
-            <v:imagedata r:id="rId32" o:title=""/>
-          </v:shape>
-          <o:OLEObject Type="Embed" ProgID="Equation.3" ShapeID="_x0000_i1038" DrawAspect="Content" ObjectID="_1743973817" r:id="rId33"/>
-        </w:object>
-      </w:r>
-    </w:p>
-    <w:p>
-      <w:r>
-        <w:t>Площадь окон</w:t>
-      </w:r>
-    </w:p>
-    <w:p>
-      <w:r>
-        <w:rPr>
-          <w:position w:val="-28"/>
-        </w:rPr>
-        <w:object w:dxaOrig="3180" w:dyaOrig="660">
-          <v:shape id="_x0000_i1078" type="#_x0000_t75" style="width:159pt;height:33pt" o:ole="" fillcolor="window">
-            <v:imagedata r:id="rId34" o:title=""/>
-          </v:shape>
-          <o:OLEObject Type="Embed" ProgID="Equation.3" ShapeID="_x0000_i1078" DrawAspect="Content" ObjectID="_1743973818" r:id="rId35"/>
-        </w:object>
-      </w:r>
-      <w:r>
-        <w:t>.</w:t>
-      </w:r>
-    </w:p>
-    <w:p>
-      <w:r>
-        <w:t>Для есте</w:t>
-      </w:r>
-      <w:r>
-        <w:t>ственного освещения необходимо 6</w:t>
-      </w:r>
-      <w:r>
-        <w:t xml:space="preserve"> окна размером 3 м</w:t>
-      </w:r>
-      <w:r>
-        <w:rPr>
-          <w:vertAlign w:val="superscript"/>
-        </w:rPr>
-        <w:t>2</w:t>
-      </w:r>
-      <w:r>
-        <w:t>, в этом случае общая площ</w:t>
-      </w:r>
-      <w:r>
-        <w:t>адь световых проемов составит 18</w:t>
-      </w:r>
-      <w:r>
-        <w:t xml:space="preserve"> м</w:t>
-      </w:r>
-      <w:r>
-        <w:rPr>
-          <w:vertAlign w:val="superscript"/>
-        </w:rPr>
-        <w:t>2</w:t>
-      </w:r>
-      <w:r>
-        <w:t>.</w:t>
-      </w:r>
-    </w:p>
-    <w:p>
-      <w:r>
-        <w:t>Расчет искусственного освещения.</w:t>
-      </w:r>
-    </w:p>
-    <w:p>
-      <w:r>
-        <w:t xml:space="preserve">Используются </w:t>
-      </w:r>
-      <w:proofErr w:type="spellStart"/>
-      <w:r>
-        <w:t>потолочно-люминисцентные</w:t>
-      </w:r>
-      <w:proofErr w:type="spellEnd"/>
-      <w:r>
-        <w:t xml:space="preserve"> светильники на высоте 3.6м</w:t>
-      </w:r>
-    </w:p>
-    <w:p>
-      <w:r>
-        <w:t>Индекс помещения:</w:t>
-      </w:r>
-      <w:bookmarkStart w:id="6" w:name="_GoBack"/>
-      <w:bookmarkEnd w:id="6"/>
-    </w:p>
-    <w:p>
-      <w:r>
-        <w:rPr>
-          <w:position w:val="-28"/>
-        </w:rPr>
-        <w:object w:dxaOrig="3540" w:dyaOrig="680">
-          <v:shape id="_x0000_i1075" type="#_x0000_t75" style="width:177pt;height:33.75pt" o:ole="" fillcolor="window">
             <v:imagedata r:id="rId36" o:title=""/>
           </v:shape>
-          <o:OLEObject Type="Embed" ProgID="Equation.3" ShapeID="_x0000_i1075" DrawAspect="Content" ObjectID="_1743973819" r:id="rId37"/>
+          <o:OLEObject Type="Embed" ProgID="Equation.3" ShapeID="_x0000_i1038" DrawAspect="Content" ObjectID="_1744482949" r:id="rId37"/>
+        </w:object>
+      </w:r>
+    </w:p>
+    <w:p>
+      <w:r>
+        <w:t>Площадь окон</w:t>
+      </w:r>
+    </w:p>
+    <w:p>
+      <w:r>
+        <w:rPr>
+          <w:position w:val="-28"/>
+        </w:rPr>
+        <w:object w:dxaOrig="3180" w:dyaOrig="660">
+          <v:shape id="_x0000_i1039" type="#_x0000_t75" style="width:159pt;height:33pt" o:ole="" fillcolor="window">
+            <v:imagedata r:id="rId38" o:title=""/>
+          </v:shape>
+          <o:OLEObject Type="Embed" ProgID="Equation.3" ShapeID="_x0000_i1039" DrawAspect="Content" ObjectID="_1744482950" r:id="rId39"/>
+        </w:object>
+      </w:r>
+      <w:r>
+        <w:t>.</w:t>
+      </w:r>
+    </w:p>
+    <w:p>
+      <w:r>
+        <w:t>Для есте</w:t>
+      </w:r>
+      <w:r>
+        <w:t>ственного освещения необходимо 6</w:t>
+      </w:r>
+      <w:r>
+        <w:t xml:space="preserve"> окна размером 3 м</w:t>
+      </w:r>
+      <w:r>
+        <w:rPr>
+          <w:vertAlign w:val="superscript"/>
+        </w:rPr>
+        <w:t>2</w:t>
+      </w:r>
+      <w:r>
+        <w:t>, в этом случае общая площ</w:t>
+      </w:r>
+      <w:r>
+        <w:t>адь световых проемов составит 18</w:t>
+      </w:r>
+      <w:r>
+        <w:t xml:space="preserve"> м</w:t>
+      </w:r>
+      <w:r>
+        <w:rPr>
+          <w:vertAlign w:val="superscript"/>
+        </w:rPr>
+        <w:t>2</w:t>
+      </w:r>
+      <w:r>
+        <w:t>.</w:t>
+      </w:r>
+    </w:p>
+    <w:p>
+      <w:r>
+        <w:t>Расчет искусственного освещения.</w:t>
+      </w:r>
+    </w:p>
+    <w:p>
+      <w:r>
+        <w:t xml:space="preserve">Используются </w:t>
+      </w:r>
+      <w:proofErr w:type="spellStart"/>
+      <w:r>
+        <w:t>потолочно-люминисцентные</w:t>
+      </w:r>
+      <w:proofErr w:type="spellEnd"/>
+      <w:r>
+        <w:t xml:space="preserve"> светильники на высоте 3.6м</w:t>
+      </w:r>
+    </w:p>
+    <w:p>
+      <w:r>
+        <w:t>Индекс помещения:</w:t>
+      </w:r>
+    </w:p>
+    <w:p>
+      <w:r>
+        <w:rPr>
+          <w:position w:val="-28"/>
+        </w:rPr>
+        <w:object w:dxaOrig="3540" w:dyaOrig="680">
+          <v:shape id="_x0000_i1040" type="#_x0000_t75" style="width:177pt;height:33.75pt" o:ole="" fillcolor="window">
+            <v:imagedata r:id="rId40" o:title=""/>
+          </v:shape>
+          <o:OLEObject Type="Embed" ProgID="Equation.3" ShapeID="_x0000_i1040" DrawAspect="Content" ObjectID="_1744482951" r:id="rId41"/>
         </w:object>
       </w:r>
       <w:r>
@@ -5457,9 +8183,9 @@
       <w:r>
         <w:object w:dxaOrig="2085" w:dyaOrig="825">
           <v:shape id="_x0000_i1041" type="#_x0000_t75" style="width:104.25pt;height:41.25pt" o:ole="" fillcolor="window">
-            <v:imagedata r:id="rId38" o:title=""/>
+            <v:imagedata r:id="rId42" o:title=""/>
           </v:shape>
-          <o:OLEObject Type="Embed" ProgID="Equation.3" ShapeID="_x0000_i1041" DrawAspect="Content" ObjectID="_1743973820" r:id="rId39"/>
+          <o:OLEObject Type="Embed" ProgID="Equation.3" ShapeID="_x0000_i1041" DrawAspect="Content" ObjectID="_1744482952" r:id="rId43"/>
         </w:object>
       </w:r>
       <w:r>
@@ -5601,9 +8327,9 @@
         </w:rPr>
         <w:object w:dxaOrig="285" w:dyaOrig="315">
           <v:shape id="_x0000_i1042" type="#_x0000_t75" style="width:14.25pt;height:15.75pt" o:ole="" fillcolor="window">
-            <v:imagedata r:id="rId40" o:title=""/>
+            <v:imagedata r:id="rId44" o:title=""/>
           </v:shape>
-          <o:OLEObject Type="Embed" ProgID="Equation.3" ShapeID="_x0000_i1042" DrawAspect="Content" ObjectID="_1743973821" r:id="rId41"/>
+          <o:OLEObject Type="Embed" ProgID="Equation.3" ShapeID="_x0000_i1042" DrawAspect="Content" ObjectID="_1744482953" r:id="rId45"/>
         </w:object>
       </w:r>
       <w:r>
@@ -5644,9 +8370,9 @@
         </w:rPr>
         <w:object w:dxaOrig="2100" w:dyaOrig="1050">
           <v:shape id="_x0000_i1043" type="#_x0000_t75" style="width:105pt;height:52.5pt" o:ole="" fillcolor="window">
-            <v:imagedata r:id="rId42" o:title=""/>
+            <v:imagedata r:id="rId46" o:title=""/>
           </v:shape>
-          <o:OLEObject Type="Embed" ProgID="Equation.3" ShapeID="_x0000_i1043" DrawAspect="Content" ObjectID="_1743973822" r:id="rId43"/>
+          <o:OLEObject Type="Embed" ProgID="Equation.3" ShapeID="_x0000_i1043" DrawAspect="Content" ObjectID="_1744482954" r:id="rId47"/>
         </w:object>
       </w:r>
       <w:r>
@@ -5694,10 +8420,10 @@
           <w:lang w:eastAsia="ru-RU"/>
         </w:rPr>
         <w:object w:dxaOrig="2680" w:dyaOrig="660">
-          <v:shape id="_x0000_i1065" type="#_x0000_t75" style="width:134.25pt;height:33pt" o:ole="" fillcolor="window">
-            <v:imagedata r:id="rId44" o:title=""/>
+          <v:shape id="_x0000_i1044" type="#_x0000_t75" style="width:134.25pt;height:33pt" o:ole="" fillcolor="window">
+            <v:imagedata r:id="rId48" o:title=""/>
           </v:shape>
-          <o:OLEObject Type="Embed" ProgID="Equation.3" ShapeID="_x0000_i1065" DrawAspect="Content" ObjectID="_1743973823" r:id="rId45"/>
+          <o:OLEObject Type="Embed" ProgID="Equation.3" ShapeID="_x0000_i1044" DrawAspect="Content" ObjectID="_1744482955" r:id="rId49"/>
         </w:object>
       </w:r>
     </w:p>
@@ -24603,6 +27329,119 @@
 <file path=word/numbering.xml><?xml version="1.0" encoding="utf-8"?>
 <w:numbering xmlns:wpc="http://schemas.microsoft.com/office/word/2010/wordprocessingCanvas" xmlns:cx="http://schemas.microsoft.com/office/drawing/2014/chartex" xmlns:mc="http://schemas.openxmlformats.org/markup-compatibility/2006" xmlns:o="urn:schemas-microsoft-com:office:office" xmlns:r="http://schemas.openxmlformats.org/officeDocument/2006/relationships" xmlns:m="http://schemas.openxmlformats.org/officeDocument/2006/math" xmlns:v="urn:schemas-microsoft-com:vml" xmlns:wp14="http://schemas.microsoft.com/office/word/2010/wordprocessingDrawing" xmlns:wp="http://schemas.openxmlformats.org/drawingml/2006/wordprocessingDrawing" xmlns:w10="urn:schemas-microsoft-com:office:word" xmlns:w="http://schemas.openxmlformats.org/wordprocessingml/2006/main" xmlns:w14="http://schemas.microsoft.com/office/word/2010/wordml" xmlns:w15="http://schemas.microsoft.com/office/word/2012/wordml" xmlns:w16se="http://schemas.microsoft.com/office/word/2015/wordml/symex" xmlns:wpg="http://schemas.microsoft.com/office/word/2010/wordprocessingGroup" xmlns:wpi="http://schemas.microsoft.com/office/word/2010/wordprocessingInk" xmlns:wne="http://schemas.microsoft.com/office/word/2006/wordml" xmlns:wps="http://schemas.microsoft.com/office/word/2010/wordprocessingShape" mc:Ignorable="w14 w15 w16se wp14">
   <w:abstractNum w:abstractNumId="0" w15:restartNumberingAfterBreak="0">
+    <w:nsid w:val="126F545C"/>
+    <w:multiLevelType w:val="hybridMultilevel"/>
+    <w:tmpl w:val="0B72647A"/>
+    <w:lvl w:ilvl="0" w:tplc="0419000F">
+      <w:start w:val="1"/>
+      <w:numFmt w:val="decimal"/>
+      <w:lvlText w:val="%1."/>
+      <w:lvlJc w:val="left"/>
+      <w:pPr>
+        <w:ind w:left="1571" w:hanging="360"/>
+      </w:pPr>
+      <w:rPr>
+        <w:rFonts w:hint="default"/>
+      </w:rPr>
+    </w:lvl>
+    <w:lvl w:ilvl="1" w:tplc="04190003" w:tentative="1">
+      <w:start w:val="1"/>
+      <w:numFmt w:val="bullet"/>
+      <w:lvlText w:val="o"/>
+      <w:lvlJc w:val="left"/>
+      <w:pPr>
+        <w:ind w:left="2291" w:hanging="360"/>
+      </w:pPr>
+      <w:rPr>
+        <w:rFonts w:ascii="Courier New" w:hAnsi="Courier New" w:cs="Courier New" w:hint="default"/>
+      </w:rPr>
+    </w:lvl>
+    <w:lvl w:ilvl="2" w:tplc="04190005" w:tentative="1">
+      <w:start w:val="1"/>
+      <w:numFmt w:val="bullet"/>
+      <w:lvlText w:val=""/>
+      <w:lvlJc w:val="left"/>
+      <w:pPr>
+        <w:ind w:left="3011" w:hanging="360"/>
+      </w:pPr>
+      <w:rPr>
+        <w:rFonts w:ascii="Wingdings" w:hAnsi="Wingdings" w:hint="default"/>
+      </w:rPr>
+    </w:lvl>
+    <w:lvl w:ilvl="3" w:tplc="04190001" w:tentative="1">
+      <w:start w:val="1"/>
+      <w:numFmt w:val="bullet"/>
+      <w:lvlText w:val=""/>
+      <w:lvlJc w:val="left"/>
+      <w:pPr>
+        <w:ind w:left="3731" w:hanging="360"/>
+      </w:pPr>
+      <w:rPr>
+        <w:rFonts w:ascii="Symbol" w:hAnsi="Symbol" w:hint="default"/>
+      </w:rPr>
+    </w:lvl>
+    <w:lvl w:ilvl="4" w:tplc="04190003" w:tentative="1">
+      <w:start w:val="1"/>
+      <w:numFmt w:val="bullet"/>
+      <w:lvlText w:val="o"/>
+      <w:lvlJc w:val="left"/>
+      <w:pPr>
+        <w:ind w:left="4451" w:hanging="360"/>
+      </w:pPr>
+      <w:rPr>
+        <w:rFonts w:ascii="Courier New" w:hAnsi="Courier New" w:cs="Courier New" w:hint="default"/>
+      </w:rPr>
+    </w:lvl>
+    <w:lvl w:ilvl="5" w:tplc="04190005" w:tentative="1">
+      <w:start w:val="1"/>
+      <w:numFmt w:val="bullet"/>
+      <w:lvlText w:val=""/>
+      <w:lvlJc w:val="left"/>
+      <w:pPr>
+        <w:ind w:left="5171" w:hanging="360"/>
+      </w:pPr>
+      <w:rPr>
+        <w:rFonts w:ascii="Wingdings" w:hAnsi="Wingdings" w:hint="default"/>
+      </w:rPr>
+    </w:lvl>
+    <w:lvl w:ilvl="6" w:tplc="04190001" w:tentative="1">
+      <w:start w:val="1"/>
+      <w:numFmt w:val="bullet"/>
+      <w:lvlText w:val=""/>
+      <w:lvlJc w:val="left"/>
+      <w:pPr>
+        <w:ind w:left="5891" w:hanging="360"/>
+      </w:pPr>
+      <w:rPr>
+        <w:rFonts w:ascii="Symbol" w:hAnsi="Symbol" w:hint="default"/>
+      </w:rPr>
+    </w:lvl>
+    <w:lvl w:ilvl="7" w:tplc="04190003" w:tentative="1">
+      <w:start w:val="1"/>
+      <w:numFmt w:val="bullet"/>
+      <w:lvlText w:val="o"/>
+      <w:lvlJc w:val="left"/>
+      <w:pPr>
+        <w:ind w:left="6611" w:hanging="360"/>
+      </w:pPr>
+      <w:rPr>
+        <w:rFonts w:ascii="Courier New" w:hAnsi="Courier New" w:cs="Courier New" w:hint="default"/>
+      </w:rPr>
+    </w:lvl>
+    <w:lvl w:ilvl="8" w:tplc="04190005" w:tentative="1">
+      <w:start w:val="1"/>
+      <w:numFmt w:val="bullet"/>
+      <w:lvlText w:val=""/>
+      <w:lvlJc w:val="left"/>
+      <w:pPr>
+        <w:ind w:left="7331" w:hanging="360"/>
+      </w:pPr>
+      <w:rPr>
+        <w:rFonts w:ascii="Wingdings" w:hAnsi="Wingdings" w:hint="default"/>
+      </w:rPr>
+    </w:lvl>
+  </w:abstractNum>
+  <w:abstractNum w:abstractNumId="1" w15:restartNumberingAfterBreak="0">
     <w:nsid w:val="1449635C"/>
     <w:multiLevelType w:val="multilevel"/>
     <w:tmpl w:val="08725138"/>
@@ -24715,7 +27554,7 @@
       </w:rPr>
     </w:lvl>
   </w:abstractNum>
-  <w:abstractNum w:abstractNumId="1" w15:restartNumberingAfterBreak="0">
+  <w:abstractNum w:abstractNumId="2" w15:restartNumberingAfterBreak="0">
     <w:nsid w:val="1B216A75"/>
     <w:multiLevelType w:val="hybridMultilevel"/>
     <w:tmpl w:val="D1D44ECA"/>
@@ -24804,7 +27643,7 @@
       </w:pPr>
     </w:lvl>
   </w:abstractNum>
-  <w:abstractNum w:abstractNumId="2" w15:restartNumberingAfterBreak="0">
+  <w:abstractNum w:abstractNumId="3" w15:restartNumberingAfterBreak="0">
     <w:nsid w:val="26EB520E"/>
     <w:multiLevelType w:val="hybridMultilevel"/>
     <w:tmpl w:val="496C21C8"/>
@@ -24893,7 +27732,7 @@
       </w:pPr>
     </w:lvl>
   </w:abstractNum>
-  <w:abstractNum w:abstractNumId="3" w15:restartNumberingAfterBreak="0">
+  <w:abstractNum w:abstractNumId="4" w15:restartNumberingAfterBreak="0">
     <w:nsid w:val="2D704A81"/>
     <w:multiLevelType w:val="hybridMultilevel"/>
     <w:tmpl w:val="F9B06372"/>
@@ -24982,7 +27821,120 @@
       </w:pPr>
     </w:lvl>
   </w:abstractNum>
-  <w:abstractNum w:abstractNumId="4" w15:restartNumberingAfterBreak="0">
+  <w:abstractNum w:abstractNumId="5" w15:restartNumberingAfterBreak="0">
+    <w:nsid w:val="2F2973D8"/>
+    <w:multiLevelType w:val="hybridMultilevel"/>
+    <w:tmpl w:val="08424452"/>
+    <w:lvl w:ilvl="0" w:tplc="0419000B">
+      <w:start w:val="1"/>
+      <w:numFmt w:val="bullet"/>
+      <w:lvlText w:val=""/>
+      <w:lvlJc w:val="left"/>
+      <w:pPr>
+        <w:ind w:left="1571" w:hanging="360"/>
+      </w:pPr>
+      <w:rPr>
+        <w:rFonts w:ascii="Wingdings" w:hAnsi="Wingdings" w:hint="default"/>
+      </w:rPr>
+    </w:lvl>
+    <w:lvl w:ilvl="1" w:tplc="04190003" w:tentative="1">
+      <w:start w:val="1"/>
+      <w:numFmt w:val="bullet"/>
+      <w:lvlText w:val="o"/>
+      <w:lvlJc w:val="left"/>
+      <w:pPr>
+        <w:ind w:left="2291" w:hanging="360"/>
+      </w:pPr>
+      <w:rPr>
+        <w:rFonts w:ascii="Courier New" w:hAnsi="Courier New" w:cs="Courier New" w:hint="default"/>
+      </w:rPr>
+    </w:lvl>
+    <w:lvl w:ilvl="2" w:tplc="04190005" w:tentative="1">
+      <w:start w:val="1"/>
+      <w:numFmt w:val="bullet"/>
+      <w:lvlText w:val=""/>
+      <w:lvlJc w:val="left"/>
+      <w:pPr>
+        <w:ind w:left="3011" w:hanging="360"/>
+      </w:pPr>
+      <w:rPr>
+        <w:rFonts w:ascii="Wingdings" w:hAnsi="Wingdings" w:hint="default"/>
+      </w:rPr>
+    </w:lvl>
+    <w:lvl w:ilvl="3" w:tplc="04190001" w:tentative="1">
+      <w:start w:val="1"/>
+      <w:numFmt w:val="bullet"/>
+      <w:lvlText w:val=""/>
+      <w:lvlJc w:val="left"/>
+      <w:pPr>
+        <w:ind w:left="3731" w:hanging="360"/>
+      </w:pPr>
+      <w:rPr>
+        <w:rFonts w:ascii="Symbol" w:hAnsi="Symbol" w:hint="default"/>
+      </w:rPr>
+    </w:lvl>
+    <w:lvl w:ilvl="4" w:tplc="04190003" w:tentative="1">
+      <w:start w:val="1"/>
+      <w:numFmt w:val="bullet"/>
+      <w:lvlText w:val="o"/>
+      <w:lvlJc w:val="left"/>
+      <w:pPr>
+        <w:ind w:left="4451" w:hanging="360"/>
+      </w:pPr>
+      <w:rPr>
+        <w:rFonts w:ascii="Courier New" w:hAnsi="Courier New" w:cs="Courier New" w:hint="default"/>
+      </w:rPr>
+    </w:lvl>
+    <w:lvl w:ilvl="5" w:tplc="04190005" w:tentative="1">
+      <w:start w:val="1"/>
+      <w:numFmt w:val="bullet"/>
+      <w:lvlText w:val=""/>
+      <w:lvlJc w:val="left"/>
+      <w:pPr>
+        <w:ind w:left="5171" w:hanging="360"/>
+      </w:pPr>
+      <w:rPr>
+        <w:rFonts w:ascii="Wingdings" w:hAnsi="Wingdings" w:hint="default"/>
+      </w:rPr>
+    </w:lvl>
+    <w:lvl w:ilvl="6" w:tplc="04190001" w:tentative="1">
+      <w:start w:val="1"/>
+      <w:numFmt w:val="bullet"/>
+      <w:lvlText w:val=""/>
+      <w:lvlJc w:val="left"/>
+      <w:pPr>
+        <w:ind w:left="5891" w:hanging="360"/>
+      </w:pPr>
+      <w:rPr>
+        <w:rFonts w:ascii="Symbol" w:hAnsi="Symbol" w:hint="default"/>
+      </w:rPr>
+    </w:lvl>
+    <w:lvl w:ilvl="7" w:tplc="04190003" w:tentative="1">
+      <w:start w:val="1"/>
+      <w:numFmt w:val="bullet"/>
+      <w:lvlText w:val="o"/>
+      <w:lvlJc w:val="left"/>
+      <w:pPr>
+        <w:ind w:left="6611" w:hanging="360"/>
+      </w:pPr>
+      <w:rPr>
+        <w:rFonts w:ascii="Courier New" w:hAnsi="Courier New" w:cs="Courier New" w:hint="default"/>
+      </w:rPr>
+    </w:lvl>
+    <w:lvl w:ilvl="8" w:tplc="04190005" w:tentative="1">
+      <w:start w:val="1"/>
+      <w:numFmt w:val="bullet"/>
+      <w:lvlText w:val=""/>
+      <w:lvlJc w:val="left"/>
+      <w:pPr>
+        <w:ind w:left="7331" w:hanging="360"/>
+      </w:pPr>
+      <w:rPr>
+        <w:rFonts w:ascii="Wingdings" w:hAnsi="Wingdings" w:hint="default"/>
+      </w:rPr>
+    </w:lvl>
+  </w:abstractNum>
+  <w:abstractNum w:abstractNumId="6" w15:restartNumberingAfterBreak="0">
     <w:nsid w:val="312D4B2B"/>
     <w:multiLevelType w:val="hybridMultilevel"/>
     <w:tmpl w:val="884A1E4C"/>
@@ -25071,7 +28023,7 @@
       </w:pPr>
     </w:lvl>
   </w:abstractNum>
-  <w:abstractNum w:abstractNumId="5" w15:restartNumberingAfterBreak="0">
+  <w:abstractNum w:abstractNumId="7" w15:restartNumberingAfterBreak="0">
     <w:nsid w:val="34AE4809"/>
     <w:multiLevelType w:val="multilevel"/>
     <w:tmpl w:val="A2E23E78"/>
@@ -25184,7 +28136,7 @@
       </w:rPr>
     </w:lvl>
   </w:abstractNum>
-  <w:abstractNum w:abstractNumId="6" w15:restartNumberingAfterBreak="0">
+  <w:abstractNum w:abstractNumId="8" w15:restartNumberingAfterBreak="0">
     <w:nsid w:val="3FA96C90"/>
     <w:multiLevelType w:val="hybridMultilevel"/>
     <w:tmpl w:val="1792BDDE"/>
@@ -25273,7 +28225,7 @@
       </w:pPr>
     </w:lvl>
   </w:abstractNum>
-  <w:abstractNum w:abstractNumId="7" w15:restartNumberingAfterBreak="0">
+  <w:abstractNum w:abstractNumId="9" w15:restartNumberingAfterBreak="0">
     <w:nsid w:val="43EA1A97"/>
     <w:multiLevelType w:val="hybridMultilevel"/>
     <w:tmpl w:val="9BA8F0E6"/>
@@ -25362,17 +28314,17 @@
       </w:pPr>
     </w:lvl>
   </w:abstractNum>
-  <w:abstractNum w:abstractNumId="8" w15:restartNumberingAfterBreak="0">
-    <w:nsid w:val="466976A5"/>
+  <w:abstractNum w:abstractNumId="10" w15:restartNumberingAfterBreak="0">
+    <w:nsid w:val="440F3CA8"/>
     <w:multiLevelType w:val="hybridMultilevel"/>
-    <w:tmpl w:val="C45C9900"/>
-    <w:lvl w:ilvl="0" w:tplc="0419000F">
+    <w:tmpl w:val="1102BB3C"/>
+    <w:lvl w:ilvl="0" w:tplc="45A8A66C">
       <w:start w:val="1"/>
       <w:numFmt w:val="decimal"/>
       <w:lvlText w:val="%1."/>
       <w:lvlJc w:val="left"/>
       <w:pPr>
-        <w:ind w:left="720" w:hanging="360"/>
+        <w:ind w:left="1211" w:hanging="360"/>
       </w:pPr>
       <w:rPr>
         <w:rFonts w:hint="default"/>
@@ -25384,7 +28336,7 @@
       <w:lvlText w:val="%2."/>
       <w:lvlJc w:val="left"/>
       <w:pPr>
-        <w:ind w:left="1440" w:hanging="360"/>
+        <w:ind w:left="1931" w:hanging="360"/>
       </w:pPr>
     </w:lvl>
     <w:lvl w:ilvl="2" w:tplc="0419001B" w:tentative="1">
@@ -25393,7 +28345,7 @@
       <w:lvlText w:val="%3."/>
       <w:lvlJc w:val="right"/>
       <w:pPr>
-        <w:ind w:left="2160" w:hanging="180"/>
+        <w:ind w:left="2651" w:hanging="180"/>
       </w:pPr>
     </w:lvl>
     <w:lvl w:ilvl="3" w:tplc="0419000F" w:tentative="1">
@@ -25402,7 +28354,7 @@
       <w:lvlText w:val="%4."/>
       <w:lvlJc w:val="left"/>
       <w:pPr>
-        <w:ind w:left="2880" w:hanging="360"/>
+        <w:ind w:left="3371" w:hanging="360"/>
       </w:pPr>
     </w:lvl>
     <w:lvl w:ilvl="4" w:tplc="04190019" w:tentative="1">
@@ -25411,7 +28363,7 @@
       <w:lvlText w:val="%5."/>
       <w:lvlJc w:val="left"/>
       <w:pPr>
-        <w:ind w:left="3600" w:hanging="360"/>
+        <w:ind w:left="4091" w:hanging="360"/>
       </w:pPr>
     </w:lvl>
     <w:lvl w:ilvl="5" w:tplc="0419001B" w:tentative="1">
@@ -25420,7 +28372,7 @@
       <w:lvlText w:val="%6."/>
       <w:lvlJc w:val="right"/>
       <w:pPr>
-        <w:ind w:left="4320" w:hanging="180"/>
+        <w:ind w:left="4811" w:hanging="180"/>
       </w:pPr>
     </w:lvl>
     <w:lvl w:ilvl="6" w:tplc="0419000F" w:tentative="1">
@@ -25429,7 +28381,7 @@
       <w:lvlText w:val="%7."/>
       <w:lvlJc w:val="left"/>
       <w:pPr>
-        <w:ind w:left="5040" w:hanging="360"/>
+        <w:ind w:left="5531" w:hanging="360"/>
       </w:pPr>
     </w:lvl>
     <w:lvl w:ilvl="7" w:tplc="04190019" w:tentative="1">
@@ -25438,7 +28390,7 @@
       <w:lvlText w:val="%8."/>
       <w:lvlJc w:val="left"/>
       <w:pPr>
-        <w:ind w:left="5760" w:hanging="360"/>
+        <w:ind w:left="6251" w:hanging="360"/>
       </w:pPr>
     </w:lvl>
     <w:lvl w:ilvl="8" w:tplc="0419001B" w:tentative="1">
@@ -25447,11 +28399,100 @@
       <w:lvlText w:val="%9."/>
       <w:lvlJc w:val="right"/>
       <w:pPr>
-        <w:ind w:left="6480" w:hanging="180"/>
+        <w:ind w:left="6971" w:hanging="180"/>
       </w:pPr>
     </w:lvl>
   </w:abstractNum>
-  <w:abstractNum w:abstractNumId="9" w15:restartNumberingAfterBreak="0">
+  <w:abstractNum w:abstractNumId="11" w15:restartNumberingAfterBreak="0">
+    <w:nsid w:val="466976A5"/>
+    <w:multiLevelType w:val="hybridMultilevel"/>
+    <w:tmpl w:val="C45C9900"/>
+    <w:lvl w:ilvl="0" w:tplc="0419000F">
+      <w:start w:val="1"/>
+      <w:numFmt w:val="decimal"/>
+      <w:lvlText w:val="%1."/>
+      <w:lvlJc w:val="left"/>
+      <w:pPr>
+        <w:ind w:left="720" w:hanging="360"/>
+      </w:pPr>
+      <w:rPr>
+        <w:rFonts w:hint="default"/>
+      </w:rPr>
+    </w:lvl>
+    <w:lvl w:ilvl="1" w:tplc="04190019" w:tentative="1">
+      <w:start w:val="1"/>
+      <w:numFmt w:val="lowerLetter"/>
+      <w:lvlText w:val="%2."/>
+      <w:lvlJc w:val="left"/>
+      <w:pPr>
+        <w:ind w:left="1440" w:hanging="360"/>
+      </w:pPr>
+    </w:lvl>
+    <w:lvl w:ilvl="2" w:tplc="0419001B" w:tentative="1">
+      <w:start w:val="1"/>
+      <w:numFmt w:val="lowerRoman"/>
+      <w:lvlText w:val="%3."/>
+      <w:lvlJc w:val="right"/>
+      <w:pPr>
+        <w:ind w:left="2160" w:hanging="180"/>
+      </w:pPr>
+    </w:lvl>
+    <w:lvl w:ilvl="3" w:tplc="0419000F" w:tentative="1">
+      <w:start w:val="1"/>
+      <w:numFmt w:val="decimal"/>
+      <w:lvlText w:val="%4."/>
+      <w:lvlJc w:val="left"/>
+      <w:pPr>
+        <w:ind w:left="2880" w:hanging="360"/>
+      </w:pPr>
+    </w:lvl>
+    <w:lvl w:ilvl="4" w:tplc="04190019" w:tentative="1">
+      <w:start w:val="1"/>
+      <w:numFmt w:val="lowerLetter"/>
+      <w:lvlText w:val="%5."/>
+      <w:lvlJc w:val="left"/>
+      <w:pPr>
+        <w:ind w:left="3600" w:hanging="360"/>
+      </w:pPr>
+    </w:lvl>
+    <w:lvl w:ilvl="5" w:tplc="0419001B" w:tentative="1">
+      <w:start w:val="1"/>
+      <w:numFmt w:val="lowerRoman"/>
+      <w:lvlText w:val="%6."/>
+      <w:lvlJc w:val="right"/>
+      <w:pPr>
+        <w:ind w:left="4320" w:hanging="180"/>
+      </w:pPr>
+    </w:lvl>
+    <w:lvl w:ilvl="6" w:tplc="0419000F" w:tentative="1">
+      <w:start w:val="1"/>
+      <w:numFmt w:val="decimal"/>
+      <w:lvlText w:val="%7."/>
+      <w:lvlJc w:val="left"/>
+      <w:pPr>
+        <w:ind w:left="5040" w:hanging="360"/>
+      </w:pPr>
+    </w:lvl>
+    <w:lvl w:ilvl="7" w:tplc="04190019" w:tentative="1">
+      <w:start w:val="1"/>
+      <w:numFmt w:val="lowerLetter"/>
+      <w:lvlText w:val="%8."/>
+      <w:lvlJc w:val="left"/>
+      <w:pPr>
+        <w:ind w:left="5760" w:hanging="360"/>
+      </w:pPr>
+    </w:lvl>
+    <w:lvl w:ilvl="8" w:tplc="0419001B" w:tentative="1">
+      <w:start w:val="1"/>
+      <w:numFmt w:val="lowerRoman"/>
+      <w:lvlText w:val="%9."/>
+      <w:lvlJc w:val="right"/>
+      <w:pPr>
+        <w:ind w:left="6480" w:hanging="180"/>
+      </w:pPr>
+    </w:lvl>
+  </w:abstractNum>
+  <w:abstractNum w:abstractNumId="12" w15:restartNumberingAfterBreak="0">
     <w:nsid w:val="481930E9"/>
     <w:multiLevelType w:val="hybridMultilevel"/>
     <w:tmpl w:val="4FBC4A12"/>
@@ -25541,7 +28582,7 @@
       </w:pPr>
     </w:lvl>
   </w:abstractNum>
-  <w:abstractNum w:abstractNumId="10" w15:restartNumberingAfterBreak="0">
+  <w:abstractNum w:abstractNumId="13" w15:restartNumberingAfterBreak="0">
     <w:nsid w:val="4C8E1E0C"/>
     <w:multiLevelType w:val="hybridMultilevel"/>
     <w:tmpl w:val="D33A0086"/>
@@ -25631,7 +28672,7 @@
       </w:pPr>
     </w:lvl>
   </w:abstractNum>
-  <w:abstractNum w:abstractNumId="11" w15:restartNumberingAfterBreak="0">
+  <w:abstractNum w:abstractNumId="14" w15:restartNumberingAfterBreak="0">
     <w:nsid w:val="4D520911"/>
     <w:multiLevelType w:val="hybridMultilevel"/>
     <w:tmpl w:val="0330BAEE"/>
@@ -25744,7 +28785,7 @@
       </w:rPr>
     </w:lvl>
   </w:abstractNum>
-  <w:abstractNum w:abstractNumId="12" w15:restartNumberingAfterBreak="0">
+  <w:abstractNum w:abstractNumId="15" w15:restartNumberingAfterBreak="0">
     <w:nsid w:val="4DE93902"/>
     <w:multiLevelType w:val="hybridMultilevel"/>
     <w:tmpl w:val="3A10E1AC"/>
@@ -25833,7 +28874,120 @@
       </w:pPr>
     </w:lvl>
   </w:abstractNum>
-  <w:abstractNum w:abstractNumId="13" w15:restartNumberingAfterBreak="0">
+  <w:abstractNum w:abstractNumId="16" w15:restartNumberingAfterBreak="0">
+    <w:nsid w:val="585F7A36"/>
+    <w:multiLevelType w:val="hybridMultilevel"/>
+    <w:tmpl w:val="62D2998C"/>
+    <w:lvl w:ilvl="0" w:tplc="0419000F">
+      <w:start w:val="1"/>
+      <w:numFmt w:val="decimal"/>
+      <w:lvlText w:val="%1."/>
+      <w:lvlJc w:val="left"/>
+      <w:pPr>
+        <w:ind w:left="1571" w:hanging="360"/>
+      </w:pPr>
+      <w:rPr>
+        <w:rFonts w:hint="default"/>
+      </w:rPr>
+    </w:lvl>
+    <w:lvl w:ilvl="1" w:tplc="04190003" w:tentative="1">
+      <w:start w:val="1"/>
+      <w:numFmt w:val="bullet"/>
+      <w:lvlText w:val="o"/>
+      <w:lvlJc w:val="left"/>
+      <w:pPr>
+        <w:ind w:left="2291" w:hanging="360"/>
+      </w:pPr>
+      <w:rPr>
+        <w:rFonts w:ascii="Courier New" w:hAnsi="Courier New" w:cs="Courier New" w:hint="default"/>
+      </w:rPr>
+    </w:lvl>
+    <w:lvl w:ilvl="2" w:tplc="04190005" w:tentative="1">
+      <w:start w:val="1"/>
+      <w:numFmt w:val="bullet"/>
+      <w:lvlText w:val=""/>
+      <w:lvlJc w:val="left"/>
+      <w:pPr>
+        <w:ind w:left="3011" w:hanging="360"/>
+      </w:pPr>
+      <w:rPr>
+        <w:rFonts w:ascii="Wingdings" w:hAnsi="Wingdings" w:hint="default"/>
+      </w:rPr>
+    </w:lvl>
+    <w:lvl w:ilvl="3" w:tplc="04190001" w:tentative="1">
+      <w:start w:val="1"/>
+      <w:numFmt w:val="bullet"/>
+      <w:lvlText w:val=""/>
+      <w:lvlJc w:val="left"/>
+      <w:pPr>
+        <w:ind w:left="3731" w:hanging="360"/>
+      </w:pPr>
+      <w:rPr>
+        <w:rFonts w:ascii="Symbol" w:hAnsi="Symbol" w:hint="default"/>
+      </w:rPr>
+    </w:lvl>
+    <w:lvl w:ilvl="4" w:tplc="04190003" w:tentative="1">
+      <w:start w:val="1"/>
+      <w:numFmt w:val="bullet"/>
+      <w:lvlText w:val="o"/>
+      <w:lvlJc w:val="left"/>
+      <w:pPr>
+        <w:ind w:left="4451" w:hanging="360"/>
+      </w:pPr>
+      <w:rPr>
+        <w:rFonts w:ascii="Courier New" w:hAnsi="Courier New" w:cs="Courier New" w:hint="default"/>
+      </w:rPr>
+    </w:lvl>
+    <w:lvl w:ilvl="5" w:tplc="04190005" w:tentative="1">
+      <w:start w:val="1"/>
+      <w:numFmt w:val="bullet"/>
+      <w:lvlText w:val=""/>
+      <w:lvlJc w:val="left"/>
+      <w:pPr>
+        <w:ind w:left="5171" w:hanging="360"/>
+      </w:pPr>
+      <w:rPr>
+        <w:rFonts w:ascii="Wingdings" w:hAnsi="Wingdings" w:hint="default"/>
+      </w:rPr>
+    </w:lvl>
+    <w:lvl w:ilvl="6" w:tplc="04190001" w:tentative="1">
+      <w:start w:val="1"/>
+      <w:numFmt w:val="bullet"/>
+      <w:lvlText w:val=""/>
+      <w:lvlJc w:val="left"/>
+      <w:pPr>
+        <w:ind w:left="5891" w:hanging="360"/>
+      </w:pPr>
+      <w:rPr>
+        <w:rFonts w:ascii="Symbol" w:hAnsi="Symbol" w:hint="default"/>
+      </w:rPr>
+    </w:lvl>
+    <w:lvl w:ilvl="7" w:tplc="04190003" w:tentative="1">
+      <w:start w:val="1"/>
+      <w:numFmt w:val="bullet"/>
+      <w:lvlText w:val="o"/>
+      <w:lvlJc w:val="left"/>
+      <w:pPr>
+        <w:ind w:left="6611" w:hanging="360"/>
+      </w:pPr>
+      <w:rPr>
+        <w:rFonts w:ascii="Courier New" w:hAnsi="Courier New" w:cs="Courier New" w:hint="default"/>
+      </w:rPr>
+    </w:lvl>
+    <w:lvl w:ilvl="8" w:tplc="04190005" w:tentative="1">
+      <w:start w:val="1"/>
+      <w:numFmt w:val="bullet"/>
+      <w:lvlText w:val=""/>
+      <w:lvlJc w:val="left"/>
+      <w:pPr>
+        <w:ind w:left="7331" w:hanging="360"/>
+      </w:pPr>
+      <w:rPr>
+        <w:rFonts w:ascii="Wingdings" w:hAnsi="Wingdings" w:hint="default"/>
+      </w:rPr>
+    </w:lvl>
+  </w:abstractNum>
+  <w:abstractNum w:abstractNumId="17" w15:restartNumberingAfterBreak="0">
     <w:nsid w:val="5E6A4E12"/>
     <w:multiLevelType w:val="hybridMultilevel"/>
     <w:tmpl w:val="A2B0DB24"/>
@@ -25922,7 +29076,120 @@
       </w:pPr>
     </w:lvl>
   </w:abstractNum>
-  <w:abstractNum w:abstractNumId="14" w15:restartNumberingAfterBreak="0">
+  <w:abstractNum w:abstractNumId="18" w15:restartNumberingAfterBreak="0">
+    <w:nsid w:val="5FAE62B3"/>
+    <w:multiLevelType w:val="hybridMultilevel"/>
+    <w:tmpl w:val="5F0E2026"/>
+    <w:lvl w:ilvl="0" w:tplc="0419000B">
+      <w:start w:val="1"/>
+      <w:numFmt w:val="bullet"/>
+      <w:lvlText w:val=""/>
+      <w:lvlJc w:val="left"/>
+      <w:pPr>
+        <w:ind w:left="1571" w:hanging="360"/>
+      </w:pPr>
+      <w:rPr>
+        <w:rFonts w:ascii="Wingdings" w:hAnsi="Wingdings" w:hint="default"/>
+      </w:rPr>
+    </w:lvl>
+    <w:lvl w:ilvl="1" w:tplc="04190003" w:tentative="1">
+      <w:start w:val="1"/>
+      <w:numFmt w:val="bullet"/>
+      <w:lvlText w:val="o"/>
+      <w:lvlJc w:val="left"/>
+      <w:pPr>
+        <w:ind w:left="2291" w:hanging="360"/>
+      </w:pPr>
+      <w:rPr>
+        <w:rFonts w:ascii="Courier New" w:hAnsi="Courier New" w:cs="Courier New" w:hint="default"/>
+      </w:rPr>
+    </w:lvl>
+    <w:lvl w:ilvl="2" w:tplc="04190005" w:tentative="1">
+      <w:start w:val="1"/>
+      <w:numFmt w:val="bullet"/>
+      <w:lvlText w:val=""/>
+      <w:lvlJc w:val="left"/>
+      <w:pPr>
+        <w:ind w:left="3011" w:hanging="360"/>
+      </w:pPr>
+      <w:rPr>
+        <w:rFonts w:ascii="Wingdings" w:hAnsi="Wingdings" w:hint="default"/>
+      </w:rPr>
+    </w:lvl>
+    <w:lvl w:ilvl="3" w:tplc="04190001" w:tentative="1">
+      <w:start w:val="1"/>
+      <w:numFmt w:val="bullet"/>
+      <w:lvlText w:val=""/>
+      <w:lvlJc w:val="left"/>
+      <w:pPr>
+        <w:ind w:left="3731" w:hanging="360"/>
+      </w:pPr>
+      <w:rPr>
+        <w:rFonts w:ascii="Symbol" w:hAnsi="Symbol" w:hint="default"/>
+      </w:rPr>
+    </w:lvl>
+    <w:lvl w:ilvl="4" w:tplc="04190003" w:tentative="1">
+      <w:start w:val="1"/>
+      <w:numFmt w:val="bullet"/>
+      <w:lvlText w:val="o"/>
+      <w:lvlJc w:val="left"/>
+      <w:pPr>
+        <w:ind w:left="4451" w:hanging="360"/>
+      </w:pPr>
+      <w:rPr>
+        <w:rFonts w:ascii="Courier New" w:hAnsi="Courier New" w:cs="Courier New" w:hint="default"/>
+      </w:rPr>
+    </w:lvl>
+    <w:lvl w:ilvl="5" w:tplc="04190005" w:tentative="1">
+      <w:start w:val="1"/>
+      <w:numFmt w:val="bullet"/>
+      <w:lvlText w:val=""/>
+      <w:lvlJc w:val="left"/>
+      <w:pPr>
+        <w:ind w:left="5171" w:hanging="360"/>
+      </w:pPr>
+      <w:rPr>
+        <w:rFonts w:ascii="Wingdings" w:hAnsi="Wingdings" w:hint="default"/>
+      </w:rPr>
+    </w:lvl>
+    <w:lvl w:ilvl="6" w:tplc="04190001" w:tentative="1">
+      <w:start w:val="1"/>
+      <w:numFmt w:val="bullet"/>
+      <w:lvlText w:val=""/>
+      <w:lvlJc w:val="left"/>
+      <w:pPr>
+        <w:ind w:left="5891" w:hanging="360"/>
+      </w:pPr>
+      <w:rPr>
+        <w:rFonts w:ascii="Symbol" w:hAnsi="Symbol" w:hint="default"/>
+      </w:rPr>
+    </w:lvl>
+    <w:lvl w:ilvl="7" w:tplc="04190003" w:tentative="1">
+      <w:start w:val="1"/>
+      <w:numFmt w:val="bullet"/>
+      <w:lvlText w:val="o"/>
+      <w:lvlJc w:val="left"/>
+      <w:pPr>
+        <w:ind w:left="6611" w:hanging="360"/>
+      </w:pPr>
+      <w:rPr>
+        <w:rFonts w:ascii="Courier New" w:hAnsi="Courier New" w:cs="Courier New" w:hint="default"/>
+      </w:rPr>
+    </w:lvl>
+    <w:lvl w:ilvl="8" w:tplc="04190005" w:tentative="1">
+      <w:start w:val="1"/>
+      <w:numFmt w:val="bullet"/>
+      <w:lvlText w:val=""/>
+      <w:lvlJc w:val="left"/>
+      <w:pPr>
+        <w:ind w:left="7331" w:hanging="360"/>
+      </w:pPr>
+      <w:rPr>
+        <w:rFonts w:ascii="Wingdings" w:hAnsi="Wingdings" w:hint="default"/>
+      </w:rPr>
+    </w:lvl>
+  </w:abstractNum>
+  <w:abstractNum w:abstractNumId="19" w15:restartNumberingAfterBreak="0">
     <w:nsid w:val="613328F1"/>
     <w:multiLevelType w:val="hybridMultilevel"/>
     <w:tmpl w:val="DA5C8FC2"/>
@@ -26008,7 +29275,93 @@
       </w:pPr>
     </w:lvl>
   </w:abstractNum>
-  <w:abstractNum w:abstractNumId="15" w15:restartNumberingAfterBreak="0">
+  <w:abstractNum w:abstractNumId="20" w15:restartNumberingAfterBreak="0">
+    <w:nsid w:val="61387C24"/>
+    <w:multiLevelType w:val="hybridMultilevel"/>
+    <w:tmpl w:val="7FE2683C"/>
+    <w:lvl w:ilvl="0" w:tplc="0419000F">
+      <w:start w:val="1"/>
+      <w:numFmt w:val="decimal"/>
+      <w:lvlText w:val="%1."/>
+      <w:lvlJc w:val="left"/>
+      <w:pPr>
+        <w:ind w:left="1571" w:hanging="360"/>
+      </w:pPr>
+    </w:lvl>
+    <w:lvl w:ilvl="1" w:tplc="04190019" w:tentative="1">
+      <w:start w:val="1"/>
+      <w:numFmt w:val="lowerLetter"/>
+      <w:lvlText w:val="%2."/>
+      <w:lvlJc w:val="left"/>
+      <w:pPr>
+        <w:ind w:left="2291" w:hanging="360"/>
+      </w:pPr>
+    </w:lvl>
+    <w:lvl w:ilvl="2" w:tplc="0419001B" w:tentative="1">
+      <w:start w:val="1"/>
+      <w:numFmt w:val="lowerRoman"/>
+      <w:lvlText w:val="%3."/>
+      <w:lvlJc w:val="right"/>
+      <w:pPr>
+        <w:ind w:left="3011" w:hanging="180"/>
+      </w:pPr>
+    </w:lvl>
+    <w:lvl w:ilvl="3" w:tplc="0419000F" w:tentative="1">
+      <w:start w:val="1"/>
+      <w:numFmt w:val="decimal"/>
+      <w:lvlText w:val="%4."/>
+      <w:lvlJc w:val="left"/>
+      <w:pPr>
+        <w:ind w:left="3731" w:hanging="360"/>
+      </w:pPr>
+    </w:lvl>
+    <w:lvl w:ilvl="4" w:tplc="04190019" w:tentative="1">
+      <w:start w:val="1"/>
+      <w:numFmt w:val="lowerLetter"/>
+      <w:lvlText w:val="%5."/>
+      <w:lvlJc w:val="left"/>
+      <w:pPr>
+        <w:ind w:left="4451" w:hanging="360"/>
+      </w:pPr>
+    </w:lvl>
+    <w:lvl w:ilvl="5" w:tplc="0419001B" w:tentative="1">
+      <w:start w:val="1"/>
+      <w:numFmt w:val="lowerRoman"/>
+      <w:lvlText w:val="%6."/>
+      <w:lvlJc w:val="right"/>
+      <w:pPr>
+        <w:ind w:left="5171" w:hanging="180"/>
+      </w:pPr>
+    </w:lvl>
+    <w:lvl w:ilvl="6" w:tplc="0419000F" w:tentative="1">
+      <w:start w:val="1"/>
+      <w:numFmt w:val="decimal"/>
+      <w:lvlText w:val="%7."/>
+      <w:lvlJc w:val="left"/>
+      <w:pPr>
+        <w:ind w:left="5891" w:hanging="360"/>
+      </w:pPr>
+    </w:lvl>
+    <w:lvl w:ilvl="7" w:tplc="04190019" w:tentative="1">
+      <w:start w:val="1"/>
+      <w:numFmt w:val="lowerLetter"/>
+      <w:lvlText w:val="%8."/>
+      <w:lvlJc w:val="left"/>
+      <w:pPr>
+        <w:ind w:left="6611" w:hanging="360"/>
+      </w:pPr>
+    </w:lvl>
+    <w:lvl w:ilvl="8" w:tplc="0419001B" w:tentative="1">
+      <w:start w:val="1"/>
+      <w:numFmt w:val="lowerRoman"/>
+      <w:lvlText w:val="%9."/>
+      <w:lvlJc w:val="right"/>
+      <w:pPr>
+        <w:ind w:left="7331" w:hanging="180"/>
+      </w:pPr>
+    </w:lvl>
+  </w:abstractNum>
+  <w:abstractNum w:abstractNumId="21" w15:restartNumberingAfterBreak="0">
     <w:nsid w:val="64611D26"/>
     <w:multiLevelType w:val="hybridMultilevel"/>
     <w:tmpl w:val="F2D6B9B4"/>
@@ -26121,7 +29474,7 @@
       </w:rPr>
     </w:lvl>
   </w:abstractNum>
-  <w:abstractNum w:abstractNumId="16" w15:restartNumberingAfterBreak="0">
+  <w:abstractNum w:abstractNumId="22" w15:restartNumberingAfterBreak="0">
     <w:nsid w:val="65583F8F"/>
     <w:multiLevelType w:val="hybridMultilevel"/>
     <w:tmpl w:val="F2D2EC54"/>
@@ -26210,7 +29563,120 @@
       </w:pPr>
     </w:lvl>
   </w:abstractNum>
-  <w:abstractNum w:abstractNumId="17" w15:restartNumberingAfterBreak="0">
+  <w:abstractNum w:abstractNumId="23" w15:restartNumberingAfterBreak="0">
+    <w:nsid w:val="6E2C5298"/>
+    <w:multiLevelType w:val="hybridMultilevel"/>
+    <w:tmpl w:val="B836703E"/>
+    <w:lvl w:ilvl="0" w:tplc="0419000B">
+      <w:start w:val="1"/>
+      <w:numFmt w:val="bullet"/>
+      <w:lvlText w:val=""/>
+      <w:lvlJc w:val="left"/>
+      <w:pPr>
+        <w:ind w:left="1571" w:hanging="360"/>
+      </w:pPr>
+      <w:rPr>
+        <w:rFonts w:ascii="Wingdings" w:hAnsi="Wingdings" w:hint="default"/>
+      </w:rPr>
+    </w:lvl>
+    <w:lvl w:ilvl="1" w:tplc="04190003" w:tentative="1">
+      <w:start w:val="1"/>
+      <w:numFmt w:val="bullet"/>
+      <w:lvlText w:val="o"/>
+      <w:lvlJc w:val="left"/>
+      <w:pPr>
+        <w:ind w:left="2291" w:hanging="360"/>
+      </w:pPr>
+      <w:rPr>
+        <w:rFonts w:ascii="Courier New" w:hAnsi="Courier New" w:cs="Courier New" w:hint="default"/>
+      </w:rPr>
+    </w:lvl>
+    <w:lvl w:ilvl="2" w:tplc="04190005" w:tentative="1">
+      <w:start w:val="1"/>
+      <w:numFmt w:val="bullet"/>
+      <w:lvlText w:val=""/>
+      <w:lvlJc w:val="left"/>
+      <w:pPr>
+        <w:ind w:left="3011" w:hanging="360"/>
+      </w:pPr>
+      <w:rPr>
+        <w:rFonts w:ascii="Wingdings" w:hAnsi="Wingdings" w:hint="default"/>
+      </w:rPr>
+    </w:lvl>
+    <w:lvl w:ilvl="3" w:tplc="04190001" w:tentative="1">
+      <w:start w:val="1"/>
+      <w:numFmt w:val="bullet"/>
+      <w:lvlText w:val=""/>
+      <w:lvlJc w:val="left"/>
+      <w:pPr>
+        <w:ind w:left="3731" w:hanging="360"/>
+      </w:pPr>
+      <w:rPr>
+        <w:rFonts w:ascii="Symbol" w:hAnsi="Symbol" w:hint="default"/>
+      </w:rPr>
+    </w:lvl>
+    <w:lvl w:ilvl="4" w:tplc="04190003" w:tentative="1">
+      <w:start w:val="1"/>
+      <w:numFmt w:val="bullet"/>
+      <w:lvlText w:val="o"/>
+      <w:lvlJc w:val="left"/>
+      <w:pPr>
+        <w:ind w:left="4451" w:hanging="360"/>
+      </w:pPr>
+      <w:rPr>
+        <w:rFonts w:ascii="Courier New" w:hAnsi="Courier New" w:cs="Courier New" w:hint="default"/>
+      </w:rPr>
+    </w:lvl>
+    <w:lvl w:ilvl="5" w:tplc="04190005" w:tentative="1">
+      <w:start w:val="1"/>
+      <w:numFmt w:val="bullet"/>
+      <w:lvlText w:val=""/>
+      <w:lvlJc w:val="left"/>
+      <w:pPr>
+        <w:ind w:left="5171" w:hanging="360"/>
+      </w:pPr>
+      <w:rPr>
+        <w:rFonts w:ascii="Wingdings" w:hAnsi="Wingdings" w:hint="default"/>
+      </w:rPr>
+    </w:lvl>
+    <w:lvl w:ilvl="6" w:tplc="04190001" w:tentative="1">
+      <w:start w:val="1"/>
+      <w:numFmt w:val="bullet"/>
+      <w:lvlText w:val=""/>
+      <w:lvlJc w:val="left"/>
+      <w:pPr>
+        <w:ind w:left="5891" w:hanging="360"/>
+      </w:pPr>
+      <w:rPr>
+        <w:rFonts w:ascii="Symbol" w:hAnsi="Symbol" w:hint="default"/>
+      </w:rPr>
+    </w:lvl>
+    <w:lvl w:ilvl="7" w:tplc="04190003" w:tentative="1">
+      <w:start w:val="1"/>
+      <w:numFmt w:val="bullet"/>
+      <w:lvlText w:val="o"/>
+      <w:lvlJc w:val="left"/>
+      <w:pPr>
+        <w:ind w:left="6611" w:hanging="360"/>
+      </w:pPr>
+      <w:rPr>
+        <w:rFonts w:ascii="Courier New" w:hAnsi="Courier New" w:cs="Courier New" w:hint="default"/>
+      </w:rPr>
+    </w:lvl>
+    <w:lvl w:ilvl="8" w:tplc="04190005" w:tentative="1">
+      <w:start w:val="1"/>
+      <w:numFmt w:val="bullet"/>
+      <w:lvlText w:val=""/>
+      <w:lvlJc w:val="left"/>
+      <w:pPr>
+        <w:ind w:left="7331" w:hanging="360"/>
+      </w:pPr>
+      <w:rPr>
+        <w:rFonts w:ascii="Wingdings" w:hAnsi="Wingdings" w:hint="default"/>
+      </w:rPr>
+    </w:lvl>
+  </w:abstractNum>
+  <w:abstractNum w:abstractNumId="24" w15:restartNumberingAfterBreak="0">
     <w:nsid w:val="71824BC9"/>
     <w:multiLevelType w:val="hybridMultilevel"/>
     <w:tmpl w:val="68F89382"/>
@@ -26300,7 +29766,7 @@
       </w:pPr>
     </w:lvl>
   </w:abstractNum>
-  <w:abstractNum w:abstractNumId="18" w15:restartNumberingAfterBreak="0">
+  <w:abstractNum w:abstractNumId="25" w15:restartNumberingAfterBreak="0">
     <w:nsid w:val="7F0F38B5"/>
     <w:multiLevelType w:val="multilevel"/>
     <w:tmpl w:val="5394BE1C"/>
@@ -26414,55 +29880,55 @@
     </w:lvl>
   </w:abstractNum>
   <w:num w:numId="1">
-    <w:abstractNumId w:val="16"/>
+    <w:abstractNumId w:val="22"/>
   </w:num>
   <w:num w:numId="2">
+    <w:abstractNumId w:val="24"/>
+  </w:num>
+  <w:num w:numId="3">
+    <w:abstractNumId w:val="12"/>
+  </w:num>
+  <w:num w:numId="4">
+    <w:abstractNumId w:val="13"/>
+  </w:num>
+  <w:num w:numId="5">
+    <w:abstractNumId w:val="25"/>
+  </w:num>
+  <w:num w:numId="6">
+    <w:abstractNumId w:val="3"/>
+  </w:num>
+  <w:num w:numId="7">
+    <w:abstractNumId w:val="8"/>
+  </w:num>
+  <w:num w:numId="8">
+    <w:abstractNumId w:val="1"/>
+  </w:num>
+  <w:num w:numId="9">
+    <w:abstractNumId w:val="6"/>
+  </w:num>
+  <w:num w:numId="10">
+    <w:abstractNumId w:val="9"/>
+  </w:num>
+  <w:num w:numId="11">
     <w:abstractNumId w:val="17"/>
   </w:num>
-  <w:num w:numId="3">
-    <w:abstractNumId w:val="9"/>
+  <w:num w:numId="12">
+    <w:abstractNumId w:val="15"/>
   </w:num>
-  <w:num w:numId="4">
-    <w:abstractNumId w:val="10"/>
+  <w:num w:numId="13">
+    <w:abstractNumId w:val="4"/>
   </w:num>
-  <w:num w:numId="5">
-    <w:abstractNumId w:val="18"/>
+  <w:num w:numId="14">
+    <w:abstractNumId w:val="21"/>
   </w:num>
-  <w:num w:numId="6">
+  <w:num w:numId="15">
+    <w:abstractNumId w:val="11"/>
+  </w:num>
+  <w:num w:numId="16">
     <w:abstractNumId w:val="2"/>
   </w:num>
-  <w:num w:numId="7">
-    <w:abstractNumId w:val="6"/>
-  </w:num>
-  <w:num w:numId="8">
-    <w:abstractNumId w:val="0"/>
-  </w:num>
-  <w:num w:numId="9">
-    <w:abstractNumId w:val="4"/>
-  </w:num>
-  <w:num w:numId="10">
-    <w:abstractNumId w:val="7"/>
-  </w:num>
-  <w:num w:numId="11">
-    <w:abstractNumId w:val="13"/>
-  </w:num>
-  <w:num w:numId="12">
-    <w:abstractNumId w:val="12"/>
-  </w:num>
-  <w:num w:numId="13">
-    <w:abstractNumId w:val="3"/>
-  </w:num>
-  <w:num w:numId="14">
-    <w:abstractNumId w:val="15"/>
-  </w:num>
-  <w:num w:numId="15">
-    <w:abstractNumId w:val="8"/>
-  </w:num>
-  <w:num w:numId="16">
-    <w:abstractNumId w:val="1"/>
-  </w:num>
   <w:num w:numId="17">
-    <w:abstractNumId w:val="14"/>
+    <w:abstractNumId w:val="19"/>
     <w:lvlOverride w:ilvl="0">
       <w:startOverride w:val="1"/>
     </w:lvlOverride>
@@ -26492,10 +29958,31 @@
     </w:lvlOverride>
   </w:num>
   <w:num w:numId="18">
+    <w:abstractNumId w:val="7"/>
+  </w:num>
+  <w:num w:numId="19">
+    <w:abstractNumId w:val="14"/>
+  </w:num>
+  <w:num w:numId="20">
+    <w:abstractNumId w:val="10"/>
+  </w:num>
+  <w:num w:numId="21">
     <w:abstractNumId w:val="5"/>
   </w:num>
-  <w:num w:numId="19">
-    <w:abstractNumId w:val="11"/>
+  <w:num w:numId="22">
+    <w:abstractNumId w:val="18"/>
+  </w:num>
+  <w:num w:numId="23">
+    <w:abstractNumId w:val="16"/>
+  </w:num>
+  <w:num w:numId="24">
+    <w:abstractNumId w:val="0"/>
+  </w:num>
+  <w:num w:numId="25">
+    <w:abstractNumId w:val="23"/>
+  </w:num>
+  <w:num w:numId="26">
+    <w:abstractNumId w:val="20"/>
   </w:num>
 </w:numbering>
 </file>
@@ -26893,7 +30380,7 @@
   <w:style w:type="paragraph" w:default="1" w:styleId="a">
     <w:name w:val="Normal"/>
     <w:qFormat/>
-    <w:rsid w:val="002F48D1"/>
+    <w:rsid w:val="007B2E21"/>
     <w:pPr>
       <w:spacing w:after="0" w:line="360" w:lineRule="auto"/>
       <w:ind w:firstLine="851"/>
@@ -27436,7 +30923,7 @@
 </file>
 
 <file path=customXml/itemProps1.xml><?xml version="1.0" encoding="utf-8"?>
-<ds:datastoreItem xmlns:ds="http://schemas.openxmlformats.org/officeDocument/2006/customXml" ds:itemID="{D4DA41F8-3CE3-4BDC-881E-30100B21E88A}">
+<ds:datastoreItem xmlns:ds="http://schemas.openxmlformats.org/officeDocument/2006/customXml" ds:itemID="{AE18946C-2E4F-4F91-BB94-1640E62BC9D6}">
   <ds:schemaRefs>
     <ds:schemaRef ds:uri="http://schemas.openxmlformats.org/officeDocument/2006/bibliography"/>
   </ds:schemaRefs>

</xml_diff>

<commit_message>
Complete my diplom and add 5.2 and 50% of 5.3 point to diplom Ilshat
</commit_message>
<xml_diff>
--- a/2023/Диплом/Ильшат Хабибрахманов/Диплом Ильшат.docx
+++ b/2023/Диплом/Ильшат Хабибрахманов/Диплом Ильшат.docx
@@ -3906,7 +3906,7 @@
           <v:shape id="_x0000_i1027" type="#_x0000_t75" style="width:65.25pt;height:39pt" o:ole="" fillcolor="window">
             <v:imagedata r:id="rId9" o:title=""/>
           </v:shape>
-          <o:OLEObject Type="Embed" ProgID="Equation.3" ShapeID="_x0000_i1027" DrawAspect="Content" ObjectID="_1744482938" r:id="rId10"/>
+          <o:OLEObject Type="Embed" ProgID="Equation.3" ShapeID="_x0000_i1027" DrawAspect="Content" ObjectID="_1744658609" r:id="rId10"/>
         </w:object>
       </w:r>
       <w:r>
@@ -3953,7 +3953,7 @@
           <v:shape id="_x0000_i1028" type="#_x0000_t75" style="width:93pt;height:36.75pt" o:ole="" fillcolor="window">
             <v:imagedata r:id="rId11" o:title=""/>
           </v:shape>
-          <o:OLEObject Type="Embed" ProgID="Equation.3" ShapeID="_x0000_i1028" DrawAspect="Content" ObjectID="_1744482939" r:id="rId12"/>
+          <o:OLEObject Type="Embed" ProgID="Equation.3" ShapeID="_x0000_i1028" DrawAspect="Content" ObjectID="_1744658610" r:id="rId12"/>
         </w:object>
       </w:r>
       <w:r>
@@ -4165,7 +4165,7 @@
           <v:shape id="_x0000_i1029" type="#_x0000_t75" style="width:9.75pt;height:11.25pt" o:ole="">
             <v:imagedata r:id="rId13" o:title=""/>
           </v:shape>
-          <o:OLEObject Type="Embed" ProgID="Equation.3" ShapeID="_x0000_i1029" DrawAspect="Content" ObjectID="_1744482940" r:id="rId14"/>
+          <o:OLEObject Type="Embed" ProgID="Equation.3" ShapeID="_x0000_i1029" DrawAspect="Content" ObjectID="_1744658611" r:id="rId14"/>
         </w:object>
       </w:r>
       <w:r>
@@ -4828,13 +4828,8 @@
       <w:r>
         <w:t xml:space="preserve"> </w:t>
       </w:r>
-      <w:proofErr w:type="spellStart"/>
-      <w:r>
-        <w:t>сополимеризации</w:t>
-      </w:r>
-      <w:proofErr w:type="spellEnd"/>
-      <w:r>
-        <w:t xml:space="preserve"> этилена</w:t>
+      <w:r>
+        <w:t>сополимеризации этилена</w:t>
       </w:r>
       <w:r>
         <w:t xml:space="preserve"> с винилацетатом СН</w:t>
@@ -4961,15 +4956,7 @@
     </w:p>
     <w:p>
       <w:r>
-        <w:t xml:space="preserve">В качестве инициатора процессов </w:t>
-      </w:r>
-      <w:proofErr w:type="spellStart"/>
-      <w:r>
-        <w:t>сополимеризации</w:t>
-      </w:r>
-      <w:proofErr w:type="spellEnd"/>
-      <w:r>
-        <w:t xml:space="preserve"> </w:t>
+        <w:t xml:space="preserve">В качестве инициатора процессов сополимеризации </w:t>
       </w:r>
       <w:r>
         <w:t xml:space="preserve">и </w:t>
@@ -4978,15 +4965,7 @@
         <w:t>полимеризации применяется ки</w:t>
       </w:r>
       <w:r>
-        <w:t xml:space="preserve">слород (при </w:t>
-      </w:r>
-      <w:proofErr w:type="spellStart"/>
-      <w:r>
-        <w:t>сополимеризации</w:t>
-      </w:r>
-      <w:proofErr w:type="spellEnd"/>
-      <w:r>
-        <w:t xml:space="preserve"> дополнительно применяются</w:t>
+        <w:t>слород (при сополимеризации дополнительно применяются</w:t>
       </w:r>
       <w:r>
         <w:t xml:space="preserve"> и органически</w:t>
@@ -5005,16 +4984,11 @@
       </w:r>
     </w:p>
     <w:p>
-      <w:proofErr w:type="spellStart"/>
       <w:r>
         <w:t>Соп</w:t>
       </w:r>
       <w:r>
-        <w:t>олимеризация</w:t>
-      </w:r>
-      <w:proofErr w:type="spellEnd"/>
-      <w:r>
-        <w:t xml:space="preserve"> и полимеризация протекают при непрерывной подаче реакционной смеси в реактор и непрерывной</w:t>
+        <w:t>олимеризация и полимеризация протекают при непрерывной подаче реакционной смеси в реактор и непрерывной</w:t>
       </w:r>
       <w:r>
         <w:t xml:space="preserve"> выгрузке из него полимера и не</w:t>
@@ -5031,15 +5005,7 @@
     </w:p>
     <w:p>
       <w:r>
-        <w:t xml:space="preserve">Реакция </w:t>
-      </w:r>
-      <w:proofErr w:type="spellStart"/>
-      <w:r>
-        <w:t>сополимеризации</w:t>
-      </w:r>
-      <w:proofErr w:type="spellEnd"/>
-      <w:r>
-        <w:t xml:space="preserve"> этилена</w:t>
+        <w:t>Реакция сополимеризации этилена</w:t>
       </w:r>
       <w:r>
         <w:t xml:space="preserve"> </w:t>
@@ -5499,9 +5465,858 @@
     </w:p>
     <w:p>
       <w:r>
-        <w:t>…</w:t>
-      </w:r>
-    </w:p>
+        <w:t>Выбор средств измерений происходит исходя из</w:t>
+      </w:r>
+      <w:r>
+        <w:t>:</w:t>
+      </w:r>
+    </w:p>
+    <w:p>
+      <w:r>
+        <w:rPr>
+          <w:color w:val="000000"/>
+        </w:rPr>
+        <w:t xml:space="preserve">1) </w:t>
+      </w:r>
+      <w:r>
+        <w:rPr>
+          <w:color w:val="000000"/>
+        </w:rPr>
+        <w:t>Д</w:t>
+      </w:r>
+      <w:r>
+        <w:rPr>
+          <w:color w:val="000000"/>
+        </w:rPr>
+        <w:t xml:space="preserve">иапазона измерения - ориентировочно верхний предел измерения определяется </w:t>
+      </w:r>
+      <w:proofErr w:type="spellStart"/>
+      <w:r>
+        <w:rPr>
+          <w:i/>
+          <w:iCs/>
+          <w:color w:val="000000"/>
+          <w:lang w:val="en-US"/>
+        </w:rPr>
+        <w:t>N</w:t>
+      </w:r>
+      <w:r>
+        <w:rPr>
+          <w:iCs/>
+          <w:color w:val="000000"/>
+          <w:vertAlign w:val="subscript"/>
+          <w:lang w:val="en-US"/>
+        </w:rPr>
+        <w:t>en</w:t>
+      </w:r>
+      <w:proofErr w:type="spellEnd"/>
+      <w:r>
+        <w:rPr>
+          <w:iCs/>
+          <w:color w:val="000000"/>
+        </w:rPr>
+        <w:t>=1,5</w:t>
+      </w:r>
+      <w:r>
+        <w:rPr>
+          <w:i/>
+          <w:iCs/>
+          <w:color w:val="000000"/>
+          <w:lang w:val="en-US"/>
+        </w:rPr>
+        <w:t>N</w:t>
+      </w:r>
+      <w:r>
+        <w:rPr>
+          <w:iCs/>
+          <w:color w:val="000000"/>
+          <w:vertAlign w:val="subscript"/>
+          <w:lang w:val="en-US"/>
+        </w:rPr>
+        <w:t>H</w:t>
+      </w:r>
+      <w:r>
+        <w:rPr>
+          <w:iCs/>
+          <w:color w:val="000000"/>
+          <w:vertAlign w:val="subscript"/>
+        </w:rPr>
+        <w:t>О</w:t>
+      </w:r>
+      <w:r>
+        <w:rPr>
+          <w:iCs/>
+          <w:color w:val="000000"/>
+          <w:vertAlign w:val="subscript"/>
+        </w:rPr>
+        <w:t>М</w:t>
+      </w:r>
+      <w:r>
+        <w:rPr>
+          <w:iCs/>
+          <w:color w:val="000000"/>
+        </w:rPr>
+        <w:t xml:space="preserve">. </w:t>
+      </w:r>
+      <w:r>
+        <w:rPr>
+          <w:color w:val="000000"/>
+        </w:rPr>
+        <w:t xml:space="preserve">Здесь </w:t>
+      </w:r>
+      <w:r>
+        <w:rPr>
+          <w:i/>
+          <w:iCs/>
+          <w:color w:val="000000"/>
+          <w:lang w:val="en-US"/>
+        </w:rPr>
+        <w:t>N</w:t>
+      </w:r>
+      <w:r>
+        <w:rPr>
+          <w:iCs/>
+          <w:color w:val="000000"/>
+          <w:vertAlign w:val="subscript"/>
+          <w:lang w:val="en-US"/>
+        </w:rPr>
+        <w:t>H</w:t>
+      </w:r>
+      <w:r>
+        <w:rPr>
+          <w:iCs/>
+          <w:color w:val="000000"/>
+          <w:vertAlign w:val="subscript"/>
+        </w:rPr>
+        <w:t>О</w:t>
+      </w:r>
+      <w:r>
+        <w:rPr>
+          <w:iCs/>
+          <w:color w:val="000000"/>
+          <w:vertAlign w:val="subscript"/>
+          <w:lang w:val="en-US"/>
+        </w:rPr>
+        <w:t>M</w:t>
+      </w:r>
+      <w:r>
+        <w:rPr>
+          <w:iCs/>
+          <w:color w:val="000000"/>
+        </w:rPr>
+        <w:t xml:space="preserve"> </w:t>
+      </w:r>
+      <w:r>
+        <w:rPr>
+          <w:color w:val="000000"/>
+        </w:rPr>
+        <w:t xml:space="preserve">- номинальное значение параметра </w:t>
+      </w:r>
+      <w:r>
+        <w:rPr>
+          <w:bCs/>
+          <w:color w:val="000000"/>
+        </w:rPr>
+        <w:t>со</w:t>
+      </w:r>
+      <w:r>
+        <w:rPr>
+          <w:color w:val="000000"/>
+        </w:rPr>
+        <w:t>гласно заданию.</w:t>
+      </w:r>
+      <w:r>
+        <w:rPr>
+          <w:b/>
+          <w:bCs/>
+          <w:color w:val="000000"/>
+        </w:rPr>
+        <w:t xml:space="preserve"> </w:t>
+      </w:r>
+      <w:r>
+        <w:rPr>
+          <w:color w:val="000000"/>
+        </w:rPr>
+        <w:t>Далее из справочника берется ближайшее значение верхнего предела в сторону увеличения;</w:t>
+      </w:r>
+    </w:p>
+    <w:p>
+      <w:pPr>
+        <w:rPr>
+          <w:color w:val="000000"/>
+        </w:rPr>
+      </w:pPr>
+      <w:r>
+        <w:rPr>
+          <w:color w:val="000000"/>
+        </w:rPr>
+        <w:t>системы дистанционной передачи (возможны электрический токовый, по напряжению, дифференциально-трансформаторный или пневматический сигналы дистанционной передачи). Если технологический процесс пожаровзрывоопасный, рекомендуется выбрать пневматические или безопасного исполнения электрические приборы;</w:t>
+      </w:r>
+    </w:p>
+    <w:p>
+      <w:pPr>
+        <w:rPr>
+          <w:color w:val="000000"/>
+        </w:rPr>
+      </w:pPr>
+      <w:r>
+        <w:rPr>
+          <w:color w:val="000000"/>
+        </w:rPr>
+        <w:t>заданной погрешности измерений.</w:t>
+      </w:r>
+    </w:p>
+    <w:p>
+      <w:r>
+        <w:t xml:space="preserve">Режим работы </w:t>
+      </w:r>
+      <w:r>
+        <w:t>реактора 4/13 Реактор В-I</w:t>
+      </w:r>
+    </w:p>
+    <w:p>
+      <w:pPr>
+        <w:rPr>
+          <w:rStyle w:val="aa"/>
+          <w:rFonts w:cs="Times New Roman"/>
+          <w:szCs w:val="28"/>
+          <w:vertAlign w:val="baseline"/>
+        </w:rPr>
+      </w:pPr>
+      <w:r>
+        <w:t xml:space="preserve">Давление вверху колонны - не более </w:t>
+      </w:r>
+      <w:r>
+        <w:t>150 МПа (</w:t>
+      </w:r>
+      <w:r>
+        <w:t>1500 кгс/см</w:t>
+      </w:r>
+      <w:r>
+        <w:rPr>
+          <w:vertAlign w:val="superscript"/>
+        </w:rPr>
+        <w:t>2</w:t>
+      </w:r>
+      <w:r>
+        <w:t>)</w:t>
+      </w:r>
+    </w:p>
+    <w:p>
+      <w:r>
+        <w:t xml:space="preserve">Температура в кубе </w:t>
+      </w:r>
+      <w:r>
+        <w:t>реакторе</w:t>
+      </w:r>
+      <w:r>
+        <w:t xml:space="preserve"> - не более </w:t>
+      </w:r>
+      <w:r>
+        <w:t>26</w:t>
+      </w:r>
+      <w:r>
+        <w:t>0</w:t>
+      </w:r>
+      <w:r>
+        <w:t>°С.</w:t>
+      </w:r>
+    </w:p>
+    <w:p>
+      <w:r>
+        <w:t>Следовательно, для датчиков температуры минимальное значение предела измерения будет:</w:t>
+      </w:r>
+    </w:p>
+    <w:p>
+      <w:r>
+        <w:t>26</w:t>
+      </w:r>
+      <w:r>
+        <w:t xml:space="preserve">0*1,5= </w:t>
+      </w:r>
+      <w:r>
+        <w:t>390</w:t>
+      </w:r>
+      <w:r>
+        <w:rPr>
+          <w:rFonts w:cs="Times New Roman"/>
+        </w:rPr>
+        <w:t>°</w:t>
+      </w:r>
+      <w:r>
+        <w:t>С</w:t>
+      </w:r>
+    </w:p>
+    <w:p>
+      <w:r>
+        <w:lastRenderedPageBreak/>
+        <w:t>Давление</w:t>
+      </w:r>
+      <w:r>
+        <w:t>:</w:t>
+      </w:r>
+    </w:p>
+    <w:p>
+      <w:r>
+        <w:t>150*1,5= 225 Мпа (225</w:t>
+      </w:r>
+      <w:r>
+        <w:t>0</w:t>
+      </w:r>
+      <w:r>
+        <w:t xml:space="preserve"> </w:t>
+      </w:r>
+      <w:r>
+        <w:t>кгс/см</w:t>
+      </w:r>
+      <w:r>
+        <w:rPr>
+          <w:vertAlign w:val="superscript"/>
+        </w:rPr>
+        <w:t>2</w:t>
+      </w:r>
+      <w:r>
+        <w:t>)</w:t>
+      </w:r>
+    </w:p>
+    <w:p>
+      <w:r>
+        <w:t>Выбор расходомеров</w:t>
+      </w:r>
+      <w:r>
+        <w:rPr>
+          <w:b/>
+          <w:bCs/>
+        </w:rPr>
+        <w:t xml:space="preserve"> </w:t>
+      </w:r>
+      <w:r>
+        <w:t xml:space="preserve">имеет некоторые особенности. Вначале необходимо ориентировочно определить диаметр трубопровода </w:t>
+      </w:r>
+      <w:r>
+        <w:rPr>
+          <w:i/>
+          <w:iCs/>
+          <w:lang w:val="en-US"/>
+        </w:rPr>
+        <w:t>D</w:t>
+      </w:r>
+      <w:r>
+        <w:rPr>
+          <w:iCs/>
+        </w:rPr>
+        <w:t xml:space="preserve"> </w:t>
+      </w:r>
+      <w:r>
+        <w:t xml:space="preserve">по объемному расходу, скорректированному по п.1. Если в задании дан массовый расход </w:t>
+      </w:r>
+      <w:r>
+        <w:rPr>
+          <w:i/>
+          <w:iCs/>
+          <w:lang w:val="en-US"/>
+        </w:rPr>
+        <w:t>G</w:t>
+      </w:r>
+      <w:r>
+        <w:rPr>
+          <w:iCs/>
+        </w:rPr>
+        <w:t xml:space="preserve"> </w:t>
+      </w:r>
+      <w:r>
+        <w:t>[кг/ч], необходимо вычислить объемный</w:t>
+      </w:r>
+    </w:p>
+    <w:p>
+      <w:r>
+        <w:object w:dxaOrig="1840" w:dyaOrig="760">
+          <v:shape id="_x0000_i1045" type="#_x0000_t75" style="width:92.25pt;height:38.25pt" o:ole="">
+            <v:imagedata r:id="rId16" o:title=""/>
+          </v:shape>
+          <o:OLEObject Type="Embed" ProgID="Equation.3" ShapeID="_x0000_i1045" DrawAspect="Content" ObjectID="_1744658612" r:id="rId17"/>
+        </w:object>
+      </w:r>
+      <w:r>
+        <w:t>,</w:t>
+      </w:r>
+      <w:r>
+        <w:t xml:space="preserve"> (</w:t>
+      </w:r>
+      <w:r>
+        <w:t>5.</w:t>
+      </w:r>
+      <w:r>
+        <w:t>2.1)</w:t>
+      </w:r>
+    </w:p>
+    <w:p>
+      <w:r>
+        <w:t xml:space="preserve">где </w:t>
+      </w:r>
+      <w:r>
+        <w:rPr>
+          <w:i/>
+          <w:lang w:val="en-US"/>
+        </w:rPr>
+        <w:t>p</w:t>
+      </w:r>
+      <w:r>
+        <w:rPr>
+          <w:iCs/>
+        </w:rPr>
+        <w:t xml:space="preserve"> </w:t>
+      </w:r>
+      <w:r>
+        <w:t>- плотность среды</w:t>
+      </w:r>
+    </w:p>
+    <w:p>
+      <w:r>
+        <w:t xml:space="preserve">Объемный расход </w:t>
+      </w:r>
+      <w:r>
+        <w:t>сэвилена с кислородом</w:t>
+      </w:r>
+      <w:r>
+        <w:t xml:space="preserve"> в </w:t>
+      </w:r>
+      <w:r>
+        <w:t>реакторе</w:t>
+      </w:r>
+      <w:r>
+        <w:t xml:space="preserve"> </w:t>
+      </w:r>
+      <w:r>
+        <w:t>4/13 Реактор В-I</w:t>
+      </w:r>
+    </w:p>
+    <w:p>
+      <w:r>
+        <w:t xml:space="preserve">Объемный расход </w:t>
+      </w:r>
+      <w:r>
+        <w:t>сэвилена с кислородом</w:t>
+      </w:r>
+      <w:r>
+        <w:t xml:space="preserve"> должен быть не более 12</w:t>
+      </w:r>
+      <w:r>
+        <w:t>50</w:t>
+      </w:r>
+      <w:r>
+        <w:t xml:space="preserve"> м</w:t>
+      </w:r>
+      <w:r>
+        <w:rPr>
+          <w:vertAlign w:val="superscript"/>
+        </w:rPr>
+        <w:t>3</w:t>
+      </w:r>
+      <w:r>
+        <w:t>/ч</w:t>
+      </w:r>
+    </w:p>
+    <w:p>
+      <w:r>
+        <w:rPr>
+          <w:lang w:val="en-US"/>
+        </w:rPr>
+        <w:t>Q</w:t>
+      </w:r>
+      <w:r>
+        <w:t>=12</w:t>
+      </w:r>
+      <w:r>
+        <w:t>50</w:t>
+      </w:r>
+    </w:p>
+    <w:p>
+      <w:pPr>
+        <w:rPr>
+          <w:rFonts w:eastAsia="Times New Roman"/>
+          <w:lang w:eastAsia="ru-RU"/>
+        </w:rPr>
+      </w:pPr>
+      <w:r>
+        <w:rPr>
+          <w:rFonts w:eastAsia="Times New Roman"/>
+          <w:color w:val="000000"/>
+          <w:lang w:eastAsia="ru-RU"/>
+        </w:rPr>
+        <w:t xml:space="preserve">Далее задаются </w:t>
+      </w:r>
+      <w:proofErr w:type="spellStart"/>
+      <w:r>
+        <w:rPr>
+          <w:rFonts w:eastAsia="Times New Roman"/>
+          <w:color w:val="000000"/>
+          <w:lang w:eastAsia="ru-RU"/>
+        </w:rPr>
+        <w:t>среднерасходными</w:t>
+      </w:r>
+      <w:proofErr w:type="spellEnd"/>
+      <w:r>
+        <w:rPr>
+          <w:rFonts w:eastAsia="Times New Roman"/>
+          <w:color w:val="000000"/>
+          <w:lang w:eastAsia="ru-RU"/>
+        </w:rPr>
+        <w:t xml:space="preserve"> скоростями перемещения технологических сред</w:t>
+      </w:r>
+    </w:p>
+    <w:p>
+      <w:pPr>
+        <w:rPr>
+          <w:rFonts w:eastAsia="Times New Roman"/>
+          <w:lang w:eastAsia="ru-RU"/>
+        </w:rPr>
+      </w:pPr>
+      <w:r>
+        <w:rPr>
+          <w:rFonts w:eastAsia="Times New Roman"/>
+          <w:color w:val="000000"/>
+          <w:lang w:eastAsia="ru-RU"/>
+        </w:rPr>
+        <w:t xml:space="preserve">газы </w:t>
+      </w:r>
+      <w:r>
+        <w:rPr>
+          <w:rFonts w:eastAsia="Times New Roman"/>
+          <w:i/>
+          <w:iCs/>
+          <w:color w:val="000000"/>
+          <w:lang w:val="en-US" w:eastAsia="ru-RU"/>
+        </w:rPr>
+        <w:t>w</w:t>
+      </w:r>
+      <w:r>
+        <w:rPr>
+          <w:rFonts w:eastAsia="Times New Roman"/>
+          <w:iCs/>
+          <w:color w:val="000000"/>
+          <w:lang w:eastAsia="ru-RU"/>
+        </w:rPr>
+        <w:t xml:space="preserve"> </w:t>
+      </w:r>
+      <w:r>
+        <w:rPr>
+          <w:rFonts w:eastAsia="Times New Roman"/>
+          <w:color w:val="000000"/>
+          <w:lang w:eastAsia="ru-RU"/>
+        </w:rPr>
+        <w:t>= 10 ÷30 м/с;</w:t>
+      </w:r>
+    </w:p>
+    <w:p>
+      <w:pPr>
+        <w:rPr>
+          <w:rFonts w:eastAsia="Times New Roman"/>
+          <w:lang w:eastAsia="ru-RU"/>
+        </w:rPr>
+      </w:pPr>
+      <w:r>
+        <w:rPr>
+          <w:rFonts w:eastAsia="Times New Roman"/>
+          <w:color w:val="000000"/>
+          <w:lang w:eastAsia="ru-RU"/>
+        </w:rPr>
+        <w:t xml:space="preserve">жидкости </w:t>
+      </w:r>
+      <w:r>
+        <w:rPr>
+          <w:rFonts w:eastAsia="Times New Roman"/>
+          <w:i/>
+          <w:iCs/>
+          <w:color w:val="000000"/>
+          <w:lang w:val="en-US" w:eastAsia="ru-RU"/>
+        </w:rPr>
+        <w:t>w</w:t>
+      </w:r>
+      <w:r>
+        <w:rPr>
+          <w:rFonts w:eastAsia="Times New Roman"/>
+          <w:iCs/>
+          <w:color w:val="000000"/>
+          <w:lang w:eastAsia="ru-RU"/>
+        </w:rPr>
+        <w:t xml:space="preserve"> = </w:t>
+      </w:r>
+      <w:r>
+        <w:rPr>
+          <w:rFonts w:eastAsia="Times New Roman"/>
+          <w:color w:val="000000"/>
+          <w:lang w:eastAsia="ru-RU"/>
+        </w:rPr>
+        <w:t>1 ÷ 3 м/с;</w:t>
+      </w:r>
+    </w:p>
+    <w:p>
+      <w:pPr>
+        <w:rPr>
+          <w:rFonts w:eastAsia="Times New Roman"/>
+          <w:color w:val="000000"/>
+          <w:lang w:eastAsia="ru-RU"/>
+        </w:rPr>
+      </w:pPr>
+      <w:r>
+        <w:rPr>
+          <w:rFonts w:eastAsia="Times New Roman"/>
+          <w:color w:val="000000"/>
+          <w:lang w:eastAsia="ru-RU"/>
+        </w:rPr>
+        <w:t xml:space="preserve">вязкие жидкости </w:t>
+      </w:r>
+      <w:r>
+        <w:rPr>
+          <w:rFonts w:eastAsia="Times New Roman"/>
+          <w:i/>
+          <w:iCs/>
+          <w:color w:val="000000"/>
+          <w:lang w:val="en-US" w:eastAsia="ru-RU"/>
+        </w:rPr>
+        <w:t>w</w:t>
+      </w:r>
+      <w:r>
+        <w:rPr>
+          <w:rFonts w:eastAsia="Times New Roman"/>
+          <w:iCs/>
+          <w:color w:val="000000"/>
+          <w:lang w:eastAsia="ru-RU"/>
+        </w:rPr>
+        <w:t xml:space="preserve"> = </w:t>
+      </w:r>
+      <w:r>
+        <w:rPr>
+          <w:rFonts w:eastAsia="Times New Roman"/>
+          <w:color w:val="000000"/>
+          <w:lang w:eastAsia="ru-RU"/>
+        </w:rPr>
+        <w:t>0.3 ÷ 1м/с.</w:t>
+      </w:r>
+    </w:p>
+    <w:p>
+      <w:pPr>
+        <w:rPr>
+          <w:rFonts w:eastAsia="Times New Roman"/>
+          <w:color w:val="000000"/>
+          <w:lang w:eastAsia="ru-RU"/>
+        </w:rPr>
+      </w:pPr>
+      <w:r>
+        <w:rPr>
+          <w:rFonts w:eastAsia="Times New Roman"/>
+          <w:color w:val="000000"/>
+          <w:lang w:eastAsia="ru-RU"/>
+        </w:rPr>
+        <w:t>Ориентировочное значение диаметра трубопровода</w:t>
+      </w:r>
+    </w:p>
+    <w:p>
+      <w:pPr>
+        <w:rPr>
+          <w:rFonts w:eastAsia="Times New Roman"/>
+          <w:lang w:eastAsia="ru-RU"/>
+        </w:rPr>
+      </w:pPr>
+      <w:r>
+        <w:rPr>
+          <w:rFonts w:eastAsia="Times New Roman"/>
+          <w:lang w:val="en-US" w:eastAsia="ru-RU"/>
+        </w:rPr>
+        <w:object w:dxaOrig="1340" w:dyaOrig="760">
+          <v:shape id="_x0000_i1046" type="#_x0000_t75" style="width:66.75pt;height:38.25pt" o:ole="">
+            <v:imagedata r:id="rId18" o:title=""/>
+          </v:shape>
+          <o:OLEObject Type="Embed" ProgID="Equation.3" ShapeID="_x0000_i1046" DrawAspect="Content" ObjectID="_1744658613" r:id="rId19"/>
+        </w:object>
+      </w:r>
+      <w:r>
+        <w:rPr>
+          <w:rFonts w:eastAsia="Times New Roman"/>
+          <w:lang w:eastAsia="ru-RU"/>
+        </w:rPr>
+        <w:t xml:space="preserve">, </w:t>
+      </w:r>
+      <w:r>
+        <w:t>(</w:t>
+      </w:r>
+      <w:r>
+        <w:t>5.2.2</w:t>
+      </w:r>
+      <w:r>
+        <w:t>)</w:t>
+      </w:r>
+    </w:p>
+    <w:p>
+      <w:pPr>
+        <w:rPr>
+          <w:rFonts w:eastAsia="Times New Roman"/>
+          <w:color w:val="000000"/>
+          <w:lang w:eastAsia="ru-RU"/>
+        </w:rPr>
+      </w:pPr>
+      <w:r>
+        <w:rPr>
+          <w:rFonts w:eastAsia="Times New Roman"/>
+          <w:lang w:eastAsia="ru-RU"/>
+        </w:rPr>
+        <w:t xml:space="preserve">Для </w:t>
+      </w:r>
+      <w:r>
+        <w:t>сэвилена с кислородом</w:t>
+      </w:r>
+      <w:r>
+        <w:rPr>
+          <w:rFonts w:eastAsia="Times New Roman"/>
+          <w:lang w:eastAsia="ru-RU"/>
+        </w:rPr>
+        <w:t xml:space="preserve"> берем значение </w:t>
+      </w:r>
+      <w:r>
+        <w:rPr>
+          <w:rFonts w:eastAsia="Times New Roman"/>
+          <w:i/>
+          <w:iCs/>
+          <w:color w:val="000000"/>
+          <w:lang w:val="en-US" w:eastAsia="ru-RU"/>
+        </w:rPr>
+        <w:t>w</w:t>
+      </w:r>
+      <w:r>
+        <w:rPr>
+          <w:rFonts w:eastAsia="Times New Roman"/>
+          <w:iCs/>
+          <w:color w:val="000000"/>
+          <w:lang w:eastAsia="ru-RU"/>
+        </w:rPr>
+        <w:t xml:space="preserve"> =</w:t>
+      </w:r>
+      <w:r>
+        <w:rPr>
+          <w:rFonts w:eastAsia="Times New Roman"/>
+          <w:lang w:eastAsia="ru-RU"/>
+        </w:rPr>
+        <w:t xml:space="preserve"> </w:t>
+      </w:r>
+      <w:r>
+        <w:rPr>
+          <w:rFonts w:eastAsia="Times New Roman"/>
+          <w:lang w:eastAsia="ru-RU"/>
+        </w:rPr>
+        <w:t>30</w:t>
+      </w:r>
+      <w:r>
+        <w:rPr>
+          <w:rFonts w:eastAsia="Times New Roman"/>
+          <w:lang w:eastAsia="ru-RU"/>
+        </w:rPr>
+        <w:t xml:space="preserve"> </w:t>
+      </w:r>
+      <w:r>
+        <w:rPr>
+          <w:rFonts w:eastAsia="Times New Roman"/>
+          <w:color w:val="000000"/>
+          <w:lang w:eastAsia="ru-RU"/>
+        </w:rPr>
+        <w:t>м/с</w:t>
+      </w:r>
+    </w:p>
+    <w:p>
+      <w:r>
+        <w:t xml:space="preserve"> </w:t>
+      </w:r>
+      <w:r>
+        <w:rPr>
+          <w:lang w:val="en-US"/>
+        </w:rPr>
+        <w:t>D</w:t>
+      </w:r>
+      <w:r>
+        <w:t>=437</w:t>
+      </w:r>
+      <w:r>
+        <w:t>.</w:t>
+      </w:r>
+      <w:r>
+        <w:t>02</w:t>
+      </w:r>
+      <w:r>
+        <w:t xml:space="preserve"> мм</w:t>
+      </w:r>
+    </w:p>
+    <w:p>
+      <w:r>
+        <w:t xml:space="preserve">Далее из справочника берется ближайшее значение диаметра в сторону увеличения. Если </w:t>
+      </w:r>
+      <w:r>
+        <w:rPr>
+          <w:i/>
+          <w:lang w:val="en-US"/>
+        </w:rPr>
+        <w:t>D</w:t>
+      </w:r>
+      <w:r>
+        <w:t xml:space="preserve"> &lt;</w:t>
+      </w:r>
+      <w:smartTag w:uri="urn:schemas-microsoft-com:office:smarttags" w:element="metricconverter">
+        <w:smartTagPr>
+          <w:attr w:name="ProductID" w:val="50 мм"/>
+        </w:smartTagPr>
+        <w:r>
+          <w:t>50 мм</w:t>
+        </w:r>
+      </w:smartTag>
+      <w:r>
+        <w:t xml:space="preserve">, рекомендуется выбирать расходомер обтекания </w:t>
+      </w:r>
+      <w:r>
+        <w:rPr>
+          <w:color w:val="000000"/>
+        </w:rPr>
+        <w:t xml:space="preserve">(ротаметр). В случае </w:t>
+      </w:r>
+      <w:r>
+        <w:rPr>
+          <w:i/>
+          <w:iCs/>
+          <w:color w:val="000000"/>
+          <w:lang w:val="en-US"/>
+        </w:rPr>
+        <w:t>D</w:t>
+      </w:r>
+      <w:r>
+        <w:rPr>
+          <w:iCs/>
+          <w:color w:val="000000"/>
+        </w:rPr>
+        <w:t xml:space="preserve"> </w:t>
+      </w:r>
+      <w:r>
+        <w:rPr>
+          <w:color w:val="000000"/>
+        </w:rPr>
+        <w:t>&gt;</w:t>
+      </w:r>
+      <w:smartTag w:uri="urn:schemas-microsoft-com:office:smarttags" w:element="metricconverter">
+        <w:smartTagPr>
+          <w:attr w:name="ProductID" w:val="50 мм"/>
+        </w:smartTagPr>
+        <w:r>
+          <w:rPr>
+            <w:color w:val="000000"/>
+          </w:rPr>
+          <w:t>50 мм</w:t>
+        </w:r>
+      </w:smartTag>
+      <w:r>
+        <w:rPr>
+          <w:color w:val="000000"/>
+        </w:rPr>
+        <w:t>, то следует выбрать расходомер переменного перепада давления.</w:t>
+      </w:r>
+    </w:p>
+    <w:p/>
     <w:p>
       <w:pPr>
         <w:pStyle w:val="a3"/>
@@ -5517,20 +6332,2134 @@
       </w:r>
       <w:bookmarkEnd w:id="2"/>
     </w:p>
-    <w:p>
-      <w:r>
-        <w:t>…</w:t>
-      </w:r>
-    </w:p>
+    <w:tbl>
+      <w:tblPr>
+        <w:tblStyle w:val="ab"/>
+        <w:tblW w:w="0" w:type="auto"/>
+        <w:tblLook w:val="04A0" w:firstRow="1" w:lastRow="0" w:firstColumn="1" w:lastColumn="0" w:noHBand="0" w:noVBand="1"/>
+      </w:tblPr>
+      <w:tblGrid>
+        <w:gridCol w:w="704"/>
+        <w:gridCol w:w="4251"/>
+        <w:gridCol w:w="2478"/>
+        <w:gridCol w:w="2478"/>
+      </w:tblGrid>
+      <w:tr>
+        <w:tc>
+          <w:tcPr>
+            <w:tcW w:w="704" w:type="dxa"/>
+          </w:tcPr>
+          <w:p>
+            <w:pPr>
+              <w:ind w:firstLine="0"/>
+            </w:pPr>
+            <w:r>
+              <w:t>П/П</w:t>
+            </w:r>
+          </w:p>
+        </w:tc>
+        <w:tc>
+          <w:tcPr>
+            <w:tcW w:w="4251" w:type="dxa"/>
+          </w:tcPr>
+          <w:p>
+            <w:pPr>
+              <w:ind w:firstLine="0"/>
+            </w:pPr>
+            <w:r>
+              <w:t>Что контролируется, номер позиции</w:t>
+            </w:r>
+          </w:p>
+        </w:tc>
+        <w:tc>
+          <w:tcPr>
+            <w:tcW w:w="2478" w:type="dxa"/>
+          </w:tcPr>
+          <w:p>
+            <w:pPr>
+              <w:ind w:firstLine="0"/>
+            </w:pPr>
+            <w:r>
+              <w:t>Предельно-доп. параметры</w:t>
+            </w:r>
+          </w:p>
+        </w:tc>
+        <w:tc>
+          <w:tcPr>
+            <w:tcW w:w="2478" w:type="dxa"/>
+          </w:tcPr>
+          <w:p>
+            <w:pPr>
+              <w:ind w:firstLine="0"/>
+            </w:pPr>
+            <w:r>
+              <w:t>Наименование прибора</w:t>
+            </w:r>
+          </w:p>
+        </w:tc>
+      </w:tr>
+      <w:tr>
+        <w:tc>
+          <w:tcPr>
+            <w:tcW w:w="704" w:type="dxa"/>
+          </w:tcPr>
+          <w:p>
+            <w:pPr>
+              <w:ind w:firstLine="0"/>
+            </w:pPr>
+            <w:r>
+              <w:lastRenderedPageBreak/>
+              <w:t>1</w:t>
+            </w:r>
+          </w:p>
+        </w:tc>
+        <w:tc>
+          <w:tcPr>
+            <w:tcW w:w="4251" w:type="dxa"/>
+          </w:tcPr>
+          <w:p>
+            <w:pPr>
+              <w:ind w:firstLine="0"/>
+            </w:pPr>
+            <w:r>
+              <w:t xml:space="preserve">Расход подачи этилена с кислородом в </w:t>
+            </w:r>
+            <w:proofErr w:type="spellStart"/>
+            <w:r>
+              <w:t>о</w:t>
+            </w:r>
+            <w:r>
+              <w:t>гнепреградитель</w:t>
+            </w:r>
+            <w:proofErr w:type="spellEnd"/>
+            <w:r>
+              <w:t xml:space="preserve"> 4/1.6.3</w:t>
+            </w:r>
+            <w:r>
+              <w:t>, поз. 1-1</w:t>
+            </w:r>
+          </w:p>
+        </w:tc>
+        <w:tc>
+          <w:tcPr>
+            <w:tcW w:w="2478" w:type="dxa"/>
+          </w:tcPr>
+          <w:p>
+            <w:pPr>
+              <w:ind w:firstLine="0"/>
+            </w:pPr>
+            <w:r>
+              <w:t>1250 м</w:t>
+            </w:r>
+            <w:r>
+              <w:rPr>
+                <w:vertAlign w:val="superscript"/>
+              </w:rPr>
+              <w:t>3</w:t>
+            </w:r>
+            <w:r>
+              <w:t>/ч</w:t>
+            </w:r>
+          </w:p>
+        </w:tc>
+        <w:tc>
+          <w:tcPr>
+            <w:tcW w:w="2478" w:type="dxa"/>
+          </w:tcPr>
+          <w:p>
+            <w:pPr>
+              <w:ind w:firstLine="0"/>
+            </w:pPr>
+          </w:p>
+        </w:tc>
+      </w:tr>
+      <w:tr>
+        <w:tc>
+          <w:tcPr>
+            <w:tcW w:w="704" w:type="dxa"/>
+          </w:tcPr>
+          <w:p>
+            <w:pPr>
+              <w:ind w:firstLine="0"/>
+            </w:pPr>
+            <w:r>
+              <w:t>2</w:t>
+            </w:r>
+          </w:p>
+        </w:tc>
+        <w:tc>
+          <w:tcPr>
+            <w:tcW w:w="4251" w:type="dxa"/>
+          </w:tcPr>
+          <w:p>
+            <w:pPr>
+              <w:ind w:firstLine="0"/>
+            </w:pPr>
+            <w:r>
+              <w:t xml:space="preserve">Расход подачи этилена с кислородом в </w:t>
+            </w:r>
+            <w:proofErr w:type="spellStart"/>
+            <w:r>
+              <w:t>огнепреградитель</w:t>
+            </w:r>
+            <w:proofErr w:type="spellEnd"/>
+            <w:r>
+              <w:t xml:space="preserve"> 4/1.6.3, поз. </w:t>
+            </w:r>
+            <w:r>
+              <w:t>3</w:t>
+            </w:r>
+            <w:r>
+              <w:t>-1</w:t>
+            </w:r>
+          </w:p>
+        </w:tc>
+        <w:tc>
+          <w:tcPr>
+            <w:tcW w:w="2478" w:type="dxa"/>
+          </w:tcPr>
+          <w:p>
+            <w:pPr>
+              <w:ind w:firstLine="0"/>
+            </w:pPr>
+            <w:r>
+              <w:t>1250 м</w:t>
+            </w:r>
+            <w:r>
+              <w:rPr>
+                <w:vertAlign w:val="superscript"/>
+              </w:rPr>
+              <w:t>3</w:t>
+            </w:r>
+            <w:r>
+              <w:t>/ч</w:t>
+            </w:r>
+          </w:p>
+        </w:tc>
+        <w:tc>
+          <w:tcPr>
+            <w:tcW w:w="2478" w:type="dxa"/>
+          </w:tcPr>
+          <w:p>
+            <w:pPr>
+              <w:ind w:firstLine="0"/>
+            </w:pPr>
+          </w:p>
+        </w:tc>
+      </w:tr>
+      <w:tr>
+        <w:tc>
+          <w:tcPr>
+            <w:tcW w:w="704" w:type="dxa"/>
+          </w:tcPr>
+          <w:p>
+            <w:pPr>
+              <w:ind w:firstLine="0"/>
+            </w:pPr>
+            <w:r>
+              <w:t>3</w:t>
+            </w:r>
+          </w:p>
+        </w:tc>
+        <w:tc>
+          <w:tcPr>
+            <w:tcW w:w="4251" w:type="dxa"/>
+          </w:tcPr>
+          <w:p>
+            <w:pPr>
+              <w:ind w:firstLine="0"/>
+            </w:pPr>
+            <w:r>
+              <w:t xml:space="preserve">Температура </w:t>
+            </w:r>
+            <w:r>
+              <w:t xml:space="preserve">подачи воды в реактор </w:t>
+            </w:r>
+            <w:r>
+              <w:t>4/13 Реактор В-I</w:t>
+            </w:r>
+            <w:r>
+              <w:t>, поз. 7-1</w:t>
+            </w:r>
+          </w:p>
+        </w:tc>
+        <w:tc>
+          <w:tcPr>
+            <w:tcW w:w="2478" w:type="dxa"/>
+          </w:tcPr>
+          <w:p>
+            <w:pPr>
+              <w:ind w:firstLine="0"/>
+            </w:pPr>
+            <w:r>
+              <w:t>90-100</w:t>
+            </w:r>
+            <w:r>
+              <w:t>°С</w:t>
+            </w:r>
+          </w:p>
+        </w:tc>
+        <w:tc>
+          <w:tcPr>
+            <w:tcW w:w="2478" w:type="dxa"/>
+          </w:tcPr>
+          <w:p>
+            <w:pPr>
+              <w:ind w:firstLine="0"/>
+            </w:pPr>
+          </w:p>
+        </w:tc>
+      </w:tr>
+      <w:tr>
+        <w:tc>
+          <w:tcPr>
+            <w:tcW w:w="704" w:type="dxa"/>
+          </w:tcPr>
+          <w:p>
+            <w:pPr>
+              <w:ind w:firstLine="0"/>
+            </w:pPr>
+            <w:r>
+              <w:t>4</w:t>
+            </w:r>
+          </w:p>
+        </w:tc>
+        <w:tc>
+          <w:tcPr>
+            <w:tcW w:w="4251" w:type="dxa"/>
+          </w:tcPr>
+          <w:p>
+            <w:pPr>
+              <w:ind w:firstLine="0"/>
+            </w:pPr>
+            <w:r>
+              <w:t xml:space="preserve">Давление в трубопроводе подачи воды в </w:t>
+            </w:r>
+            <w:r>
+              <w:t>реактор 4/13 Реактор В-I,</w:t>
+            </w:r>
+            <w:r>
+              <w:t xml:space="preserve"> поз. 11-1</w:t>
+            </w:r>
+          </w:p>
+        </w:tc>
+        <w:tc>
+          <w:tcPr>
+            <w:tcW w:w="2478" w:type="dxa"/>
+          </w:tcPr>
+          <w:p>
+            <w:pPr>
+              <w:ind w:firstLine="0"/>
+            </w:pPr>
+            <w:r>
+              <w:t>10-13кгс/см2</w:t>
+            </w:r>
+          </w:p>
+        </w:tc>
+        <w:tc>
+          <w:tcPr>
+            <w:tcW w:w="2478" w:type="dxa"/>
+          </w:tcPr>
+          <w:p>
+            <w:pPr>
+              <w:ind w:firstLine="0"/>
+            </w:pPr>
+          </w:p>
+        </w:tc>
+      </w:tr>
+      <w:tr>
+        <w:tc>
+          <w:tcPr>
+            <w:tcW w:w="704" w:type="dxa"/>
+          </w:tcPr>
+          <w:p>
+            <w:pPr>
+              <w:ind w:firstLine="0"/>
+            </w:pPr>
+            <w:r>
+              <w:t>5</w:t>
+            </w:r>
+          </w:p>
+        </w:tc>
+        <w:tc>
+          <w:tcPr>
+            <w:tcW w:w="4251" w:type="dxa"/>
+          </w:tcPr>
+          <w:p>
+            <w:pPr>
+              <w:ind w:firstLine="0"/>
+            </w:pPr>
+            <w:r>
+              <w:t xml:space="preserve">Температура подачи воды в реактор 4/13 Реактор В-I, поз. </w:t>
+            </w:r>
+            <w:r>
+              <w:t>10</w:t>
+            </w:r>
+            <w:r>
+              <w:t>-1</w:t>
+            </w:r>
+          </w:p>
+        </w:tc>
+        <w:tc>
+          <w:tcPr>
+            <w:tcW w:w="2478" w:type="dxa"/>
+          </w:tcPr>
+          <w:p>
+            <w:pPr>
+              <w:ind w:firstLine="0"/>
+            </w:pPr>
+            <w:r>
+              <w:t>90-100°С</w:t>
+            </w:r>
+          </w:p>
+        </w:tc>
+        <w:tc>
+          <w:tcPr>
+            <w:tcW w:w="2478" w:type="dxa"/>
+          </w:tcPr>
+          <w:p>
+            <w:pPr>
+              <w:ind w:firstLine="0"/>
+            </w:pPr>
+          </w:p>
+        </w:tc>
+      </w:tr>
+      <w:tr>
+        <w:tc>
+          <w:tcPr>
+            <w:tcW w:w="704" w:type="dxa"/>
+          </w:tcPr>
+          <w:p>
+            <w:pPr>
+              <w:ind w:firstLine="0"/>
+            </w:pPr>
+            <w:r>
+              <w:t>6</w:t>
+            </w:r>
+          </w:p>
+        </w:tc>
+        <w:tc>
+          <w:tcPr>
+            <w:tcW w:w="4251" w:type="dxa"/>
+          </w:tcPr>
+          <w:p>
+            <w:pPr>
+              <w:ind w:firstLine="0"/>
+            </w:pPr>
+            <w:r>
+              <w:t xml:space="preserve">Расход подачи </w:t>
+            </w:r>
+            <w:r>
+              <w:t>воды</w:t>
+            </w:r>
+            <w:r>
+              <w:t xml:space="preserve"> в реактор 4/13 Реактор В-I, поз. </w:t>
+            </w:r>
+            <w:r>
+              <w:t>1</w:t>
+            </w:r>
+            <w:r>
+              <w:t>3-1</w:t>
+            </w:r>
+          </w:p>
+        </w:tc>
+        <w:tc>
+          <w:tcPr>
+            <w:tcW w:w="2478" w:type="dxa"/>
+          </w:tcPr>
+          <w:p>
+            <w:pPr>
+              <w:ind w:firstLine="0"/>
+            </w:pPr>
+            <w:r>
+              <w:t>1250 м</w:t>
+            </w:r>
+            <w:r>
+              <w:rPr>
+                <w:vertAlign w:val="superscript"/>
+              </w:rPr>
+              <w:t>3</w:t>
+            </w:r>
+            <w:r>
+              <w:t>/ч</w:t>
+            </w:r>
+          </w:p>
+        </w:tc>
+        <w:tc>
+          <w:tcPr>
+            <w:tcW w:w="2478" w:type="dxa"/>
+          </w:tcPr>
+          <w:p>
+            <w:pPr>
+              <w:ind w:firstLine="0"/>
+            </w:pPr>
+          </w:p>
+        </w:tc>
+      </w:tr>
+      <w:tr>
+        <w:tc>
+          <w:tcPr>
+            <w:tcW w:w="704" w:type="dxa"/>
+          </w:tcPr>
+          <w:p>
+            <w:pPr>
+              <w:ind w:firstLine="0"/>
+            </w:pPr>
+            <w:r>
+              <w:t>7</w:t>
+            </w:r>
+          </w:p>
+        </w:tc>
+        <w:tc>
+          <w:tcPr>
+            <w:tcW w:w="4251" w:type="dxa"/>
+          </w:tcPr>
+          <w:p>
+            <w:pPr>
+              <w:ind w:firstLine="0"/>
+            </w:pPr>
+            <w:r>
+              <w:t xml:space="preserve">Расход подачи воды в реактор 4/13 Реактор В-I, поз. </w:t>
+            </w:r>
+            <w:r>
+              <w:t>15</w:t>
+            </w:r>
+            <w:r>
+              <w:t>-1</w:t>
+            </w:r>
+          </w:p>
+        </w:tc>
+        <w:tc>
+          <w:tcPr>
+            <w:tcW w:w="2478" w:type="dxa"/>
+          </w:tcPr>
+          <w:p>
+            <w:pPr>
+              <w:ind w:firstLine="0"/>
+            </w:pPr>
+            <w:r>
+              <w:t>1250 м</w:t>
+            </w:r>
+            <w:r>
+              <w:rPr>
+                <w:vertAlign w:val="superscript"/>
+              </w:rPr>
+              <w:t>3</w:t>
+            </w:r>
+            <w:r>
+              <w:t>/ч</w:t>
+            </w:r>
+          </w:p>
+        </w:tc>
+        <w:tc>
+          <w:tcPr>
+            <w:tcW w:w="2478" w:type="dxa"/>
+          </w:tcPr>
+          <w:p>
+            <w:pPr>
+              <w:ind w:firstLine="0"/>
+            </w:pPr>
+          </w:p>
+        </w:tc>
+      </w:tr>
+      <w:tr>
+        <w:tc>
+          <w:tcPr>
+            <w:tcW w:w="704" w:type="dxa"/>
+          </w:tcPr>
+          <w:p>
+            <w:pPr>
+              <w:ind w:firstLine="0"/>
+            </w:pPr>
+            <w:r>
+              <w:t>8</w:t>
+            </w:r>
+          </w:p>
+        </w:tc>
+        <w:tc>
+          <w:tcPr>
+            <w:tcW w:w="4251" w:type="dxa"/>
+          </w:tcPr>
+          <w:p>
+            <w:pPr>
+              <w:ind w:firstLine="0"/>
+            </w:pPr>
+            <w:r>
+              <w:t xml:space="preserve">Давление в трубопроводе подачи воды в </w:t>
+            </w:r>
+            <w:r>
+              <w:t>циклонном сепараторе</w:t>
+            </w:r>
+            <w:bookmarkStart w:id="3" w:name="_GoBack"/>
+            <w:bookmarkEnd w:id="3"/>
+            <w:r>
+              <w:t xml:space="preserve"> Е-5</w:t>
+            </w:r>
+            <w:r>
+              <w:t>, поз. 1</w:t>
+            </w:r>
+            <w:r>
+              <w:t>7</w:t>
+            </w:r>
+            <w:r>
+              <w:t>-1</w:t>
+            </w:r>
+          </w:p>
+        </w:tc>
+        <w:tc>
+          <w:tcPr>
+            <w:tcW w:w="2478" w:type="dxa"/>
+          </w:tcPr>
+          <w:p>
+            <w:pPr>
+              <w:ind w:firstLine="0"/>
+            </w:pPr>
+            <w:r>
+              <w:rPr>
+                <w:color w:val="000000"/>
+              </w:rPr>
+              <w:t>1-8,5 кг/см</w:t>
+            </w:r>
+            <w:r>
+              <w:rPr>
+                <w:color w:val="000000"/>
+                <w:vertAlign w:val="superscript"/>
+              </w:rPr>
+              <w:t>2</w:t>
+            </w:r>
+          </w:p>
+        </w:tc>
+        <w:tc>
+          <w:tcPr>
+            <w:tcW w:w="2478" w:type="dxa"/>
+          </w:tcPr>
+          <w:p>
+            <w:pPr>
+              <w:ind w:firstLine="0"/>
+            </w:pPr>
+          </w:p>
+        </w:tc>
+      </w:tr>
+      <w:tr>
+        <w:tc>
+          <w:tcPr>
+            <w:tcW w:w="704" w:type="dxa"/>
+          </w:tcPr>
+          <w:p>
+            <w:pPr>
+              <w:ind w:firstLine="0"/>
+            </w:pPr>
+            <w:r>
+              <w:t>9</w:t>
+            </w:r>
+          </w:p>
+        </w:tc>
+        <w:tc>
+          <w:tcPr>
+            <w:tcW w:w="4251" w:type="dxa"/>
+          </w:tcPr>
+          <w:p>
+            <w:pPr>
+              <w:ind w:firstLine="0"/>
+            </w:pPr>
+            <w:r>
+              <w:t xml:space="preserve">Расход подачи из </w:t>
+            </w:r>
+            <w:proofErr w:type="spellStart"/>
+            <w:r>
+              <w:t>огнепреградитель</w:t>
+            </w:r>
+            <w:proofErr w:type="spellEnd"/>
+            <w:r>
+              <w:t xml:space="preserve"> </w:t>
+            </w:r>
+            <w:r>
+              <w:t>4/1.6.3</w:t>
+            </w:r>
+            <w:r>
+              <w:t xml:space="preserve"> </w:t>
+            </w:r>
+            <w:r>
+              <w:t>кислорода с этиленом</w:t>
+            </w:r>
+            <w:r>
+              <w:t xml:space="preserve"> в реактор 4/13 Реактор В-I, поз. </w:t>
+            </w:r>
+            <w:r>
+              <w:t>2</w:t>
+            </w:r>
+            <w:r>
+              <w:t>1-1</w:t>
+            </w:r>
+          </w:p>
+        </w:tc>
+        <w:tc>
+          <w:tcPr>
+            <w:tcW w:w="2478" w:type="dxa"/>
+          </w:tcPr>
+          <w:p>
+            <w:pPr>
+              <w:ind w:firstLine="0"/>
+            </w:pPr>
+            <w:r>
+              <w:t>1250 м</w:t>
+            </w:r>
+            <w:r>
+              <w:rPr>
+                <w:vertAlign w:val="superscript"/>
+              </w:rPr>
+              <w:t>3</w:t>
+            </w:r>
+            <w:r>
+              <w:t>/ч</w:t>
+            </w:r>
+          </w:p>
+        </w:tc>
+        <w:tc>
+          <w:tcPr>
+            <w:tcW w:w="2478" w:type="dxa"/>
+          </w:tcPr>
+          <w:p>
+            <w:pPr>
+              <w:ind w:firstLine="0"/>
+            </w:pPr>
+          </w:p>
+        </w:tc>
+      </w:tr>
+      <w:tr>
+        <w:tc>
+          <w:tcPr>
+            <w:tcW w:w="704" w:type="dxa"/>
+          </w:tcPr>
+          <w:p>
+            <w:pPr>
+              <w:ind w:firstLine="0"/>
+            </w:pPr>
+            <w:r>
+              <w:t>10</w:t>
+            </w:r>
+          </w:p>
+        </w:tc>
+        <w:tc>
+          <w:tcPr>
+            <w:tcW w:w="4251" w:type="dxa"/>
+          </w:tcPr>
+          <w:p>
+            <w:pPr>
+              <w:ind w:firstLine="0"/>
+            </w:pPr>
+            <w:r>
+              <w:t xml:space="preserve">Температура подачи </w:t>
+            </w:r>
+            <w:r>
+              <w:t xml:space="preserve">из </w:t>
+            </w:r>
+            <w:proofErr w:type="spellStart"/>
+            <w:r>
+              <w:t>огнепреградитель</w:t>
+            </w:r>
+            <w:proofErr w:type="spellEnd"/>
+            <w:r>
+              <w:t xml:space="preserve"> </w:t>
+            </w:r>
+            <w:r>
+              <w:t>4/1.6.3</w:t>
+            </w:r>
+            <w:r>
+              <w:t xml:space="preserve"> </w:t>
+            </w:r>
+            <w:r>
+              <w:t>кислорода с этиленом</w:t>
+            </w:r>
+            <w:r>
+              <w:t xml:space="preserve"> в реактор 4/13 Реактор В-I, поз. </w:t>
+            </w:r>
+            <w:r>
+              <w:t>23</w:t>
+            </w:r>
+            <w:r>
+              <w:t>-1</w:t>
+            </w:r>
+          </w:p>
+        </w:tc>
+        <w:tc>
+          <w:tcPr>
+            <w:tcW w:w="2478" w:type="dxa"/>
+          </w:tcPr>
+          <w:p>
+            <w:pPr>
+              <w:ind w:firstLine="0"/>
+            </w:pPr>
+            <w:r>
+              <w:t>90-100°С</w:t>
+            </w:r>
+          </w:p>
+        </w:tc>
+        <w:tc>
+          <w:tcPr>
+            <w:tcW w:w="2478" w:type="dxa"/>
+          </w:tcPr>
+          <w:p>
+            <w:pPr>
+              <w:ind w:firstLine="0"/>
+            </w:pPr>
+          </w:p>
+        </w:tc>
+      </w:tr>
+      <w:tr>
+        <w:tc>
+          <w:tcPr>
+            <w:tcW w:w="704" w:type="dxa"/>
+          </w:tcPr>
+          <w:p>
+            <w:pPr>
+              <w:ind w:firstLine="0"/>
+            </w:pPr>
+            <w:r>
+              <w:lastRenderedPageBreak/>
+              <w:t>11</w:t>
+            </w:r>
+          </w:p>
+        </w:tc>
+        <w:tc>
+          <w:tcPr>
+            <w:tcW w:w="4251" w:type="dxa"/>
+          </w:tcPr>
+          <w:p>
+            <w:pPr>
+              <w:ind w:firstLine="0"/>
+            </w:pPr>
+            <w:r>
+              <w:t xml:space="preserve">Давление в </w:t>
+            </w:r>
+            <w:r>
+              <w:t xml:space="preserve">емкости </w:t>
+            </w:r>
+            <w:r>
+              <w:t>E-4.3, поз.</w:t>
+            </w:r>
+            <w:r>
+              <w:t xml:space="preserve"> 24</w:t>
+            </w:r>
+            <w:r>
+              <w:t>-1</w:t>
+            </w:r>
+          </w:p>
+        </w:tc>
+        <w:tc>
+          <w:tcPr>
+            <w:tcW w:w="2478" w:type="dxa"/>
+          </w:tcPr>
+          <w:p>
+            <w:pPr>
+              <w:ind w:firstLine="0"/>
+            </w:pPr>
+            <w:r>
+              <w:t>150-250 кгс/см2</w:t>
+            </w:r>
+          </w:p>
+        </w:tc>
+        <w:tc>
+          <w:tcPr>
+            <w:tcW w:w="2478" w:type="dxa"/>
+          </w:tcPr>
+          <w:p>
+            <w:pPr>
+              <w:ind w:firstLine="0"/>
+            </w:pPr>
+          </w:p>
+        </w:tc>
+      </w:tr>
+      <w:tr>
+        <w:tc>
+          <w:tcPr>
+            <w:tcW w:w="704" w:type="dxa"/>
+          </w:tcPr>
+          <w:p>
+            <w:pPr>
+              <w:ind w:firstLine="0"/>
+            </w:pPr>
+            <w:r>
+              <w:t>12</w:t>
+            </w:r>
+          </w:p>
+        </w:tc>
+        <w:tc>
+          <w:tcPr>
+            <w:tcW w:w="4251" w:type="dxa"/>
+          </w:tcPr>
+          <w:p>
+            <w:pPr>
+              <w:ind w:firstLine="0"/>
+            </w:pPr>
+            <w:r>
+              <w:t xml:space="preserve">Температура </w:t>
+            </w:r>
+            <w:r>
+              <w:t xml:space="preserve">подачи воды из </w:t>
+            </w:r>
+            <w:r>
+              <w:t>реактор</w:t>
+            </w:r>
+            <w:r>
+              <w:t xml:space="preserve">а в </w:t>
+            </w:r>
+            <w:r>
+              <w:t>циклонном сепараторе</w:t>
+            </w:r>
+            <w:r>
+              <w:t xml:space="preserve"> </w:t>
+            </w:r>
+            <w:r>
+              <w:t xml:space="preserve">E-4.3, поз. </w:t>
+            </w:r>
+            <w:r>
+              <w:t>26</w:t>
+            </w:r>
+            <w:r>
+              <w:t>-1</w:t>
+            </w:r>
+          </w:p>
+        </w:tc>
+        <w:tc>
+          <w:tcPr>
+            <w:tcW w:w="2478" w:type="dxa"/>
+          </w:tcPr>
+          <w:p>
+            <w:pPr>
+              <w:ind w:firstLine="0"/>
+            </w:pPr>
+            <w:r>
+              <w:t>90-100°С</w:t>
+            </w:r>
+          </w:p>
+        </w:tc>
+        <w:tc>
+          <w:tcPr>
+            <w:tcW w:w="2478" w:type="dxa"/>
+          </w:tcPr>
+          <w:p>
+            <w:pPr>
+              <w:ind w:firstLine="0"/>
+            </w:pPr>
+          </w:p>
+        </w:tc>
+      </w:tr>
+      <w:tr>
+        <w:tc>
+          <w:tcPr>
+            <w:tcW w:w="704" w:type="dxa"/>
+          </w:tcPr>
+          <w:p>
+            <w:pPr>
+              <w:ind w:firstLine="0"/>
+            </w:pPr>
+            <w:r>
+              <w:t>13</w:t>
+            </w:r>
+          </w:p>
+        </w:tc>
+        <w:tc>
+          <w:tcPr>
+            <w:tcW w:w="4251" w:type="dxa"/>
+          </w:tcPr>
+          <w:p>
+            <w:pPr>
+              <w:ind w:firstLine="0"/>
+            </w:pPr>
+            <w:r>
+              <w:t xml:space="preserve">Температура </w:t>
+            </w:r>
+            <w:r>
+              <w:t>в</w:t>
+            </w:r>
+            <w:r>
+              <w:t xml:space="preserve"> 4/13 Реактор В-I, поз. </w:t>
+            </w:r>
+            <w:r>
+              <w:t>27</w:t>
+            </w:r>
+            <w:r>
+              <w:t>-1</w:t>
+            </w:r>
+          </w:p>
+        </w:tc>
+        <w:tc>
+          <w:tcPr>
+            <w:tcW w:w="2478" w:type="dxa"/>
+          </w:tcPr>
+          <w:p>
+            <w:pPr>
+              <w:ind w:firstLine="0"/>
+            </w:pPr>
+            <w:r>
+              <w:t>150-280</w:t>
+            </w:r>
+            <w:r>
+              <w:rPr>
+                <w:rFonts w:cs="Times New Roman"/>
+              </w:rPr>
+              <w:t>°</w:t>
+            </w:r>
+            <w:r>
+              <w:t>С</w:t>
+            </w:r>
+          </w:p>
+        </w:tc>
+        <w:tc>
+          <w:tcPr>
+            <w:tcW w:w="2478" w:type="dxa"/>
+          </w:tcPr>
+          <w:p>
+            <w:pPr>
+              <w:ind w:firstLine="0"/>
+            </w:pPr>
+          </w:p>
+        </w:tc>
+      </w:tr>
+      <w:tr>
+        <w:tc>
+          <w:tcPr>
+            <w:tcW w:w="704" w:type="dxa"/>
+          </w:tcPr>
+          <w:p>
+            <w:pPr>
+              <w:ind w:firstLine="0"/>
+            </w:pPr>
+            <w:r>
+              <w:t>14</w:t>
+            </w:r>
+          </w:p>
+        </w:tc>
+        <w:tc>
+          <w:tcPr>
+            <w:tcW w:w="4251" w:type="dxa"/>
+          </w:tcPr>
+          <w:p>
+            <w:pPr>
+              <w:ind w:firstLine="0"/>
+            </w:pPr>
+            <w:r>
+              <w:t>Температура в 4/13 Реактор В-I, поз. 2</w:t>
+            </w:r>
+            <w:r>
+              <w:t>8</w:t>
+            </w:r>
+            <w:r>
+              <w:t>-1</w:t>
+            </w:r>
+          </w:p>
+        </w:tc>
+        <w:tc>
+          <w:tcPr>
+            <w:tcW w:w="2478" w:type="dxa"/>
+          </w:tcPr>
+          <w:p>
+            <w:pPr>
+              <w:ind w:firstLine="0"/>
+            </w:pPr>
+            <w:r>
+              <w:t>150-280</w:t>
+            </w:r>
+            <w:r>
+              <w:rPr>
+                <w:rFonts w:cs="Times New Roman"/>
+              </w:rPr>
+              <w:t>°</w:t>
+            </w:r>
+            <w:r>
+              <w:t>С</w:t>
+            </w:r>
+          </w:p>
+        </w:tc>
+        <w:tc>
+          <w:tcPr>
+            <w:tcW w:w="2478" w:type="dxa"/>
+          </w:tcPr>
+          <w:p>
+            <w:pPr>
+              <w:ind w:firstLine="0"/>
+            </w:pPr>
+          </w:p>
+        </w:tc>
+      </w:tr>
+      <w:tr>
+        <w:tc>
+          <w:tcPr>
+            <w:tcW w:w="704" w:type="dxa"/>
+          </w:tcPr>
+          <w:p>
+            <w:pPr>
+              <w:ind w:firstLine="0"/>
+            </w:pPr>
+            <w:r>
+              <w:t>15</w:t>
+            </w:r>
+          </w:p>
+        </w:tc>
+        <w:tc>
+          <w:tcPr>
+            <w:tcW w:w="4251" w:type="dxa"/>
+          </w:tcPr>
+          <w:p>
+            <w:pPr>
+              <w:ind w:firstLine="0"/>
+            </w:pPr>
+            <w:r>
+              <w:t xml:space="preserve">Температура в 4/13 Реактор В-I, поз. </w:t>
+            </w:r>
+            <w:r>
+              <w:t>30</w:t>
+            </w:r>
+            <w:r>
+              <w:t>-1</w:t>
+            </w:r>
+          </w:p>
+        </w:tc>
+        <w:tc>
+          <w:tcPr>
+            <w:tcW w:w="2478" w:type="dxa"/>
+          </w:tcPr>
+          <w:p>
+            <w:pPr>
+              <w:ind w:firstLine="0"/>
+            </w:pPr>
+            <w:r>
+              <w:t>150-280</w:t>
+            </w:r>
+            <w:r>
+              <w:rPr>
+                <w:rFonts w:cs="Times New Roman"/>
+              </w:rPr>
+              <w:t>°</w:t>
+            </w:r>
+            <w:r>
+              <w:t>С</w:t>
+            </w:r>
+          </w:p>
+        </w:tc>
+        <w:tc>
+          <w:tcPr>
+            <w:tcW w:w="2478" w:type="dxa"/>
+          </w:tcPr>
+          <w:p>
+            <w:pPr>
+              <w:ind w:firstLine="0"/>
+            </w:pPr>
+          </w:p>
+        </w:tc>
+      </w:tr>
+      <w:tr>
+        <w:tc>
+          <w:tcPr>
+            <w:tcW w:w="704" w:type="dxa"/>
+          </w:tcPr>
+          <w:p>
+            <w:pPr>
+              <w:ind w:firstLine="0"/>
+            </w:pPr>
+            <w:r>
+              <w:t>16</w:t>
+            </w:r>
+          </w:p>
+        </w:tc>
+        <w:tc>
+          <w:tcPr>
+            <w:tcW w:w="4251" w:type="dxa"/>
+          </w:tcPr>
+          <w:p>
+            <w:pPr>
+              <w:ind w:firstLine="0"/>
+            </w:pPr>
+            <w:r>
+              <w:t xml:space="preserve">Температура в 4/13 Реактор В-I, поз. </w:t>
+            </w:r>
+            <w:r>
+              <w:t>32</w:t>
+            </w:r>
+            <w:r>
+              <w:t>-1</w:t>
+            </w:r>
+          </w:p>
+        </w:tc>
+        <w:tc>
+          <w:tcPr>
+            <w:tcW w:w="2478" w:type="dxa"/>
+          </w:tcPr>
+          <w:p>
+            <w:pPr>
+              <w:ind w:firstLine="0"/>
+            </w:pPr>
+            <w:r>
+              <w:t>150-280</w:t>
+            </w:r>
+            <w:r>
+              <w:rPr>
+                <w:rFonts w:cs="Times New Roman"/>
+              </w:rPr>
+              <w:t>°</w:t>
+            </w:r>
+            <w:r>
+              <w:t>С</w:t>
+            </w:r>
+          </w:p>
+        </w:tc>
+        <w:tc>
+          <w:tcPr>
+            <w:tcW w:w="2478" w:type="dxa"/>
+          </w:tcPr>
+          <w:p>
+            <w:pPr>
+              <w:ind w:firstLine="0"/>
+            </w:pPr>
+          </w:p>
+        </w:tc>
+      </w:tr>
+      <w:tr>
+        <w:tc>
+          <w:tcPr>
+            <w:tcW w:w="704" w:type="dxa"/>
+          </w:tcPr>
+          <w:p>
+            <w:pPr>
+              <w:ind w:firstLine="0"/>
+            </w:pPr>
+            <w:r>
+              <w:t>17</w:t>
+            </w:r>
+          </w:p>
+        </w:tc>
+        <w:tc>
+          <w:tcPr>
+            <w:tcW w:w="4251" w:type="dxa"/>
+          </w:tcPr>
+          <w:p>
+            <w:pPr>
+              <w:ind w:firstLine="0"/>
+            </w:pPr>
+            <w:r>
+              <w:t xml:space="preserve">Температура в 4/13 Реактор В-I, поз. </w:t>
+            </w:r>
+            <w:r>
+              <w:t>33</w:t>
+            </w:r>
+            <w:r>
+              <w:t>-1</w:t>
+            </w:r>
+          </w:p>
+        </w:tc>
+        <w:tc>
+          <w:tcPr>
+            <w:tcW w:w="2478" w:type="dxa"/>
+          </w:tcPr>
+          <w:p>
+            <w:pPr>
+              <w:ind w:firstLine="0"/>
+            </w:pPr>
+            <w:r>
+              <w:t>150-280</w:t>
+            </w:r>
+            <w:r>
+              <w:rPr>
+                <w:rFonts w:cs="Times New Roman"/>
+              </w:rPr>
+              <w:t>°</w:t>
+            </w:r>
+            <w:r>
+              <w:t>С</w:t>
+            </w:r>
+          </w:p>
+        </w:tc>
+        <w:tc>
+          <w:tcPr>
+            <w:tcW w:w="2478" w:type="dxa"/>
+          </w:tcPr>
+          <w:p>
+            <w:pPr>
+              <w:ind w:firstLine="0"/>
+            </w:pPr>
+          </w:p>
+        </w:tc>
+      </w:tr>
+      <w:tr>
+        <w:tc>
+          <w:tcPr>
+            <w:tcW w:w="704" w:type="dxa"/>
+          </w:tcPr>
+          <w:p>
+            <w:pPr>
+              <w:ind w:firstLine="0"/>
+            </w:pPr>
+            <w:r>
+              <w:t>18</w:t>
+            </w:r>
+          </w:p>
+        </w:tc>
+        <w:tc>
+          <w:tcPr>
+            <w:tcW w:w="4251" w:type="dxa"/>
+          </w:tcPr>
+          <w:p>
+            <w:pPr>
+              <w:ind w:firstLine="0"/>
+            </w:pPr>
+            <w:r>
+              <w:t xml:space="preserve">Температура в 4/13 Реактор В-I, поз. </w:t>
+            </w:r>
+            <w:r>
+              <w:t>34</w:t>
+            </w:r>
+            <w:r>
+              <w:t>-1</w:t>
+            </w:r>
+          </w:p>
+        </w:tc>
+        <w:tc>
+          <w:tcPr>
+            <w:tcW w:w="2478" w:type="dxa"/>
+          </w:tcPr>
+          <w:p>
+            <w:pPr>
+              <w:ind w:firstLine="0"/>
+            </w:pPr>
+            <w:r>
+              <w:t>150-280</w:t>
+            </w:r>
+            <w:r>
+              <w:rPr>
+                <w:rFonts w:cs="Times New Roman"/>
+              </w:rPr>
+              <w:t>°</w:t>
+            </w:r>
+            <w:r>
+              <w:t>С</w:t>
+            </w:r>
+          </w:p>
+        </w:tc>
+        <w:tc>
+          <w:tcPr>
+            <w:tcW w:w="2478" w:type="dxa"/>
+          </w:tcPr>
+          <w:p>
+            <w:pPr>
+              <w:ind w:firstLine="0"/>
+            </w:pPr>
+          </w:p>
+        </w:tc>
+      </w:tr>
+      <w:tr>
+        <w:tc>
+          <w:tcPr>
+            <w:tcW w:w="704" w:type="dxa"/>
+          </w:tcPr>
+          <w:p>
+            <w:pPr>
+              <w:ind w:firstLine="0"/>
+            </w:pPr>
+            <w:r>
+              <w:t>19</w:t>
+            </w:r>
+          </w:p>
+        </w:tc>
+        <w:tc>
+          <w:tcPr>
+            <w:tcW w:w="4251" w:type="dxa"/>
+          </w:tcPr>
+          <w:p>
+            <w:pPr>
+              <w:ind w:firstLine="0"/>
+            </w:pPr>
+            <w:r>
+              <w:t xml:space="preserve">Температура в 4/13 Реактор В-I, поз. </w:t>
+            </w:r>
+            <w:r>
+              <w:t>35</w:t>
+            </w:r>
+            <w:r>
+              <w:t>-1</w:t>
+            </w:r>
+          </w:p>
+        </w:tc>
+        <w:tc>
+          <w:tcPr>
+            <w:tcW w:w="2478" w:type="dxa"/>
+          </w:tcPr>
+          <w:p>
+            <w:pPr>
+              <w:ind w:firstLine="0"/>
+            </w:pPr>
+            <w:r>
+              <w:t>150-280</w:t>
+            </w:r>
+            <w:r>
+              <w:rPr>
+                <w:rFonts w:cs="Times New Roman"/>
+              </w:rPr>
+              <w:t>°</w:t>
+            </w:r>
+            <w:r>
+              <w:t>С</w:t>
+            </w:r>
+          </w:p>
+        </w:tc>
+        <w:tc>
+          <w:tcPr>
+            <w:tcW w:w="2478" w:type="dxa"/>
+          </w:tcPr>
+          <w:p>
+            <w:pPr>
+              <w:ind w:firstLine="0"/>
+            </w:pPr>
+          </w:p>
+        </w:tc>
+      </w:tr>
+      <w:tr>
+        <w:tc>
+          <w:tcPr>
+            <w:tcW w:w="704" w:type="dxa"/>
+          </w:tcPr>
+          <w:p>
+            <w:pPr>
+              <w:ind w:firstLine="0"/>
+            </w:pPr>
+            <w:r>
+              <w:t>20</w:t>
+            </w:r>
+          </w:p>
+        </w:tc>
+        <w:tc>
+          <w:tcPr>
+            <w:tcW w:w="4251" w:type="dxa"/>
+          </w:tcPr>
+          <w:p>
+            <w:pPr>
+              <w:ind w:firstLine="0"/>
+            </w:pPr>
+            <w:r>
+              <w:t>Давление в емкости E-4.</w:t>
+            </w:r>
+            <w:r>
+              <w:t>2</w:t>
+            </w:r>
+            <w:r>
+              <w:t>, поз.</w:t>
+            </w:r>
+            <w:r>
+              <w:t xml:space="preserve"> 37</w:t>
+            </w:r>
+            <w:r>
+              <w:t>-1</w:t>
+            </w:r>
+          </w:p>
+        </w:tc>
+        <w:tc>
+          <w:tcPr>
+            <w:tcW w:w="2478" w:type="dxa"/>
+          </w:tcPr>
+          <w:p>
+            <w:pPr>
+              <w:ind w:firstLine="0"/>
+            </w:pPr>
+            <w:r>
+              <w:t>150-250 кгс/см2</w:t>
+            </w:r>
+          </w:p>
+        </w:tc>
+        <w:tc>
+          <w:tcPr>
+            <w:tcW w:w="2478" w:type="dxa"/>
+          </w:tcPr>
+          <w:p>
+            <w:pPr>
+              <w:ind w:firstLine="0"/>
+            </w:pPr>
+          </w:p>
+        </w:tc>
+      </w:tr>
+      <w:tr>
+        <w:tc>
+          <w:tcPr>
+            <w:tcW w:w="704" w:type="dxa"/>
+          </w:tcPr>
+          <w:p>
+            <w:pPr>
+              <w:ind w:firstLine="0"/>
+            </w:pPr>
+            <w:r>
+              <w:t>21</w:t>
+            </w:r>
+          </w:p>
+        </w:tc>
+        <w:tc>
+          <w:tcPr>
+            <w:tcW w:w="4251" w:type="dxa"/>
+          </w:tcPr>
+          <w:p>
+            <w:pPr>
+              <w:ind w:firstLine="0"/>
+            </w:pPr>
+            <w:r>
+              <w:t>Температура подачи воды из реактора в циклонном сепараторе E-4.</w:t>
+            </w:r>
+            <w:r>
+              <w:t>2</w:t>
+            </w:r>
+            <w:r>
+              <w:t xml:space="preserve">, поз. </w:t>
+            </w:r>
+            <w:r>
+              <w:t>39</w:t>
+            </w:r>
+            <w:r>
+              <w:t>-1</w:t>
+            </w:r>
+          </w:p>
+        </w:tc>
+        <w:tc>
+          <w:tcPr>
+            <w:tcW w:w="2478" w:type="dxa"/>
+          </w:tcPr>
+          <w:p>
+            <w:pPr>
+              <w:ind w:firstLine="0"/>
+            </w:pPr>
+            <w:r>
+              <w:t>90-100°С</w:t>
+            </w:r>
+          </w:p>
+        </w:tc>
+        <w:tc>
+          <w:tcPr>
+            <w:tcW w:w="2478" w:type="dxa"/>
+          </w:tcPr>
+          <w:p>
+            <w:pPr>
+              <w:ind w:firstLine="0"/>
+            </w:pPr>
+          </w:p>
+        </w:tc>
+      </w:tr>
+      <w:tr>
+        <w:tc>
+          <w:tcPr>
+            <w:tcW w:w="704" w:type="dxa"/>
+          </w:tcPr>
+          <w:p>
+            <w:pPr>
+              <w:ind w:firstLine="0"/>
+            </w:pPr>
+            <w:r>
+              <w:t>22</w:t>
+            </w:r>
+          </w:p>
+        </w:tc>
+        <w:tc>
+          <w:tcPr>
+            <w:tcW w:w="4251" w:type="dxa"/>
+          </w:tcPr>
+          <w:p>
+            <w:pPr>
+              <w:ind w:firstLine="0"/>
+            </w:pPr>
+            <w:r>
+              <w:t xml:space="preserve">Температура в 4/13 Реактор В-I, поз. </w:t>
+            </w:r>
+            <w:r>
+              <w:t>40</w:t>
+            </w:r>
+            <w:r>
+              <w:t>-1</w:t>
+            </w:r>
+          </w:p>
+        </w:tc>
+        <w:tc>
+          <w:tcPr>
+            <w:tcW w:w="2478" w:type="dxa"/>
+          </w:tcPr>
+          <w:p>
+            <w:pPr>
+              <w:ind w:firstLine="0"/>
+            </w:pPr>
+            <w:r>
+              <w:t>150-280</w:t>
+            </w:r>
+            <w:r>
+              <w:rPr>
+                <w:rFonts w:cs="Times New Roman"/>
+              </w:rPr>
+              <w:t>°</w:t>
+            </w:r>
+            <w:r>
+              <w:t>С</w:t>
+            </w:r>
+          </w:p>
+        </w:tc>
+        <w:tc>
+          <w:tcPr>
+            <w:tcW w:w="2478" w:type="dxa"/>
+          </w:tcPr>
+          <w:p>
+            <w:pPr>
+              <w:ind w:firstLine="0"/>
+            </w:pPr>
+          </w:p>
+        </w:tc>
+      </w:tr>
+      <w:tr>
+        <w:tc>
+          <w:tcPr>
+            <w:tcW w:w="704" w:type="dxa"/>
+          </w:tcPr>
+          <w:p>
+            <w:pPr>
+              <w:ind w:firstLine="0"/>
+            </w:pPr>
+            <w:r>
+              <w:t>23</w:t>
+            </w:r>
+          </w:p>
+        </w:tc>
+        <w:tc>
+          <w:tcPr>
+            <w:tcW w:w="4251" w:type="dxa"/>
+          </w:tcPr>
+          <w:p>
+            <w:pPr>
+              <w:ind w:firstLine="0"/>
+            </w:pPr>
+            <w:r>
+              <w:t xml:space="preserve">Температура в 4/13 Реактор В-I, поз. </w:t>
+            </w:r>
+            <w:r>
+              <w:t>41</w:t>
+            </w:r>
+            <w:r>
+              <w:t>-1</w:t>
+            </w:r>
+          </w:p>
+        </w:tc>
+        <w:tc>
+          <w:tcPr>
+            <w:tcW w:w="2478" w:type="dxa"/>
+          </w:tcPr>
+          <w:p>
+            <w:pPr>
+              <w:ind w:firstLine="0"/>
+            </w:pPr>
+            <w:r>
+              <w:t>150-280</w:t>
+            </w:r>
+            <w:r>
+              <w:rPr>
+                <w:rFonts w:cs="Times New Roman"/>
+              </w:rPr>
+              <w:t>°</w:t>
+            </w:r>
+            <w:r>
+              <w:t>С</w:t>
+            </w:r>
+          </w:p>
+        </w:tc>
+        <w:tc>
+          <w:tcPr>
+            <w:tcW w:w="2478" w:type="dxa"/>
+          </w:tcPr>
+          <w:p>
+            <w:pPr>
+              <w:ind w:firstLine="0"/>
+            </w:pPr>
+          </w:p>
+        </w:tc>
+      </w:tr>
+      <w:tr>
+        <w:tc>
+          <w:tcPr>
+            <w:tcW w:w="704" w:type="dxa"/>
+          </w:tcPr>
+          <w:p>
+            <w:pPr>
+              <w:ind w:firstLine="0"/>
+            </w:pPr>
+            <w:r>
+              <w:lastRenderedPageBreak/>
+              <w:t>24</w:t>
+            </w:r>
+          </w:p>
+        </w:tc>
+        <w:tc>
+          <w:tcPr>
+            <w:tcW w:w="4251" w:type="dxa"/>
+          </w:tcPr>
+          <w:p>
+            <w:pPr>
+              <w:ind w:firstLine="0"/>
+            </w:pPr>
+            <w:r>
+              <w:t xml:space="preserve">Температура в 4/13 Реактор В-I, поз. </w:t>
+            </w:r>
+            <w:r>
+              <w:t>42</w:t>
+            </w:r>
+            <w:r>
+              <w:t>-1</w:t>
+            </w:r>
+          </w:p>
+        </w:tc>
+        <w:tc>
+          <w:tcPr>
+            <w:tcW w:w="2478" w:type="dxa"/>
+          </w:tcPr>
+          <w:p>
+            <w:pPr>
+              <w:ind w:firstLine="0"/>
+            </w:pPr>
+            <w:r>
+              <w:t>150-280</w:t>
+            </w:r>
+            <w:r>
+              <w:rPr>
+                <w:rFonts w:cs="Times New Roman"/>
+              </w:rPr>
+              <w:t>°</w:t>
+            </w:r>
+            <w:r>
+              <w:t>С</w:t>
+            </w:r>
+          </w:p>
+        </w:tc>
+        <w:tc>
+          <w:tcPr>
+            <w:tcW w:w="2478" w:type="dxa"/>
+          </w:tcPr>
+          <w:p>
+            <w:pPr>
+              <w:ind w:firstLine="0"/>
+            </w:pPr>
+          </w:p>
+        </w:tc>
+      </w:tr>
+      <w:tr>
+        <w:tc>
+          <w:tcPr>
+            <w:tcW w:w="704" w:type="dxa"/>
+          </w:tcPr>
+          <w:p>
+            <w:pPr>
+              <w:ind w:firstLine="0"/>
+            </w:pPr>
+            <w:r>
+              <w:t>25</w:t>
+            </w:r>
+          </w:p>
+        </w:tc>
+        <w:tc>
+          <w:tcPr>
+            <w:tcW w:w="4251" w:type="dxa"/>
+          </w:tcPr>
+          <w:p>
+            <w:pPr>
+              <w:ind w:firstLine="0"/>
+            </w:pPr>
+            <w:r>
+              <w:t xml:space="preserve">Температура в 4/13 Реактор В-I, поз. </w:t>
+            </w:r>
+            <w:r>
+              <w:t>43</w:t>
+            </w:r>
+            <w:r>
+              <w:t>-1</w:t>
+            </w:r>
+          </w:p>
+        </w:tc>
+        <w:tc>
+          <w:tcPr>
+            <w:tcW w:w="2478" w:type="dxa"/>
+          </w:tcPr>
+          <w:p>
+            <w:pPr>
+              <w:ind w:firstLine="0"/>
+            </w:pPr>
+            <w:r>
+              <w:t>150-280</w:t>
+            </w:r>
+            <w:r>
+              <w:rPr>
+                <w:rFonts w:cs="Times New Roman"/>
+              </w:rPr>
+              <w:t>°</w:t>
+            </w:r>
+            <w:r>
+              <w:t>С</w:t>
+            </w:r>
+          </w:p>
+        </w:tc>
+        <w:tc>
+          <w:tcPr>
+            <w:tcW w:w="2478" w:type="dxa"/>
+          </w:tcPr>
+          <w:p>
+            <w:pPr>
+              <w:ind w:firstLine="0"/>
+            </w:pPr>
+          </w:p>
+        </w:tc>
+      </w:tr>
+      <w:tr>
+        <w:tc>
+          <w:tcPr>
+            <w:tcW w:w="704" w:type="dxa"/>
+          </w:tcPr>
+          <w:p>
+            <w:pPr>
+              <w:ind w:firstLine="0"/>
+            </w:pPr>
+            <w:r>
+              <w:t>26</w:t>
+            </w:r>
+          </w:p>
+        </w:tc>
+        <w:tc>
+          <w:tcPr>
+            <w:tcW w:w="4251" w:type="dxa"/>
+          </w:tcPr>
+          <w:p>
+            <w:pPr>
+              <w:ind w:firstLine="0"/>
+            </w:pPr>
+            <w:r>
+              <w:t xml:space="preserve">Температура в 4/13 Реактор В-I, поз. </w:t>
+            </w:r>
+            <w:r>
+              <w:t>44</w:t>
+            </w:r>
+            <w:r>
+              <w:t>-1</w:t>
+            </w:r>
+          </w:p>
+        </w:tc>
+        <w:tc>
+          <w:tcPr>
+            <w:tcW w:w="2478" w:type="dxa"/>
+          </w:tcPr>
+          <w:p>
+            <w:pPr>
+              <w:ind w:firstLine="0"/>
+            </w:pPr>
+            <w:r>
+              <w:t>150-280</w:t>
+            </w:r>
+            <w:r>
+              <w:rPr>
+                <w:rFonts w:cs="Times New Roman"/>
+              </w:rPr>
+              <w:t>°</w:t>
+            </w:r>
+            <w:r>
+              <w:t>С</w:t>
+            </w:r>
+          </w:p>
+        </w:tc>
+        <w:tc>
+          <w:tcPr>
+            <w:tcW w:w="2478" w:type="dxa"/>
+          </w:tcPr>
+          <w:p>
+            <w:pPr>
+              <w:ind w:firstLine="0"/>
+            </w:pPr>
+          </w:p>
+        </w:tc>
+      </w:tr>
+      <w:tr>
+        <w:tc>
+          <w:tcPr>
+            <w:tcW w:w="704" w:type="dxa"/>
+          </w:tcPr>
+          <w:p>
+            <w:pPr>
+              <w:ind w:firstLine="0"/>
+            </w:pPr>
+            <w:r>
+              <w:t>27</w:t>
+            </w:r>
+          </w:p>
+        </w:tc>
+        <w:tc>
+          <w:tcPr>
+            <w:tcW w:w="4251" w:type="dxa"/>
+          </w:tcPr>
+          <w:p>
+            <w:pPr>
+              <w:ind w:firstLine="0"/>
+            </w:pPr>
+            <w:r>
+              <w:t xml:space="preserve">Температура в 4/13 Реактор В-I, поз. </w:t>
+            </w:r>
+            <w:r>
+              <w:t>45</w:t>
+            </w:r>
+            <w:r>
+              <w:t>-1</w:t>
+            </w:r>
+          </w:p>
+        </w:tc>
+        <w:tc>
+          <w:tcPr>
+            <w:tcW w:w="2478" w:type="dxa"/>
+          </w:tcPr>
+          <w:p>
+            <w:pPr>
+              <w:ind w:firstLine="0"/>
+            </w:pPr>
+            <w:r>
+              <w:t>150-280</w:t>
+            </w:r>
+            <w:r>
+              <w:rPr>
+                <w:rFonts w:cs="Times New Roman"/>
+              </w:rPr>
+              <w:t>°</w:t>
+            </w:r>
+            <w:r>
+              <w:t>С</w:t>
+            </w:r>
+          </w:p>
+        </w:tc>
+        <w:tc>
+          <w:tcPr>
+            <w:tcW w:w="2478" w:type="dxa"/>
+          </w:tcPr>
+          <w:p>
+            <w:pPr>
+              <w:ind w:firstLine="0"/>
+            </w:pPr>
+          </w:p>
+        </w:tc>
+      </w:tr>
+      <w:tr>
+        <w:tc>
+          <w:tcPr>
+            <w:tcW w:w="704" w:type="dxa"/>
+          </w:tcPr>
+          <w:p>
+            <w:pPr>
+              <w:ind w:firstLine="0"/>
+            </w:pPr>
+            <w:r>
+              <w:t>28</w:t>
+            </w:r>
+          </w:p>
+        </w:tc>
+        <w:tc>
+          <w:tcPr>
+            <w:tcW w:w="4251" w:type="dxa"/>
+          </w:tcPr>
+          <w:p>
+            <w:pPr>
+              <w:ind w:firstLine="0"/>
+            </w:pPr>
+            <w:r>
+              <w:t xml:space="preserve">Температура в 4/13 Реактор В-I, поз. </w:t>
+            </w:r>
+            <w:r>
+              <w:t>46</w:t>
+            </w:r>
+            <w:r>
+              <w:t>-1</w:t>
+            </w:r>
+          </w:p>
+        </w:tc>
+        <w:tc>
+          <w:tcPr>
+            <w:tcW w:w="2478" w:type="dxa"/>
+          </w:tcPr>
+          <w:p>
+            <w:pPr>
+              <w:ind w:firstLine="0"/>
+            </w:pPr>
+            <w:r>
+              <w:t>150-280</w:t>
+            </w:r>
+            <w:r>
+              <w:rPr>
+                <w:rFonts w:cs="Times New Roman"/>
+              </w:rPr>
+              <w:t>°</w:t>
+            </w:r>
+            <w:r>
+              <w:t>С</w:t>
+            </w:r>
+          </w:p>
+        </w:tc>
+        <w:tc>
+          <w:tcPr>
+            <w:tcW w:w="2478" w:type="dxa"/>
+          </w:tcPr>
+          <w:p>
+            <w:pPr>
+              <w:ind w:firstLine="0"/>
+            </w:pPr>
+          </w:p>
+        </w:tc>
+      </w:tr>
+      <w:tr>
+        <w:tc>
+          <w:tcPr>
+            <w:tcW w:w="704" w:type="dxa"/>
+          </w:tcPr>
+          <w:p>
+            <w:pPr>
+              <w:ind w:firstLine="0"/>
+            </w:pPr>
+            <w:r>
+              <w:t>29</w:t>
+            </w:r>
+          </w:p>
+        </w:tc>
+        <w:tc>
+          <w:tcPr>
+            <w:tcW w:w="4251" w:type="dxa"/>
+          </w:tcPr>
+          <w:p>
+            <w:pPr>
+              <w:ind w:firstLine="0"/>
+            </w:pPr>
+            <w:r>
+              <w:t>Температура</w:t>
+            </w:r>
+            <w:r>
+              <w:t xml:space="preserve"> кислорода с этиленом</w:t>
+            </w:r>
+            <w:r>
+              <w:t xml:space="preserve"> </w:t>
+            </w:r>
+            <w:r>
+              <w:t>из</w:t>
+            </w:r>
+            <w:r>
+              <w:t xml:space="preserve"> 4/13 Реактор В-I, поз. </w:t>
+            </w:r>
+            <w:r>
+              <w:t>48</w:t>
+            </w:r>
+            <w:r>
+              <w:t>-1</w:t>
+            </w:r>
+          </w:p>
+        </w:tc>
+        <w:tc>
+          <w:tcPr>
+            <w:tcW w:w="2478" w:type="dxa"/>
+          </w:tcPr>
+          <w:p>
+            <w:pPr>
+              <w:ind w:firstLine="0"/>
+            </w:pPr>
+            <w:r>
+              <w:t>150-280</w:t>
+            </w:r>
+            <w:r>
+              <w:rPr>
+                <w:rFonts w:cs="Times New Roman"/>
+              </w:rPr>
+              <w:t>°</w:t>
+            </w:r>
+            <w:r>
+              <w:t>С</w:t>
+            </w:r>
+          </w:p>
+        </w:tc>
+        <w:tc>
+          <w:tcPr>
+            <w:tcW w:w="2478" w:type="dxa"/>
+          </w:tcPr>
+          <w:p>
+            <w:pPr>
+              <w:ind w:firstLine="0"/>
+            </w:pPr>
+          </w:p>
+        </w:tc>
+      </w:tr>
+      <w:tr>
+        <w:tc>
+          <w:tcPr>
+            <w:tcW w:w="704" w:type="dxa"/>
+          </w:tcPr>
+          <w:p>
+            <w:pPr>
+              <w:ind w:firstLine="0"/>
+            </w:pPr>
+            <w:r>
+              <w:t>30</w:t>
+            </w:r>
+          </w:p>
+        </w:tc>
+        <w:tc>
+          <w:tcPr>
+            <w:tcW w:w="4251" w:type="dxa"/>
+          </w:tcPr>
+          <w:p>
+            <w:pPr>
+              <w:ind w:firstLine="0"/>
+            </w:pPr>
+            <w:r>
+              <w:t xml:space="preserve">Температура </w:t>
+            </w:r>
+            <w:r>
+              <w:t>в циклонном</w:t>
+            </w:r>
+            <w:r>
+              <w:t xml:space="preserve"> сепаратор</w:t>
+            </w:r>
+            <w:r>
+              <w:t>е Е-4.1</w:t>
+            </w:r>
+            <w:r>
+              <w:t xml:space="preserve">, поз. </w:t>
+            </w:r>
+            <w:r>
+              <w:t>49</w:t>
+            </w:r>
+            <w:r>
+              <w:t>-1</w:t>
+            </w:r>
+          </w:p>
+        </w:tc>
+        <w:tc>
+          <w:tcPr>
+            <w:tcW w:w="2478" w:type="dxa"/>
+          </w:tcPr>
+          <w:p>
+            <w:pPr>
+              <w:ind w:firstLine="0"/>
+            </w:pPr>
+            <w:r>
+              <w:t>90-100°С</w:t>
+            </w:r>
+          </w:p>
+        </w:tc>
+        <w:tc>
+          <w:tcPr>
+            <w:tcW w:w="2478" w:type="dxa"/>
+          </w:tcPr>
+          <w:p>
+            <w:pPr>
+              <w:ind w:firstLine="0"/>
+            </w:pPr>
+          </w:p>
+        </w:tc>
+      </w:tr>
+    </w:tbl>
+    <w:p/>
     <w:p>
       <w:pPr>
         <w:pStyle w:val="a3"/>
       </w:pPr>
-      <w:bookmarkStart w:id="3" w:name="_Toc104230570"/>
+      <w:bookmarkStart w:id="4" w:name="_Toc104230570"/>
       <w:r>
         <w:t>5.4 Структурная схема системы автоматизации технологического процесса</w:t>
       </w:r>
-      <w:bookmarkEnd w:id="3"/>
+      <w:bookmarkEnd w:id="4"/>
       <w:r>
         <w:t xml:space="preserve"> </w:t>
       </w:r>
@@ -5552,31 +8481,13 @@
         <w:t xml:space="preserve"> в </w:t>
       </w:r>
       <w:r>
-        <w:t xml:space="preserve">трубопроводе в </w:t>
-      </w:r>
-      <w:r>
-        <w:t>реактор</w:t>
-      </w:r>
-      <w:r>
-        <w:t xml:space="preserve"> </w:t>
-      </w:r>
-      <w:r>
-        <w:t>В</w:t>
-      </w:r>
-      <w:r>
-        <w:t>-</w:t>
-      </w:r>
-      <w:r>
-        <w:t>1</w:t>
+        <w:t>трубопроводе в реактор В-1</w:t>
       </w:r>
       <w:r>
         <w:t xml:space="preserve">, при помощи датчика </w:t>
       </w:r>
       <w:r>
-        <w:t>расхода</w:t>
-      </w:r>
-      <w:r>
-        <w:t xml:space="preserve"> поз. 13</w:t>
+        <w:t>расхода поз. 13</w:t>
       </w:r>
       <w:r>
         <w:t>, элек</w:t>
@@ -5612,10 +8523,7 @@
         </w:numPr>
       </w:pPr>
       <w:r>
-        <w:t>Регулирующи</w:t>
-      </w:r>
-      <w:r>
-        <w:t>й клапан</w:t>
+        <w:t>Регулирующий клапан</w:t>
       </w:r>
     </w:p>
     <w:p>
@@ -5744,11 +8652,11 @@
       <w:pPr>
         <w:pStyle w:val="a3"/>
       </w:pPr>
-      <w:bookmarkStart w:id="4" w:name="_Toc104230571"/>
+      <w:bookmarkStart w:id="5" w:name="_Toc104230571"/>
       <w:r>
         <w:t>5.5 Комплекс технических средств</w:t>
       </w:r>
-      <w:bookmarkEnd w:id="4"/>
+      <w:bookmarkEnd w:id="5"/>
     </w:p>
     <w:p>
       <w:pPr>
@@ -5795,7 +8703,7 @@
                     </pic:cNvPicPr>
                   </pic:nvPicPr>
                   <pic:blipFill>
-                    <a:blip r:embed="rId16">
+                    <a:blip r:embed="rId20">
                       <a:extLst>
                         <a:ext uri="{28A0092B-C50C-407E-A947-70E740481C1C}">
                           <a14:useLocalDpi xmlns:a14="http://schemas.microsoft.com/office/drawing/2010/main" val="0"/>
@@ -5888,25 +8796,7 @@
                 <w:szCs w:val="28"/>
                 <w:lang w:eastAsia="ru-RU"/>
               </w:rPr>
-              <w:t xml:space="preserve">вода и водные растворы вязкостью до 2 </w:t>
-            </w:r>
-            <w:proofErr w:type="spellStart"/>
-            <w:r>
-              <w:rPr>
-                <w:rFonts w:cs="Times New Roman"/>
-                <w:szCs w:val="28"/>
-                <w:lang w:eastAsia="ru-RU"/>
-              </w:rPr>
-              <w:t>сСт</w:t>
-            </w:r>
-            <w:proofErr w:type="spellEnd"/>
-            <w:r>
-              <w:rPr>
-                <w:rFonts w:cs="Times New Roman"/>
-                <w:szCs w:val="28"/>
-                <w:lang w:eastAsia="ru-RU"/>
-              </w:rPr>
-              <w:t>, Т=150 °С, Р=1,6МПа</w:t>
+              <w:t>вода и водные растворы вязкостью до 2 сСт, Т=150 °С, Р=1,6МПа</w:t>
             </w:r>
           </w:p>
         </w:tc>
@@ -6587,7 +9477,7 @@
                     </pic:cNvPicPr>
                   </pic:nvPicPr>
                   <pic:blipFill>
-                    <a:blip r:embed="rId17" cstate="print">
+                    <a:blip r:embed="rId21" cstate="print">
                       <a:extLst>
                         <a:ext uri="{28A0092B-C50C-407E-A947-70E740481C1C}">
                           <a14:useLocalDpi xmlns:a14="http://schemas.microsoft.com/office/drawing/2010/main" val="0"/>
@@ -7081,7 +9971,7 @@
                     </pic:cNvPicPr>
                   </pic:nvPicPr>
                   <pic:blipFill>
-                    <a:blip r:embed="rId18">
+                    <a:blip r:embed="rId22">
                       <a:extLst>
                         <a:ext uri="{28A0092B-C50C-407E-A947-70E740481C1C}">
                           <a14:useLocalDpi xmlns:a14="http://schemas.microsoft.com/office/drawing/2010/main" val="0"/>
@@ -7260,7 +10150,7 @@
                     </pic:cNvPicPr>
                   </pic:nvPicPr>
                   <pic:blipFill>
-                    <a:blip r:embed="rId19">
+                    <a:blip r:embed="rId23">
                       <a:extLst>
                         <a:ext uri="{28A0092B-C50C-407E-A947-70E740481C1C}">
                           <a14:useLocalDpi xmlns:a14="http://schemas.microsoft.com/office/drawing/2010/main" val="0"/>
@@ -7485,11 +10375,11 @@
       <w:pPr>
         <w:pStyle w:val="a3"/>
       </w:pPr>
-      <w:bookmarkStart w:id="5" w:name="_Toc104230572"/>
+      <w:bookmarkStart w:id="6" w:name="_Toc104230572"/>
       <w:r>
         <w:t>5.6 Протоколы обмена данных</w:t>
       </w:r>
-      <w:bookmarkEnd w:id="5"/>
+      <w:bookmarkEnd w:id="6"/>
     </w:p>
     <w:p>
       <w:r>
@@ -7500,11 +10390,11 @@
       <w:pPr>
         <w:pStyle w:val="a3"/>
       </w:pPr>
-      <w:bookmarkStart w:id="6" w:name="_Toc104230573"/>
+      <w:bookmarkStart w:id="7" w:name="_Toc104230573"/>
       <w:r>
         <w:t>5.7 Описание монтажной схемы (схемы внешних соединений)</w:t>
       </w:r>
-      <w:bookmarkEnd w:id="6"/>
+      <w:bookmarkEnd w:id="7"/>
     </w:p>
     <w:p>
       <w:r>
@@ -7527,10 +10417,7 @@
     <w:p/>
     <w:p/>
     <w:p/>
-    <w:p>
-      <w:bookmarkStart w:id="7" w:name="_GoBack"/>
-      <w:bookmarkEnd w:id="7"/>
-    </w:p>
+    <w:p/>
     <w:p/>
     <w:p>
       <w:pPr>
@@ -7749,9 +10636,9 @@
         </w:rPr>
         <w:object w:dxaOrig="2985" w:dyaOrig="960">
           <v:shape id="_x0000_i1030" type="#_x0000_t75" style="width:149.25pt;height:48pt" o:ole="" fillcolor="window">
-            <v:imagedata r:id="rId20" o:title=""/>
+            <v:imagedata r:id="rId24" o:title=""/>
           </v:shape>
-          <o:OLEObject Type="Embed" ProgID="Equation.3" ShapeID="_x0000_i1030" DrawAspect="Content" ObjectID="_1744482941" r:id="rId21"/>
+          <o:OLEObject Type="Embed" ProgID="Equation.3" ShapeID="_x0000_i1030" DrawAspect="Content" ObjectID="_1744658614" r:id="rId25"/>
         </w:object>
       </w:r>
       <w:r>
@@ -7893,9 +10780,9 @@
         </w:rPr>
         <w:object w:dxaOrig="3135" w:dyaOrig="375">
           <v:shape id="_x0000_i1031" type="#_x0000_t75" style="width:156.75pt;height:18.75pt" o:ole="" fillcolor="window">
-            <v:imagedata r:id="rId22" o:title=""/>
+            <v:imagedata r:id="rId26" o:title=""/>
           </v:shape>
-          <o:OLEObject Type="Embed" ProgID="Equation.3" ShapeID="_x0000_i1031" DrawAspect="Content" ObjectID="_1744482942" r:id="rId23"/>
+          <o:OLEObject Type="Embed" ProgID="Equation.3" ShapeID="_x0000_i1031" DrawAspect="Content" ObjectID="_1744658615" r:id="rId27"/>
         </w:object>
       </w:r>
       <w:r>
@@ -7941,9 +10828,9 @@
         </w:rPr>
         <w:object w:dxaOrig="345" w:dyaOrig="375">
           <v:shape id="_x0000_i1032" type="#_x0000_t75" style="width:17.25pt;height:18.75pt" o:ole="" fillcolor="window">
-            <v:imagedata r:id="rId24" o:title=""/>
+            <v:imagedata r:id="rId28" o:title=""/>
           </v:shape>
-          <o:OLEObject Type="Embed" ProgID="Equation.3" ShapeID="_x0000_i1032" DrawAspect="Content" ObjectID="_1744482943" r:id="rId25"/>
+          <o:OLEObject Type="Embed" ProgID="Equation.3" ShapeID="_x0000_i1032" DrawAspect="Content" ObjectID="_1744658616" r:id="rId29"/>
         </w:object>
       </w:r>
       <w:r>
@@ -7973,9 +10860,9 @@
         </w:rPr>
         <w:object w:dxaOrig="315" w:dyaOrig="375">
           <v:shape id="_x0000_i1033" type="#_x0000_t75" style="width:15.75pt;height:18.75pt" o:ole="" fillcolor="window">
-            <v:imagedata r:id="rId26" o:title=""/>
+            <v:imagedata r:id="rId30" o:title=""/>
           </v:shape>
-          <o:OLEObject Type="Embed" ProgID="Equation.3" ShapeID="_x0000_i1033" DrawAspect="Content" ObjectID="_1744482944" r:id="rId27"/>
+          <o:OLEObject Type="Embed" ProgID="Equation.3" ShapeID="_x0000_i1033" DrawAspect="Content" ObjectID="_1744658617" r:id="rId31"/>
         </w:object>
       </w:r>
       <w:r>
@@ -7993,21 +10880,13 @@
         </w:rPr>
         <w:object w:dxaOrig="285" w:dyaOrig="375">
           <v:shape id="_x0000_i1034" type="#_x0000_t75" style="width:14.25pt;height:18.75pt" o:ole="" fillcolor="window">
-            <v:imagedata r:id="rId28" o:title=""/>
+            <v:imagedata r:id="rId32" o:title=""/>
           </v:shape>
-          <o:OLEObject Type="Embed" ProgID="Equation.3" ShapeID="_x0000_i1034" DrawAspect="Content" ObjectID="_1744482945" r:id="rId29"/>
+          <o:OLEObject Type="Embed" ProgID="Equation.3" ShapeID="_x0000_i1034" DrawAspect="Content" ObjectID="_1744658618" r:id="rId33"/>
         </w:object>
       </w:r>
       <w:r>
-        <w:t xml:space="preserve"> = 0,8 - зависит от вида </w:t>
-      </w:r>
-      <w:proofErr w:type="spellStart"/>
-      <w:r>
-        <w:t>светопропускающего</w:t>
-      </w:r>
-      <w:proofErr w:type="spellEnd"/>
-      <w:r>
-        <w:t xml:space="preserve"> материала;</w:t>
+        <w:t xml:space="preserve"> = 0,8 - зависит от вида светопропускающего материала;</w:t>
       </w:r>
     </w:p>
     <w:p>
@@ -8017,9 +10896,9 @@
         </w:rPr>
         <w:object w:dxaOrig="315" w:dyaOrig="375">
           <v:shape id="_x0000_i1035" type="#_x0000_t75" style="width:15.75pt;height:18.75pt" o:ole="" fillcolor="window">
-            <v:imagedata r:id="rId30" o:title=""/>
+            <v:imagedata r:id="rId34" o:title=""/>
           </v:shape>
-          <o:OLEObject Type="Embed" ProgID="Equation.3" ShapeID="_x0000_i1035" DrawAspect="Content" ObjectID="_1744482946" r:id="rId31"/>
+          <o:OLEObject Type="Embed" ProgID="Equation.3" ShapeID="_x0000_i1035" DrawAspect="Content" ObjectID="_1744658619" r:id="rId35"/>
         </w:object>
       </w:r>
       <w:r>
@@ -8033,21 +10912,13 @@
         </w:rPr>
         <w:object w:dxaOrig="315" w:dyaOrig="375">
           <v:shape id="_x0000_i1036" type="#_x0000_t75" style="width:15.75pt;height:18.75pt" o:ole="" fillcolor="window">
-            <v:imagedata r:id="rId32" o:title=""/>
+            <v:imagedata r:id="rId36" o:title=""/>
           </v:shape>
-          <o:OLEObject Type="Embed" ProgID="Equation.3" ShapeID="_x0000_i1036" DrawAspect="Content" ObjectID="_1744482947" r:id="rId33"/>
+          <o:OLEObject Type="Embed" ProgID="Equation.3" ShapeID="_x0000_i1036" DrawAspect="Content" ObjectID="_1744658620" r:id="rId37"/>
         </w:object>
       </w:r>
       <w:r>
-        <w:t xml:space="preserve"> = 0,7 - зависит от степени загрязнения </w:t>
-      </w:r>
-      <w:proofErr w:type="spellStart"/>
-      <w:r>
-        <w:t>светопропускающего</w:t>
-      </w:r>
-      <w:proofErr w:type="spellEnd"/>
-      <w:r>
-        <w:t xml:space="preserve"> материала;</w:t>
+        <w:t xml:space="preserve"> = 0,7 - зависит от степени загрязнения светопропускающего материала;</w:t>
       </w:r>
     </w:p>
     <w:p>
@@ -8057,9 +10928,9 @@
         </w:rPr>
         <w:object w:dxaOrig="315" w:dyaOrig="375">
           <v:shape id="_x0000_i1037" type="#_x0000_t75" style="width:15.75pt;height:18.75pt" o:ole="" fillcolor="window">
-            <v:imagedata r:id="rId34" o:title=""/>
+            <v:imagedata r:id="rId38" o:title=""/>
           </v:shape>
-          <o:OLEObject Type="Embed" ProgID="Equation.3" ShapeID="_x0000_i1037" DrawAspect="Content" ObjectID="_1744482948" r:id="rId35"/>
+          <o:OLEObject Type="Embed" ProgID="Equation.3" ShapeID="_x0000_i1037" DrawAspect="Content" ObjectID="_1744658621" r:id="rId39"/>
         </w:object>
       </w:r>
       <w:r>
@@ -8073,9 +10944,9 @@
         </w:rPr>
         <w:object w:dxaOrig="2925" w:dyaOrig="405">
           <v:shape id="_x0000_i1038" type="#_x0000_t75" style="width:146.25pt;height:20.25pt" o:ole="" fillcolor="window">
-            <v:imagedata r:id="rId36" o:title=""/>
+            <v:imagedata r:id="rId40" o:title=""/>
           </v:shape>
-          <o:OLEObject Type="Embed" ProgID="Equation.3" ShapeID="_x0000_i1038" DrawAspect="Content" ObjectID="_1744482949" r:id="rId37"/>
+          <o:OLEObject Type="Embed" ProgID="Equation.3" ShapeID="_x0000_i1038" DrawAspect="Content" ObjectID="_1744658622" r:id="rId41"/>
         </w:object>
       </w:r>
     </w:p>
@@ -8091,9 +10962,9 @@
         </w:rPr>
         <w:object w:dxaOrig="3180" w:dyaOrig="660">
           <v:shape id="_x0000_i1039" type="#_x0000_t75" style="width:159pt;height:33pt" o:ole="" fillcolor="window">
-            <v:imagedata r:id="rId38" o:title=""/>
+            <v:imagedata r:id="rId42" o:title=""/>
           </v:shape>
-          <o:OLEObject Type="Embed" ProgID="Equation.3" ShapeID="_x0000_i1039" DrawAspect="Content" ObjectID="_1744482950" r:id="rId39"/>
+          <o:OLEObject Type="Embed" ProgID="Equation.3" ShapeID="_x0000_i1039" DrawAspect="Content" ObjectID="_1744658623" r:id="rId43"/>
         </w:object>
       </w:r>
       <w:r>
@@ -8142,15 +11013,7 @@
     </w:p>
     <w:p>
       <w:r>
-        <w:t xml:space="preserve">Используются </w:t>
-      </w:r>
-      <w:proofErr w:type="spellStart"/>
-      <w:r>
-        <w:t>потолочно-люминисцентные</w:t>
-      </w:r>
-      <w:proofErr w:type="spellEnd"/>
-      <w:r>
-        <w:t xml:space="preserve"> светильники на высоте 3.6м</w:t>
+        <w:t>Используются потолочно-люминисцентные светильники на высоте 3.6м</w:t>
       </w:r>
     </w:p>
     <w:p>
@@ -8165,9 +11028,9 @@
         </w:rPr>
         <w:object w:dxaOrig="3540" w:dyaOrig="680">
           <v:shape id="_x0000_i1040" type="#_x0000_t75" style="width:177pt;height:33.75pt" o:ole="" fillcolor="window">
-            <v:imagedata r:id="rId40" o:title=""/>
+            <v:imagedata r:id="rId44" o:title=""/>
           </v:shape>
-          <o:OLEObject Type="Embed" ProgID="Equation.3" ShapeID="_x0000_i1040" DrawAspect="Content" ObjectID="_1744482951" r:id="rId41"/>
+          <o:OLEObject Type="Embed" ProgID="Equation.3" ShapeID="_x0000_i1040" DrawAspect="Content" ObjectID="_1744658624" r:id="rId45"/>
         </w:object>
       </w:r>
       <w:r>
@@ -8183,9 +11046,9 @@
       <w:r>
         <w:object w:dxaOrig="2085" w:dyaOrig="825">
           <v:shape id="_x0000_i1041" type="#_x0000_t75" style="width:104.25pt;height:41.25pt" o:ole="" fillcolor="window">
-            <v:imagedata r:id="rId42" o:title=""/>
+            <v:imagedata r:id="rId46" o:title=""/>
           </v:shape>
-          <o:OLEObject Type="Embed" ProgID="Equation.3" ShapeID="_x0000_i1041" DrawAspect="Content" ObjectID="_1744482952" r:id="rId43"/>
+          <o:OLEObject Type="Embed" ProgID="Equation.3" ShapeID="_x0000_i1041" DrawAspect="Content" ObjectID="_1744658625" r:id="rId47"/>
         </w:object>
       </w:r>
       <w:r>
@@ -8327,9 +11190,9 @@
         </w:rPr>
         <w:object w:dxaOrig="285" w:dyaOrig="315">
           <v:shape id="_x0000_i1042" type="#_x0000_t75" style="width:14.25pt;height:15.75pt" o:ole="" fillcolor="window">
-            <v:imagedata r:id="rId44" o:title=""/>
+            <v:imagedata r:id="rId48" o:title=""/>
           </v:shape>
-          <o:OLEObject Type="Embed" ProgID="Equation.3" ShapeID="_x0000_i1042" DrawAspect="Content" ObjectID="_1744482953" r:id="rId45"/>
+          <o:OLEObject Type="Embed" ProgID="Equation.3" ShapeID="_x0000_i1042" DrawAspect="Content" ObjectID="_1744658626" r:id="rId49"/>
         </w:object>
       </w:r>
       <w:r>
@@ -8370,9 +11233,9 @@
         </w:rPr>
         <w:object w:dxaOrig="2100" w:dyaOrig="1050">
           <v:shape id="_x0000_i1043" type="#_x0000_t75" style="width:105pt;height:52.5pt" o:ole="" fillcolor="window">
-            <v:imagedata r:id="rId46" o:title=""/>
+            <v:imagedata r:id="rId50" o:title=""/>
           </v:shape>
-          <o:OLEObject Type="Embed" ProgID="Equation.3" ShapeID="_x0000_i1043" DrawAspect="Content" ObjectID="_1744482954" r:id="rId47"/>
+          <o:OLEObject Type="Embed" ProgID="Equation.3" ShapeID="_x0000_i1043" DrawAspect="Content" ObjectID="_1744658627" r:id="rId51"/>
         </w:object>
       </w:r>
       <w:r>
@@ -8421,9 +11284,9 @@
         </w:rPr>
         <w:object w:dxaOrig="2680" w:dyaOrig="660">
           <v:shape id="_x0000_i1044" type="#_x0000_t75" style="width:134.25pt;height:33pt" o:ole="" fillcolor="window">
-            <v:imagedata r:id="rId48" o:title=""/>
+            <v:imagedata r:id="rId52" o:title=""/>
           </v:shape>
-          <o:OLEObject Type="Embed" ProgID="Equation.3" ShapeID="_x0000_i1044" DrawAspect="Content" ObjectID="_1744482955" r:id="rId49"/>
+          <o:OLEObject Type="Embed" ProgID="Equation.3" ShapeID="_x0000_i1044" DrawAspect="Content" ObjectID="_1744658628" r:id="rId53"/>
         </w:object>
       </w:r>
     </w:p>
@@ -8444,15 +11307,7 @@
     </w:p>
     <w:p>
       <w:r>
-        <w:t xml:space="preserve">Электробезопасность. В соответствии с ПУЭ помещение пункта управления относится к классу - без повышенной опасности (сухие, </w:t>
-      </w:r>
-      <w:proofErr w:type="spellStart"/>
-      <w:r>
-        <w:t>беспыльные</w:t>
-      </w:r>
-      <w:proofErr w:type="spellEnd"/>
-      <w:r>
-        <w:t xml:space="preserve"> помещения с нормальной температурой воздуха и изолирующими деревянными полами).</w:t>
+        <w:t>Электробезопасность. В соответствии с ПУЭ помещение пункта управления относится к классу - без повышенной опасности (сухие, беспыльные помещения с нормальной температурой воздуха и изолирующими деревянными полами).</w:t>
       </w:r>
     </w:p>
     <w:p>
@@ -8462,36 +11317,12 @@
     </w:p>
     <w:p>
       <w:r>
-        <w:t xml:space="preserve">Очистка всех </w:t>
-      </w:r>
-      <w:proofErr w:type="spellStart"/>
-      <w:r>
-        <w:t>сдувок</w:t>
-      </w:r>
-      <w:proofErr w:type="spellEnd"/>
-      <w:r>
-        <w:t xml:space="preserve"> или продувок азотом, содержащих окись этилена, производятся через скруббер № 34, орошаемый водой.</w:t>
-      </w:r>
-    </w:p>
-    <w:p>
-      <w:r>
-        <w:t xml:space="preserve">Очистка всех </w:t>
-      </w:r>
-      <w:proofErr w:type="spellStart"/>
-      <w:r>
-        <w:t>сдувок</w:t>
-      </w:r>
-      <w:proofErr w:type="spellEnd"/>
-      <w:r>
-        <w:t xml:space="preserve"> или продувок азотом, содержащих аммиак, производятся по отдельному коллектору </w:t>
-      </w:r>
-      <w:proofErr w:type="spellStart"/>
-      <w:r>
-        <w:t>сдувок</w:t>
-      </w:r>
-      <w:proofErr w:type="spellEnd"/>
-      <w:r>
-        <w:t xml:space="preserve"> через скруббер № 48.</w:t>
+        <w:t>Очистка всех сдувок или продувок азотом, содержащих окись этилена, производятся через скруббер № 34, орошаемый водой.</w:t>
+      </w:r>
+    </w:p>
+    <w:p>
+      <w:r>
+        <w:t>Очистка всех сдувок или продувок азотом, содержащих аммиак, производятся по отдельному коллектору сдувок через скруббер № 48.</w:t>
       </w:r>
     </w:p>
     <w:p>
@@ -8501,15 +11332,7 @@
     </w:p>
     <w:p>
       <w:r>
-        <w:t xml:space="preserve">Все аппараты, работающие под давлением, имеют линии </w:t>
-      </w:r>
-      <w:proofErr w:type="spellStart"/>
-      <w:r>
-        <w:t>сдувок</w:t>
-      </w:r>
-      <w:proofErr w:type="spellEnd"/>
-      <w:r>
-        <w:t xml:space="preserve"> в скрубберы №№ 34, 48.</w:t>
+        <w:t>Все аппараты, работающие под давлением, имеют линии сдувок в скрубберы №№ 34, 48.</w:t>
       </w:r>
     </w:p>
     <w:p>
@@ -8525,15 +11348,7 @@
     </w:p>
     <w:p>
       <w:r>
-        <w:t xml:space="preserve">Вентиляционные выбросы от вытяжных </w:t>
-      </w:r>
-      <w:proofErr w:type="spellStart"/>
-      <w:r>
-        <w:t>вентсистем</w:t>
-      </w:r>
-      <w:proofErr w:type="spellEnd"/>
-      <w:r>
-        <w:t xml:space="preserve"> производятся через стояк высотой 20 м.</w:t>
+        <w:t>Вентиляционные выбросы от вытяжных вентсистем производятся через стояк высотой 20 м.</w:t>
       </w:r>
     </w:p>
     <w:p/>
@@ -15034,27 +17849,13 @@
         <w:rPr>
           <w:rFonts w:eastAsiaTheme="minorEastAsia"/>
         </w:rPr>
-        <w:t xml:space="preserve"> называется </w:t>
-      </w:r>
-      <w:proofErr w:type="spellStart"/>
-      <w:r>
-        <w:rPr>
-          <w:rFonts w:eastAsiaTheme="minorEastAsia"/>
-        </w:rPr>
-        <w:t>оплатое</w:t>
-      </w:r>
-      <w:r>
-        <w:rPr>
-          <w:rFonts w:eastAsiaTheme="minorEastAsia"/>
-        </w:rPr>
-        <w:t>мкостью</w:t>
-      </w:r>
-      <w:proofErr w:type="spellEnd"/>
-      <w:r>
-        <w:rPr>
-          <w:rFonts w:eastAsiaTheme="minorEastAsia"/>
-        </w:rPr>
-        <w:t xml:space="preserve"> единицы продукции. Дро</w:t>
+        <w:t xml:space="preserve"> называется оплатое</w:t>
+      </w:r>
+      <w:r>
+        <w:rPr>
+          <w:rFonts w:eastAsiaTheme="minorEastAsia"/>
+        </w:rPr>
+        <w:t>мкостью единицы продукции. Дро</w:t>
       </w:r>
       <w:r>
         <w:rPr>
@@ -29677,6 +32478,21 @@
     </w:lvl>
   </w:abstractNum>
   <w:abstractNum w:abstractNumId="24" w15:restartNumberingAfterBreak="0">
+    <w:nsid w:val="6E463E06"/>
+    <w:multiLevelType w:val="singleLevel"/>
+    <w:tmpl w:val="54FCE252"/>
+    <w:lvl w:ilvl="0">
+      <w:start w:val="2"/>
+      <w:numFmt w:val="decimal"/>
+      <w:lvlText w:val="%1)"/>
+      <w:legacy w:legacy="1" w:legacySpace="0" w:legacyIndent="317"/>
+      <w:lvlJc w:val="left"/>
+      <w:rPr>
+        <w:rFonts w:ascii="Times New Roman" w:hAnsi="Times New Roman" w:cs="Times New Roman" w:hint="default"/>
+      </w:rPr>
+    </w:lvl>
+  </w:abstractNum>
+  <w:abstractNum w:abstractNumId="25" w15:restartNumberingAfterBreak="0">
     <w:nsid w:val="71824BC9"/>
     <w:multiLevelType w:val="hybridMultilevel"/>
     <w:tmpl w:val="68F89382"/>
@@ -29766,7 +32582,7 @@
       </w:pPr>
     </w:lvl>
   </w:abstractNum>
-  <w:abstractNum w:abstractNumId="25" w15:restartNumberingAfterBreak="0">
+  <w:abstractNum w:abstractNumId="26" w15:restartNumberingAfterBreak="0">
     <w:nsid w:val="7F0F38B5"/>
     <w:multiLevelType w:val="multilevel"/>
     <w:tmpl w:val="5394BE1C"/>
@@ -29883,7 +32699,7 @@
     <w:abstractNumId w:val="22"/>
   </w:num>
   <w:num w:numId="2">
-    <w:abstractNumId w:val="24"/>
+    <w:abstractNumId w:val="25"/>
   </w:num>
   <w:num w:numId="3">
     <w:abstractNumId w:val="12"/>
@@ -29892,7 +32708,7 @@
     <w:abstractNumId w:val="13"/>
   </w:num>
   <w:num w:numId="5">
-    <w:abstractNumId w:val="25"/>
+    <w:abstractNumId w:val="26"/>
   </w:num>
   <w:num w:numId="6">
     <w:abstractNumId w:val="3"/>
@@ -29983,6 +32799,9 @@
   </w:num>
   <w:num w:numId="26">
     <w:abstractNumId w:val="20"/>
+  </w:num>
+  <w:num w:numId="27">
+    <w:abstractNumId w:val="24"/>
   </w:num>
 </w:numbering>
 </file>
@@ -30417,7 +33236,6 @@
   <w:style w:type="character" w:default="1" w:styleId="a0">
     <w:name w:val="Default Paragraph Font"/>
     <w:uiPriority w:val="1"/>
-    <w:semiHidden/>
     <w:unhideWhenUsed/>
   </w:style>
   <w:style w:type="table" w:default="1" w:styleId="a1">
@@ -30652,6 +33470,21 @@
     <w:rsid w:val="003638EA"/>
     <w:rPr>
       <w:color w:val="808080"/>
+    </w:rPr>
+  </w:style>
+  <w:style w:type="paragraph" w:customStyle="1" w:styleId="ad">
+    <w:name w:val="Текст.центр"/>
+    <w:rsid w:val="0095192C"/>
+    <w:pPr>
+      <w:widowControl w:val="0"/>
+      <w:spacing w:after="0" w:line="360" w:lineRule="auto"/>
+      <w:jc w:val="center"/>
+    </w:pPr>
+    <w:rPr>
+      <w:rFonts w:ascii="Times New Roman" w:eastAsia="Times New Roman" w:hAnsi="Times New Roman" w:cs="Times New Roman"/>
+      <w:sz w:val="28"/>
+      <w:szCs w:val="20"/>
+      <w:lang w:eastAsia="ru-RU"/>
     </w:rPr>
   </w:style>
 </w:styles>
@@ -30923,7 +33756,7 @@
 </file>
 
 <file path=customXml/itemProps1.xml><?xml version="1.0" encoding="utf-8"?>
-<ds:datastoreItem xmlns:ds="http://schemas.openxmlformats.org/officeDocument/2006/customXml" ds:itemID="{AE18946C-2E4F-4F91-BB94-1640E62BC9D6}">
+<ds:datastoreItem xmlns:ds="http://schemas.openxmlformats.org/officeDocument/2006/customXml" ds:itemID="{8D5CA8A3-F7B3-42C7-9C7B-AE7B0545C9E0}">
   <ds:schemaRefs>
     <ds:schemaRef ds:uri="http://schemas.openxmlformats.org/officeDocument/2006/bibliography"/>
   </ds:schemaRefs>

</xml_diff>